<commit_message>
1st try at jobs returning anything
</commit_message>
<xml_diff>
--- a/Cake/Praca2.docx
+++ b/Cake/Praca2.docx
@@ -12,7 +12,9 @@
         </w:rPr>
       </w:pPr>
       <w:bookmarkStart w:id="0" w:name="_Hlk494303033"/>
+      <w:bookmarkStart w:id="1" w:name="_GoBack"/>
       <w:bookmarkEnd w:id="0"/>
+      <w:bookmarkEnd w:id="1"/>
     </w:p>
     <w:p>
       <w:pPr>
@@ -2105,21 +2107,7 @@
                 <w:rStyle w:val="Hipercze"/>
                 <w:noProof/>
               </w:rPr>
-              <w:t>Architektura sy</w:t>
-            </w:r>
-            <w:r>
-              <w:rPr>
-                <w:rStyle w:val="Hipercze"/>
-                <w:noProof/>
-              </w:rPr>
-              <w:t>s</w:t>
-            </w:r>
-            <w:r>
-              <w:rPr>
-                <w:rStyle w:val="Hipercze"/>
-                <w:noProof/>
-              </w:rPr>
-              <w:t>temu</w:t>
+              <w:t>Architektura systemu</w:t>
             </w:r>
             <w:r>
               <w:rPr>
@@ -4828,7 +4816,7 @@
           <w:rFonts w:eastAsia="Calibri"/>
         </w:rPr>
       </w:pPr>
-      <w:bookmarkStart w:id="1" w:name="_Toc494898620"/>
+      <w:bookmarkStart w:id="2" w:name="_Toc494898620"/>
       <w:r>
         <w:rPr>
           <w:rFonts w:eastAsia="Calibri"/>
@@ -4836,17 +4824,17 @@
         <w:lastRenderedPageBreak/>
         <w:t>Wstęp</w:t>
       </w:r>
-      <w:bookmarkEnd w:id="1"/>
+      <w:bookmarkEnd w:id="2"/>
     </w:p>
     <w:p>
       <w:pPr>
         <w:pStyle w:val="Nagwek2"/>
       </w:pPr>
-      <w:bookmarkStart w:id="2" w:name="_Toc494898621"/>
+      <w:bookmarkStart w:id="3" w:name="_Toc494898621"/>
       <w:r>
         <w:t>Automatyzacja kompilacji oraz innych procesów</w:t>
       </w:r>
-      <w:bookmarkEnd w:id="2"/>
+      <w:bookmarkEnd w:id="3"/>
     </w:p>
     <w:p>
       <w:r>
@@ -4962,11 +4950,11 @@
       <w:pPr>
         <w:pStyle w:val="Nagwek2"/>
       </w:pPr>
-      <w:bookmarkStart w:id="3" w:name="_Toc494898622"/>
+      <w:bookmarkStart w:id="4" w:name="_Toc494898622"/>
       <w:r>
         <w:t>Cel pracy</w:t>
       </w:r>
-      <w:bookmarkEnd w:id="3"/>
+      <w:bookmarkEnd w:id="4"/>
     </w:p>
     <w:p>
       <w:r>
@@ -5102,24 +5090,24 @@
           <w:rFonts w:eastAsia="Calibri"/>
         </w:rPr>
       </w:pPr>
-      <w:bookmarkStart w:id="4" w:name="_Toc494898623"/>
+      <w:bookmarkStart w:id="5" w:name="_Toc494898623"/>
       <w:r>
         <w:rPr>
           <w:rFonts w:eastAsia="Calibri"/>
         </w:rPr>
         <w:t>Opis istniejących narzędzi</w:t>
       </w:r>
-      <w:bookmarkEnd w:id="4"/>
+      <w:bookmarkEnd w:id="5"/>
     </w:p>
     <w:p>
       <w:pPr>
         <w:pStyle w:val="Nagwek2"/>
       </w:pPr>
-      <w:bookmarkStart w:id="5" w:name="_Toc494898624"/>
+      <w:bookmarkStart w:id="6" w:name="_Toc494898624"/>
       <w:r>
         <w:t>Rake</w:t>
       </w:r>
-      <w:bookmarkEnd w:id="5"/>
+      <w:bookmarkEnd w:id="6"/>
     </w:p>
     <w:p>
       <w:r>
@@ -5183,11 +5171,11 @@
       <w:pPr>
         <w:pStyle w:val="Nagwek2"/>
       </w:pPr>
-      <w:bookmarkStart w:id="6" w:name="_Toc494898625"/>
+      <w:bookmarkStart w:id="7" w:name="_Toc494898625"/>
       <w:r>
         <w:t>Fake</w:t>
       </w:r>
-      <w:bookmarkEnd w:id="6"/>
+      <w:bookmarkEnd w:id="7"/>
     </w:p>
     <w:p>
       <w:r>
@@ -5252,11 +5240,11 @@
       <w:pPr>
         <w:pStyle w:val="Nagwek2"/>
       </w:pPr>
-      <w:bookmarkStart w:id="7" w:name="_Toc494898626"/>
+      <w:bookmarkStart w:id="8" w:name="_Toc494898626"/>
       <w:r>
         <w:t>CS-Script</w:t>
       </w:r>
-      <w:bookmarkEnd w:id="7"/>
+      <w:bookmarkEnd w:id="8"/>
     </w:p>
     <w:p>
       <w:r>
@@ -5267,11 +5255,11 @@
       <w:pPr>
         <w:pStyle w:val="Nagwek2"/>
       </w:pPr>
-      <w:bookmarkStart w:id="8" w:name="_Toc494898627"/>
+      <w:bookmarkStart w:id="9" w:name="_Toc494898627"/>
       <w:r>
         <w:t>ScriptCS</w:t>
       </w:r>
-      <w:bookmarkEnd w:id="8"/>
+      <w:bookmarkEnd w:id="9"/>
     </w:p>
     <w:p>
       <w:r>
@@ -5282,11 +5270,11 @@
       <w:pPr>
         <w:pStyle w:val="Nagwek2"/>
       </w:pPr>
-      <w:bookmarkStart w:id="9" w:name="_Toc494898628"/>
+      <w:bookmarkStart w:id="10" w:name="_Toc494898628"/>
       <w:r>
         <w:t>Cake</w:t>
       </w:r>
-      <w:bookmarkEnd w:id="9"/>
+      <w:bookmarkEnd w:id="10"/>
     </w:p>
     <w:p>
       <w:r>
@@ -5297,11 +5285,11 @@
       <w:pPr>
         <w:pStyle w:val="Nagwek2"/>
       </w:pPr>
-      <w:bookmarkStart w:id="10" w:name="_Toc494898629"/>
+      <w:bookmarkStart w:id="11" w:name="_Toc494898629"/>
       <w:r>
         <w:t>Gulp.js</w:t>
       </w:r>
-      <w:bookmarkEnd w:id="10"/>
+      <w:bookmarkEnd w:id="11"/>
     </w:p>
     <w:p>
       <w:r>
@@ -5316,22 +5304,22 @@
       <w:pPr>
         <w:pStyle w:val="Nagwek1"/>
       </w:pPr>
-      <w:bookmarkStart w:id="11" w:name="_Toc494898630"/>
+      <w:bookmarkStart w:id="12" w:name="_Toc494898630"/>
       <w:r>
         <w:t>Implementacja</w:t>
       </w:r>
-      <w:bookmarkEnd w:id="11"/>
+      <w:bookmarkEnd w:id="12"/>
     </w:p>
     <w:p/>
     <w:p>
       <w:pPr>
         <w:pStyle w:val="Nagwek2"/>
       </w:pPr>
-      <w:bookmarkStart w:id="12" w:name="_Toc494898631"/>
+      <w:bookmarkStart w:id="13" w:name="_Toc494898631"/>
       <w:r>
         <w:t>Architektura systemu</w:t>
       </w:r>
-      <w:bookmarkEnd w:id="12"/>
+      <w:bookmarkEnd w:id="13"/>
     </w:p>
     <w:p>
       <w:r>
@@ -5378,11 +5366,11 @@
       <w:pPr>
         <w:pStyle w:val="Nagwek3"/>
       </w:pPr>
-      <w:bookmarkStart w:id="13" w:name="_Toc494898632"/>
+      <w:bookmarkStart w:id="14" w:name="_Toc494898632"/>
       <w:r>
         <w:t>Projekt „Cake”</w:t>
       </w:r>
-      <w:bookmarkEnd w:id="13"/>
+      <w:bookmarkEnd w:id="14"/>
     </w:p>
     <w:p>
       <w:r>
@@ -5400,13 +5388,7 @@
         <w:t>Program</w:t>
       </w:r>
       <w:r>
-        <w:t xml:space="preserve"> </w:t>
-      </w:r>
-      <w:r>
-        <w:t>z funkcją</w:t>
-      </w:r>
-      <w:r>
-        <w:t xml:space="preserve"> </w:t>
+        <w:t xml:space="preserve"> z funkcją </w:t>
       </w:r>
       <w:r>
         <w:rPr>
@@ -5415,22 +5397,7 @@
         <w:t>Main</w:t>
       </w:r>
       <w:r>
-        <w:t xml:space="preserve"> – punkt</w:t>
-      </w:r>
-      <w:r>
-        <w:t>em</w:t>
-      </w:r>
-      <w:r>
-        <w:t xml:space="preserve"> wejściowy</w:t>
-      </w:r>
-      <w:r>
-        <w:t>m</w:t>
-      </w:r>
-      <w:r>
-        <w:t xml:space="preserve"> naszej aplikacji.</w:t>
-      </w:r>
-      <w:r>
-        <w:t xml:space="preserve"> W tym projekcie znajduje się też klasa </w:t>
+        <w:t xml:space="preserve"> – punktem wejściowym naszej aplikacji. W tym projekcie znajduje się też klasa </w:t>
       </w:r>
       <w:r>
         <w:rPr>
@@ -5480,16 +5447,7 @@
         <w:t>klasa</w:t>
       </w:r>
       <w:r>
-        <w:t xml:space="preserve"> statyczna </w:t>
-      </w:r>
-      <w:r>
-        <w:t>odpowiedzialn</w:t>
-      </w:r>
-      <w:r>
-        <w:t xml:space="preserve">a </w:t>
-      </w:r>
-      <w:r>
-        <w:t>za rejestrację zadań ze skryptu, stworzenie grafu ich zależności oraz samo wykonanie zadań.</w:t>
+        <w:t xml:space="preserve"> statyczna odpowiedzialna za rejestrację zadań ze skryptu, stworzenie grafu ich zależności oraz samo wykonanie zadań.</w:t>
       </w:r>
     </w:p>
     <w:p>
@@ -5509,11 +5467,11 @@
       <w:pPr>
         <w:pStyle w:val="Nagwek3"/>
       </w:pPr>
-      <w:bookmarkStart w:id="14" w:name="_Toc494898633"/>
+      <w:bookmarkStart w:id="15" w:name="_Toc494898633"/>
       <w:r>
         <w:t>Projekt „Common”</w:t>
       </w:r>
-      <w:bookmarkEnd w:id="14"/>
+      <w:bookmarkEnd w:id="15"/>
     </w:p>
     <w:p>
       <w:r>
@@ -5626,8 +5584,6 @@
       <w:r>
         <w:t>Trzecią z opisywanych części systemu są moduły, w których implementowane są konkretne funkcjonalności udostępniane użytkownikowi piszącemu skrypt, takie jak operacje na plikach, korzystanie z funkcji systemy kontroli wersji, czy uruchamianie testów. Moduły te są wymienione oraz opisane w rozdziale „Moduły rozszerzające”.</w:t>
       </w:r>
-      <w:bookmarkStart w:id="15" w:name="_GoBack"/>
-      <w:bookmarkEnd w:id="15"/>
     </w:p>
     <w:p>
       <w:pPr>
@@ -40780,6 +40736,7 @@
   <w:style w:type="character" w:default="1" w:styleId="Domylnaczcionkaakapitu">
     <w:name w:val="Default Paragraph Font"/>
     <w:uiPriority w:val="1"/>
+    <w:semiHidden/>
     <w:unhideWhenUsed/>
   </w:style>
   <w:style w:type="table" w:default="1" w:styleId="Standardowy">
@@ -41682,7 +41639,7 @@
 </file>
 
 <file path=customXml/itemProps1.xml><?xml version="1.0" encoding="utf-8"?>
-<ds:datastoreItem xmlns:ds="http://schemas.openxmlformats.org/officeDocument/2006/customXml" ds:itemID="{0E261AB5-6329-4FF8-8011-8E3FDB0F338F}">
+<ds:datastoreItem xmlns:ds="http://schemas.openxmlformats.org/officeDocument/2006/customXml" ds:itemID="{7A2715A4-6301-422C-A197-A41C182C5531}">
   <ds:schemaRefs>
     <ds:schemaRef ds:uri="http://schemas.openxmlformats.org/officeDocument/2006/bibliography"/>
   </ds:schemaRefs>

</xml_diff>

<commit_message>
dynamic result of the cake job and resolving dependencies
</commit_message>
<xml_diff>
--- a/Cake/Praca2.docx
+++ b/Cake/Praca2.docx
@@ -11271,11 +11271,20 @@
       <w:pPr>
         <w:pStyle w:val="Legenda"/>
         <w:keepNext/>
-      </w:pPr>
-      <w:r>
+        <w:rPr>
+          <w:lang w:val="en-US"/>
+        </w:rPr>
+      </w:pPr>
+      <w:r>
+        <w:rPr>
+          <w:lang w:val="en-US"/>
+        </w:rPr>
         <w:t xml:space="preserve">Przykład </w:t>
       </w:r>
       <w:r>
+        <w:rPr>
+          <w:lang w:val="en-US"/>
+        </w:rPr>
         <w:t>5</w:t>
       </w:r>
     </w:p>
@@ -11283,6 +11292,9 @@
       <w:pPr>
         <w:autoSpaceDE w:val="0"/>
         <w:spacing w:after="0" w:line="240" w:lineRule="auto"/>
+        <w:rPr>
+          <w:lang w:val="en-US"/>
+        </w:rPr>
       </w:pPr>
       <w:r>
         <w:rPr>
@@ -11290,6 +11302,7 @@
           <w:color w:val="0000FF"/>
           <w:sz w:val="19"/>
           <w:szCs w:val="19"/>
+          <w:lang w:val="en-US"/>
         </w:rPr>
         <w:t>new</w:t>
       </w:r>
@@ -11299,6 +11312,7 @@
           <w:color w:val="000000"/>
           <w:sz w:val="19"/>
           <w:szCs w:val="19"/>
+          <w:lang w:val="en-US"/>
         </w:rPr>
         <w:t xml:space="preserve"> </w:t>
       </w:r>
@@ -11308,6 +11322,7 @@
           <w:color w:val="2B91AF"/>
           <w:sz w:val="19"/>
           <w:szCs w:val="19"/>
+          <w:lang w:val="en-US"/>
         </w:rPr>
         <w:t>VoidJob</w:t>
       </w:r>
@@ -11317,6 +11332,7 @@
           <w:color w:val="000000"/>
           <w:sz w:val="19"/>
           <w:szCs w:val="19"/>
+          <w:lang w:val="en-US"/>
         </w:rPr>
         <w:t>(</w:t>
       </w:r>
@@ -11326,6 +11342,7 @@
           <w:color w:val="A31515"/>
           <w:sz w:val="19"/>
           <w:szCs w:val="19"/>
+          <w:lang w:val="en-US"/>
         </w:rPr>
         <w:t>"FirstJob"</w:t>
       </w:r>
@@ -11335,6 +11352,7 @@
           <w:color w:val="000000"/>
           <w:sz w:val="19"/>
           <w:szCs w:val="19"/>
+          <w:lang w:val="en-US"/>
         </w:rPr>
         <w:t>).Does(() =&gt;</w:t>
       </w:r>
@@ -12991,23 +13009,56 @@
         <w:t>Załączanie skryptów</w:t>
       </w:r>
       <w:bookmarkEnd w:id="27"/>
+      <w:r>
+        <w:t xml:space="preserve"> i bibliotek</w:t>
+      </w:r>
     </w:p>
     <w:p/>
     <w:p>
       <w:r>
-        <w:t xml:space="preserve">W </w:t>
-      </w:r>
-      <w:r>
-        <w:t>skryptach</w:t>
-      </w:r>
-      <w:r>
-        <w:t xml:space="preserve"> możemy dodawać referencje do innych skryptów, które chcemy załadować, zanim wykonamy nasz kod C#. </w:t>
-      </w:r>
-      <w:r>
-        <w:t>Dzięki temu możemy</w:t>
-      </w:r>
-      <w:r>
-        <w:t xml:space="preserve"> trzymać małe skrypty obsługujące pojedynczą funkcjonalność oraz </w:t>
+        <w:t>Aby załączyć inne skrypty lub biblioteki możemy posłużyć się standardem C# REPL (read-eval-print-loop. Przy użyciu dwóch prostych dyrektyw możemy łatwo użyć innego pliku .csx lub .dll:</w:t>
+      </w:r>
+    </w:p>
+    <w:p>
+      <w:pPr>
+        <w:pStyle w:val="Akapitzlist"/>
+        <w:numPr>
+          <w:ilvl w:val="0"/>
+          <w:numId w:val="40"/>
+        </w:numPr>
+      </w:pPr>
+      <w:r>
+        <w:t>#r „X:\Path\To\Your\Library\library.dll” – pozwala na załadowanie innej biblioteki (wykorzystanie na przyk</w:t>
+      </w:r>
+      <w:r>
+        <w:t>ład w modułach rozszerzających).</w:t>
+      </w:r>
+    </w:p>
+    <w:p>
+      <w:pPr>
+        <w:pStyle w:val="Akapitzlist"/>
+        <w:numPr>
+          <w:ilvl w:val="0"/>
+          <w:numId w:val="40"/>
+        </w:numPr>
+      </w:pPr>
+      <w:r>
+        <w:t xml:space="preserve">#load „X:\Path\To\Your\Script\script.csx” – pozwala na załadowanie innego skryptu (wykorzystanie na przykład w podziale kodu na </w:t>
+      </w:r>
+      <w:r>
+        <w:t>wiele plików, klas – modularyzacja)</w:t>
+      </w:r>
+    </w:p>
+    <w:p/>
+    <w:p>
+      <w:r>
+        <w:t xml:space="preserve">Dodawanie referencji do bibliotek czy skryptów, które chcemy załadować powinno mieć miejsce na początku skryptu. </w:t>
+      </w:r>
+      <w:r>
+        <w:t>Używając tych dyrektyw z poziomu Visual Studio mamy dostęp do automatycznego uzupełniania (Intellisense), co może ułatwić pisanie bardziej złożonych skryptów – możemy w ten sposób trzymać</w:t>
+      </w:r>
+      <w:r>
+        <w:t xml:space="preserve"> małe skrypty obsługujące pojedynczą funkcjonalność oraz </w:t>
       </w:r>
       <w:r>
         <w:t xml:space="preserve">otrzymać separację </w:t>
@@ -13016,240 +13067,6 @@
         <w:t>czynności, co również wpływa na modularność rozwiązania.</w:t>
       </w:r>
     </w:p>
-    <w:p>
-      <w:pPr>
-        <w:pStyle w:val="Legenda"/>
-        <w:keepNext/>
-        <w:rPr>
-          <w:lang w:val="en-US"/>
-        </w:rPr>
-      </w:pPr>
-      <w:r>
-        <w:rPr>
-          <w:lang w:val="en-US"/>
-        </w:rPr>
-        <w:t xml:space="preserve">Przykład </w:t>
-      </w:r>
-      <w:r>
-        <w:rPr>
-          <w:lang w:val="en-US"/>
-        </w:rPr>
-        <w:t>10</w:t>
-      </w:r>
-    </w:p>
-    <w:p>
-      <w:pPr>
-        <w:autoSpaceDE w:val="0"/>
-        <w:spacing w:after="0" w:line="240" w:lineRule="auto"/>
-        <w:rPr>
-          <w:rFonts w:ascii="Consolas" w:hAnsi="Consolas" w:cs="Consolas"/>
-          <w:color w:val="008000"/>
-          <w:sz w:val="19"/>
-          <w:szCs w:val="19"/>
-          <w:lang w:val="en-US"/>
-        </w:rPr>
-      </w:pPr>
-      <w:r>
-        <w:rPr>
-          <w:rFonts w:ascii="Consolas" w:hAnsi="Consolas" w:cs="Consolas"/>
-          <w:color w:val="008000"/>
-          <w:sz w:val="19"/>
-          <w:szCs w:val="19"/>
-          <w:lang w:val="en-US"/>
-        </w:rPr>
-        <w:t>// cake load "X:/Path/To/Your/script/script.csx";</w:t>
-      </w:r>
-    </w:p>
-    <w:p>
-      <w:pPr>
-        <w:autoSpaceDE w:val="0"/>
-        <w:spacing w:after="0" w:line="240" w:lineRule="auto"/>
-        <w:rPr>
-          <w:lang w:val="en-US"/>
-        </w:rPr>
-      </w:pPr>
-      <w:r>
-        <w:rPr>
-          <w:rFonts w:ascii="Consolas" w:hAnsi="Consolas" w:cs="Consolas"/>
-          <w:color w:val="0000FF"/>
-          <w:sz w:val="19"/>
-          <w:szCs w:val="19"/>
-          <w:lang w:val="en-US"/>
-        </w:rPr>
-        <w:t>new</w:t>
-      </w:r>
-      <w:r>
-        <w:rPr>
-          <w:rFonts w:ascii="Consolas" w:hAnsi="Consolas" w:cs="Consolas"/>
-          <w:color w:val="000000"/>
-          <w:sz w:val="19"/>
-          <w:szCs w:val="19"/>
-          <w:lang w:val="en-US"/>
-        </w:rPr>
-        <w:t xml:space="preserve"> </w:t>
-      </w:r>
-      <w:r>
-        <w:rPr>
-          <w:rFonts w:ascii="Consolas" w:hAnsi="Consolas" w:cs="Consolas"/>
-          <w:color w:val="2B91AF"/>
-          <w:sz w:val="19"/>
-          <w:szCs w:val="19"/>
-          <w:lang w:val="en-US"/>
-        </w:rPr>
-        <w:t>VoidJob</w:t>
-      </w:r>
-      <w:r>
-        <w:rPr>
-          <w:rFonts w:ascii="Consolas" w:hAnsi="Consolas" w:cs="Consolas"/>
-          <w:color w:val="000000"/>
-          <w:sz w:val="19"/>
-          <w:szCs w:val="19"/>
-          <w:lang w:val="en-US"/>
-        </w:rPr>
-        <w:t>(</w:t>
-      </w:r>
-      <w:r>
-        <w:rPr>
-          <w:rFonts w:ascii="Consolas" w:hAnsi="Consolas" w:cs="Consolas"/>
-          <w:color w:val="A31515"/>
-          <w:sz w:val="19"/>
-          <w:szCs w:val="19"/>
-          <w:lang w:val="en-US"/>
-        </w:rPr>
-        <w:t>"GetDataFromLoadedScript"</w:t>
-      </w:r>
-      <w:r>
-        <w:rPr>
-          <w:rFonts w:ascii="Consolas" w:hAnsi="Consolas" w:cs="Consolas"/>
-          <w:color w:val="000000"/>
-          <w:sz w:val="19"/>
-          <w:szCs w:val="19"/>
-          <w:lang w:val="en-US"/>
-        </w:rPr>
-        <w:t>).Does(() =&gt;</w:t>
-      </w:r>
-    </w:p>
-    <w:p>
-      <w:pPr>
-        <w:autoSpaceDE w:val="0"/>
-        <w:spacing w:after="0" w:line="240" w:lineRule="auto"/>
-        <w:rPr>
-          <w:rFonts w:ascii="Consolas" w:hAnsi="Consolas" w:cs="Consolas"/>
-          <w:color w:val="000000"/>
-          <w:sz w:val="19"/>
-          <w:szCs w:val="19"/>
-          <w:lang w:val="en-US"/>
-        </w:rPr>
-      </w:pPr>
-      <w:r>
-        <w:rPr>
-          <w:rFonts w:ascii="Consolas" w:hAnsi="Consolas" w:cs="Consolas"/>
-          <w:color w:val="000000"/>
-          <w:sz w:val="19"/>
-          <w:szCs w:val="19"/>
-          <w:lang w:val="en-US"/>
-        </w:rPr>
-        <w:t>{</w:t>
-      </w:r>
-    </w:p>
-    <w:p>
-      <w:pPr>
-        <w:autoSpaceDE w:val="0"/>
-        <w:spacing w:after="0" w:line="240" w:lineRule="auto"/>
-        <w:rPr>
-          <w:lang w:val="en-US"/>
-        </w:rPr>
-      </w:pPr>
-      <w:r>
-        <w:rPr>
-          <w:rFonts w:ascii="Consolas" w:hAnsi="Consolas" w:cs="Consolas"/>
-          <w:color w:val="000000"/>
-          <w:sz w:val="19"/>
-          <w:szCs w:val="19"/>
-          <w:lang w:val="en-US"/>
-        </w:rPr>
-        <w:t xml:space="preserve">    System.</w:t>
-      </w:r>
-      <w:r>
-        <w:rPr>
-          <w:rFonts w:ascii="Consolas" w:hAnsi="Consolas" w:cs="Consolas"/>
-          <w:color w:val="2B91AF"/>
-          <w:sz w:val="19"/>
-          <w:szCs w:val="19"/>
-          <w:lang w:val="en-US"/>
-        </w:rPr>
-        <w:t>Console</w:t>
-      </w:r>
-      <w:r>
-        <w:rPr>
-          <w:rFonts w:ascii="Consolas" w:hAnsi="Consolas" w:cs="Consolas"/>
-          <w:color w:val="000000"/>
-          <w:sz w:val="19"/>
-          <w:szCs w:val="19"/>
-          <w:lang w:val="en-US"/>
-        </w:rPr>
-        <w:t>.WriteLine(SomethingFromTheLoadedScript);</w:t>
-      </w:r>
-    </w:p>
-    <w:p>
-      <w:pPr>
-        <w:autoSpaceDE w:val="0"/>
-        <w:spacing w:after="0" w:line="240" w:lineRule="auto"/>
-        <w:rPr>
-          <w:rFonts w:ascii="Consolas" w:hAnsi="Consolas" w:cs="Consolas"/>
-          <w:color w:val="000000"/>
-          <w:sz w:val="19"/>
-          <w:szCs w:val="19"/>
-        </w:rPr>
-      </w:pPr>
-      <w:r>
-        <w:rPr>
-          <w:rFonts w:ascii="Consolas" w:hAnsi="Consolas" w:cs="Consolas"/>
-          <w:color w:val="000000"/>
-          <w:sz w:val="19"/>
-          <w:szCs w:val="19"/>
-        </w:rPr>
-        <w:t>});</w:t>
-      </w:r>
-    </w:p>
-    <w:p>
-      <w:r>
-        <w:rPr>
-          <w:rFonts w:ascii="Consolas" w:hAnsi="Consolas" w:cs="Consolas"/>
-          <w:color w:val="2B91AF"/>
-          <w:sz w:val="19"/>
-          <w:szCs w:val="19"/>
-        </w:rPr>
-        <w:t>JobManager</w:t>
-      </w:r>
-      <w:r>
-        <w:rPr>
-          <w:rFonts w:ascii="Consolas" w:hAnsi="Consolas" w:cs="Consolas"/>
-          <w:color w:val="000000"/>
-          <w:sz w:val="19"/>
-          <w:szCs w:val="19"/>
-        </w:rPr>
-        <w:t>.SetDefault(</w:t>
-      </w:r>
-      <w:r>
-        <w:rPr>
-          <w:rFonts w:ascii="Consolas" w:hAnsi="Consolas" w:cs="Consolas"/>
-          <w:color w:val="A31515"/>
-          <w:sz w:val="19"/>
-          <w:szCs w:val="19"/>
-        </w:rPr>
-        <w:t>"GetDataFromLoadedScript"</w:t>
-      </w:r>
-      <w:r>
-        <w:rPr>
-          <w:rFonts w:ascii="Consolas" w:hAnsi="Consolas" w:cs="Consolas"/>
-          <w:color w:val="000000"/>
-          <w:sz w:val="19"/>
-          <w:szCs w:val="19"/>
-        </w:rPr>
-        <w:t>);</w:t>
-      </w:r>
-    </w:p>
     <w:p/>
     <w:p>
       <w:pPr>
@@ -13322,6 +13139,7 @@
     </w:p>
     <w:p>
       <w:r>
+        <w:lastRenderedPageBreak/>
         <w:t>Metoda pozwala na zbudowa</w:t>
       </w:r>
       <w:r>
@@ -13366,7 +13184,6 @@
         </w:numPr>
       </w:pPr>
       <w:r>
-        <w:lastRenderedPageBreak/>
         <w:t>configuration – konfiguracja buildu. Możliwe wartości: „Debug” i „Release”. Wartość domyślna to „Debug”.</w:t>
       </w:r>
     </w:p>
@@ -26245,12 +26062,193 @@
     <w:p/>
     <w:p>
       <w:r>
-        <w:t>Oprócz bibliotek załączonych w programie CAKE można dodawać referencje do dowolnego pliku .dll ze skompilowanym kodem C# i wykorzystywać klasy i metody w nim zawarte bezpośrednio w skrypcie. Jest to prosty sposób na rozszerzalność naszego systemu o dodatkowe moduły, których funkcjonalności nie przewidzieliśmy w naszej aplikacji. W ten sam sposób powinniśmy odnosić się do bibliotek naszego systemu, aby skorzystać z danego modułu. Tym samym zapewniamy modularność naszemu rozwiązaniu.</w:t>
-      </w:r>
-    </w:p>
-    <w:p>
-      <w:r>
-        <w:t>Aby odnieść się do danej biblioteki należy to zrobić na samym początku skryptu w następujący sposób:</w:t>
+        <w:t xml:space="preserve">Oprócz bibliotek załączonych w programie CAKE można dodawać referencje do dowolnego pliku .dll ze skompilowanym kodem C# i wykorzystywać klasy i metody w nim zawarte bezpośrednio w skrypcie. Jest to prosty sposób na rozszerzalność naszego systemu o dodatkowe moduły, których funkcjonalności nie przewidzieliśmy w naszej aplikacji. W ten sam sposób powinniśmy odnosić się do bibliotek naszego systemu, aby skorzystać z danego modułu. </w:t>
+      </w:r>
+      <w:r>
+        <w:t>Dzięki temu uzyskujemy modularność naszego rozwiązania</w:t>
+      </w:r>
+      <w:r>
+        <w:t>.</w:t>
+      </w:r>
+    </w:p>
+    <w:p>
+      <w:r>
+        <w:t xml:space="preserve">Gdy napiszemy moduł rozszerzający nasz program, skompilowany plik .dll może  znajdować się w dowolnym miejscu na dysku. Wystarczy użyć dyrektywy wspomnianej w podrozdziale 3.3.3: </w:t>
+      </w:r>
+    </w:p>
+    <w:p>
+      <w:r>
+        <w:t>#r „X:\Path\To\Your\Library\library.dll”.</w:t>
+      </w:r>
+    </w:p>
+    <w:p>
+      <w:r>
+        <w:t xml:space="preserve">Przestrzenie nazw </w:t>
+      </w:r>
+      <w:r>
+        <w:t>użyte</w:t>
+      </w:r>
+      <w:r>
+        <w:t xml:space="preserve"> w dołączanym pliku będą również zaimportowane.</w:t>
+      </w:r>
+    </w:p>
+    <w:p/>
+    <w:p>
+      <w:pPr>
+        <w:pStyle w:val="Nagwek2"/>
+        <w:rPr>
+          <w:lang w:eastAsia="pl-PL"/>
+        </w:rPr>
+      </w:pPr>
+      <w:bookmarkStart w:id="38" w:name="_Toc494898655"/>
+      <w:r>
+        <w:rPr>
+          <w:lang w:eastAsia="pl-PL"/>
+        </w:rPr>
+        <w:lastRenderedPageBreak/>
+        <w:t>Złożone skrypty</w:t>
+      </w:r>
+      <w:bookmarkEnd w:id="38"/>
+    </w:p>
+    <w:p>
+      <w:pPr>
+        <w:rPr>
+          <w:lang w:eastAsia="pl-PL"/>
+        </w:rPr>
+      </w:pPr>
+    </w:p>
+    <w:p>
+      <w:pPr>
+        <w:rPr>
+          <w:rFonts w:cs="Arial"/>
+        </w:rPr>
+      </w:pPr>
+      <w:r>
+        <w:rPr>
+          <w:rFonts w:cs="Arial"/>
+        </w:rPr>
+        <w:t>Poniżej znajdują się skrypty, które składają się z kombinacji wielu zadań i mają bardziej praktyczne zastosowanie.</w:t>
+      </w:r>
+    </w:p>
+    <w:p>
+      <w:pPr>
+        <w:rPr>
+          <w:rFonts w:cs="Arial"/>
+        </w:rPr>
+      </w:pPr>
+      <w:r>
+        <w:rPr>
+          <w:rFonts w:cs="Arial"/>
+        </w:rPr>
+        <w:t>Poniższy skrypt:</w:t>
+      </w:r>
+    </w:p>
+    <w:p>
+      <w:pPr>
+        <w:pStyle w:val="Akapitzlist"/>
+        <w:numPr>
+          <w:ilvl w:val="0"/>
+          <w:numId w:val="33"/>
+        </w:numPr>
+        <w:rPr>
+          <w:lang w:eastAsia="pl-PL"/>
+        </w:rPr>
+      </w:pPr>
+      <w:r>
+        <w:rPr>
+          <w:lang w:eastAsia="pl-PL"/>
+        </w:rPr>
+        <w:t>zbuduje solucję ze wszystkimi projektami;</w:t>
+      </w:r>
+    </w:p>
+    <w:p>
+      <w:pPr>
+        <w:pStyle w:val="Akapitzlist"/>
+        <w:numPr>
+          <w:ilvl w:val="0"/>
+          <w:numId w:val="33"/>
+        </w:numPr>
+        <w:rPr>
+          <w:lang w:eastAsia="pl-PL"/>
+        </w:rPr>
+      </w:pPr>
+      <w:r>
+        <w:rPr>
+          <w:lang w:eastAsia="pl-PL"/>
+        </w:rPr>
+        <w:t>zminifikuje wszystkie pliki .js i złączy je w jeden wynikowy;</w:t>
+      </w:r>
+    </w:p>
+    <w:p>
+      <w:pPr>
+        <w:pStyle w:val="Akapitzlist"/>
+        <w:numPr>
+          <w:ilvl w:val="0"/>
+          <w:numId w:val="33"/>
+        </w:numPr>
+        <w:rPr>
+          <w:lang w:eastAsia="pl-PL"/>
+        </w:rPr>
+      </w:pPr>
+      <w:r>
+        <w:rPr>
+          <w:lang w:eastAsia="pl-PL"/>
+        </w:rPr>
+        <w:t>złączy pliki .html w jeden wynikowy;</w:t>
+      </w:r>
+    </w:p>
+    <w:p>
+      <w:pPr>
+        <w:pStyle w:val="Akapitzlist"/>
+        <w:numPr>
+          <w:ilvl w:val="0"/>
+          <w:numId w:val="33"/>
+        </w:numPr>
+        <w:rPr>
+          <w:lang w:eastAsia="pl-PL"/>
+        </w:rPr>
+      </w:pPr>
+      <w:r>
+        <w:rPr>
+          <w:lang w:eastAsia="pl-PL"/>
+        </w:rPr>
+        <w:t>uruchomi testy jednostkowe;</w:t>
+      </w:r>
+    </w:p>
+    <w:p>
+      <w:pPr>
+        <w:pStyle w:val="Akapitzlist"/>
+        <w:numPr>
+          <w:ilvl w:val="0"/>
+          <w:numId w:val="33"/>
+        </w:numPr>
+        <w:rPr>
+          <w:lang w:eastAsia="pl-PL"/>
+        </w:rPr>
+      </w:pPr>
+      <w:r>
+        <w:rPr>
+          <w:lang w:eastAsia="pl-PL"/>
+        </w:rPr>
+        <w:t>spakuje katalog z rezultatem procesu budowania i łączenia plików do archiwum;</w:t>
+      </w:r>
+    </w:p>
+    <w:p>
+      <w:pPr>
+        <w:pStyle w:val="Akapitzlist"/>
+        <w:numPr>
+          <w:ilvl w:val="0"/>
+          <w:numId w:val="33"/>
+        </w:numPr>
+        <w:rPr>
+          <w:lang w:eastAsia="pl-PL"/>
+        </w:rPr>
+      </w:pPr>
+      <w:r>
+        <w:rPr>
+          <w:lang w:eastAsia="pl-PL"/>
+        </w:rPr>
+        <w:t>skopiuje archiwum do katalogu, z którego chcemy przygotować następną wersję aplikacji i przenieść ją na serwer testowy/produkcyjny.</w:t>
       </w:r>
     </w:p>
     <w:p>
@@ -26268,12 +26266,6 @@
         <w:t xml:space="preserve">Przykład </w:t>
       </w:r>
       <w:r>
-        <w:rPr>
-          <w:lang w:val="en-US"/>
-        </w:rPr>
-        <w:t>2</w:t>
-      </w:r>
-      <w:r>
         <w:fldChar w:fldCharType="begin"/>
       </w:r>
       <w:r>
@@ -26290,7 +26282,7 @@
           <w:noProof/>
           <w:lang w:val="en-US"/>
         </w:rPr>
-        <w:t>7</w:t>
+        <w:t>28</w:t>
       </w:r>
       <w:r>
         <w:fldChar w:fldCharType="end"/>
@@ -26316,7 +26308,7 @@
           <w:szCs w:val="19"/>
           <w:lang w:val="en-US"/>
         </w:rPr>
-        <w:t>// cake using "X:/Path/To/Your/dll/Build.dll";</w:t>
+        <w:t>// cake using "../../../Build/bin/Debug/Build.dll";</w:t>
       </w:r>
     </w:p>
     <w:p>
@@ -26324,68 +26316,22 @@
         <w:autoSpaceDE w:val="0"/>
         <w:spacing w:after="0" w:line="240" w:lineRule="auto"/>
         <w:rPr>
-          <w:lang w:val="en-US"/>
-        </w:rPr>
-      </w:pPr>
-      <w:r>
-        <w:rPr>
-          <w:rFonts w:ascii="Consolas" w:hAnsi="Consolas" w:cs="Consolas"/>
-          <w:color w:val="0000FF"/>
-          <w:sz w:val="19"/>
-          <w:szCs w:val="19"/>
-          <w:lang w:val="en-US"/>
-        </w:rPr>
-        <w:t>new</w:t>
-      </w:r>
-      <w:r>
-        <w:rPr>
-          <w:rFonts w:ascii="Consolas" w:hAnsi="Consolas" w:cs="Consolas"/>
-          <w:color w:val="000000"/>
-          <w:sz w:val="19"/>
-          <w:szCs w:val="19"/>
-          <w:lang w:val="en-US"/>
-        </w:rPr>
-        <w:t xml:space="preserve"> </w:t>
-      </w:r>
-      <w:r>
-        <w:rPr>
-          <w:rFonts w:ascii="Consolas" w:hAnsi="Consolas" w:cs="Consolas"/>
-          <w:color w:val="2B91AF"/>
-          <w:sz w:val="19"/>
-          <w:szCs w:val="19"/>
-          <w:lang w:val="en-US"/>
-        </w:rPr>
-        <w:t>Job</w:t>
-      </w:r>
-      <w:r>
-        <w:rPr>
-          <w:rFonts w:ascii="Consolas" w:hAnsi="Consolas" w:cs="Consolas"/>
-          <w:color w:val="000000"/>
-          <w:sz w:val="19"/>
-          <w:szCs w:val="19"/>
-          <w:lang w:val="en-US"/>
-        </w:rPr>
-        <w:t>(</w:t>
-      </w:r>
-      <w:r>
-        <w:rPr>
-          <w:rFonts w:ascii="Consolas" w:hAnsi="Consolas" w:cs="Consolas"/>
-          <w:color w:val="A31515"/>
-          <w:sz w:val="19"/>
-          <w:szCs w:val="19"/>
-          <w:lang w:val="en-US"/>
-        </w:rPr>
-        <w:t>"BuildMySolution"</w:t>
-      </w:r>
-      <w:r>
-        <w:rPr>
-          <w:rFonts w:ascii="Consolas" w:hAnsi="Consolas" w:cs="Consolas"/>
-          <w:color w:val="000000"/>
-          <w:sz w:val="19"/>
-          <w:szCs w:val="19"/>
-          <w:lang w:val="en-US"/>
-        </w:rPr>
-        <w:t>).Does(() =&gt;</w:t>
+          <w:rFonts w:ascii="Consolas" w:hAnsi="Consolas" w:cs="Consolas"/>
+          <w:color w:val="008000"/>
+          <w:sz w:val="19"/>
+          <w:szCs w:val="19"/>
+          <w:lang w:val="en-US"/>
+        </w:rPr>
+      </w:pPr>
+      <w:r>
+        <w:rPr>
+          <w:rFonts w:ascii="Consolas" w:hAnsi="Consolas" w:cs="Consolas"/>
+          <w:color w:val="008000"/>
+          <w:sz w:val="19"/>
+          <w:szCs w:val="19"/>
+          <w:lang w:val="en-US"/>
+        </w:rPr>
+        <w:t>// cake using "../../../NUnit/bin/Debug/NUnit.dll";</w:t>
       </w:r>
     </w:p>
     <w:p>
@@ -26394,21 +26340,21 @@
         <w:spacing w:after="0" w:line="240" w:lineRule="auto"/>
         <w:rPr>
           <w:rFonts w:ascii="Consolas" w:hAnsi="Consolas" w:cs="Consolas"/>
-          <w:color w:val="000000"/>
-          <w:sz w:val="19"/>
-          <w:szCs w:val="19"/>
-          <w:lang w:val="en-US"/>
-        </w:rPr>
-      </w:pPr>
-      <w:r>
-        <w:rPr>
-          <w:rFonts w:ascii="Consolas" w:hAnsi="Consolas" w:cs="Consolas"/>
-          <w:color w:val="000000"/>
-          <w:sz w:val="19"/>
-          <w:szCs w:val="19"/>
-          <w:lang w:val="en-US"/>
-        </w:rPr>
-        <w:t>{</w:t>
+          <w:color w:val="008000"/>
+          <w:sz w:val="19"/>
+          <w:szCs w:val="19"/>
+          <w:lang w:val="en-US"/>
+        </w:rPr>
+      </w:pPr>
+      <w:r>
+        <w:rPr>
+          <w:rFonts w:ascii="Consolas" w:hAnsi="Consolas" w:cs="Consolas"/>
+          <w:color w:val="008000"/>
+          <w:sz w:val="19"/>
+          <w:szCs w:val="19"/>
+          <w:lang w:val="en-US"/>
+        </w:rPr>
+        <w:t>// cake using "../../../Zip/bin/Debug/Zip.dll";</w:t>
       </w:r>
     </w:p>
     <w:p>
@@ -26416,58 +26362,22 @@
         <w:autoSpaceDE w:val="0"/>
         <w:spacing w:after="0" w:line="240" w:lineRule="auto"/>
         <w:rPr>
-          <w:lang w:val="en-US"/>
-        </w:rPr>
-      </w:pPr>
-      <w:r>
-        <w:rPr>
-          <w:rFonts w:ascii="Consolas" w:hAnsi="Consolas" w:cs="Consolas"/>
-          <w:color w:val="000000"/>
-          <w:sz w:val="19"/>
-          <w:szCs w:val="19"/>
-          <w:lang w:val="en-US"/>
-        </w:rPr>
-        <w:t xml:space="preserve">    </w:t>
-      </w:r>
-      <w:r>
-        <w:rPr>
-          <w:rFonts w:ascii="Consolas" w:hAnsi="Consolas" w:cs="Consolas"/>
-          <w:color w:val="0000FF"/>
-          <w:sz w:val="19"/>
-          <w:szCs w:val="19"/>
-          <w:lang w:val="en-US"/>
-        </w:rPr>
-        <w:t>return</w:t>
-      </w:r>
-      <w:r>
-        <w:rPr>
-          <w:rFonts w:ascii="Consolas" w:hAnsi="Consolas" w:cs="Consolas"/>
-          <w:color w:val="000000"/>
-          <w:sz w:val="19"/>
-          <w:szCs w:val="19"/>
-          <w:lang w:val="en-US"/>
-        </w:rPr>
-        <w:t xml:space="preserve"> BuildProject(</w:t>
-      </w:r>
-      <w:r>
-        <w:rPr>
-          <w:rFonts w:ascii="Consolas" w:hAnsi="Consolas" w:cs="Consolas"/>
-          <w:color w:val="800000"/>
-          <w:sz w:val="19"/>
-          <w:szCs w:val="19"/>
-          <w:lang w:val="en-US"/>
-        </w:rPr>
-        <w:t>@"X:\Path\To\Your\Solution.sln"</w:t>
-      </w:r>
-      <w:r>
-        <w:rPr>
-          <w:rFonts w:ascii="Consolas" w:hAnsi="Consolas" w:cs="Consolas"/>
-          <w:color w:val="000000"/>
-          <w:sz w:val="19"/>
-          <w:szCs w:val="19"/>
-          <w:lang w:val="en-US"/>
-        </w:rPr>
-        <w:t>);</w:t>
+          <w:rFonts w:ascii="Consolas" w:hAnsi="Consolas" w:cs="Consolas"/>
+          <w:color w:val="008000"/>
+          <w:sz w:val="19"/>
+          <w:szCs w:val="19"/>
+          <w:lang w:val="en-US"/>
+        </w:rPr>
+      </w:pPr>
+      <w:r>
+        <w:rPr>
+          <w:rFonts w:ascii="Consolas" w:hAnsi="Consolas" w:cs="Consolas"/>
+          <w:color w:val="008000"/>
+          <w:sz w:val="19"/>
+          <w:szCs w:val="19"/>
+          <w:lang w:val="en-US"/>
+        </w:rPr>
+        <w:t>// cake using "../../../Files/bin/Debug/Files.dll";</w:t>
       </w:r>
     </w:p>
     <w:p>
@@ -26476,19 +26386,21 @@
         <w:spacing w:after="0" w:line="240" w:lineRule="auto"/>
         <w:rPr>
           <w:rFonts w:ascii="Consolas" w:hAnsi="Consolas" w:cs="Consolas"/>
-          <w:color w:val="000000"/>
-          <w:sz w:val="19"/>
-          <w:szCs w:val="19"/>
-        </w:rPr>
-      </w:pPr>
-      <w:r>
-        <w:rPr>
-          <w:rFonts w:ascii="Consolas" w:hAnsi="Consolas" w:cs="Consolas"/>
-          <w:color w:val="000000"/>
-          <w:sz w:val="19"/>
-          <w:szCs w:val="19"/>
-        </w:rPr>
-        <w:t>});</w:t>
+          <w:color w:val="008000"/>
+          <w:sz w:val="19"/>
+          <w:szCs w:val="19"/>
+          <w:lang w:val="en-US"/>
+        </w:rPr>
+      </w:pPr>
+      <w:r>
+        <w:rPr>
+          <w:rFonts w:ascii="Consolas" w:hAnsi="Consolas" w:cs="Consolas"/>
+          <w:color w:val="008000"/>
+          <w:sz w:val="19"/>
+          <w:szCs w:val="19"/>
+          <w:lang w:val="en-US"/>
+        </w:rPr>
+        <w:t>// cake using "../../../Minify/bin/Debug/Minify.dll";</w:t>
       </w:r>
     </w:p>
     <w:p>
@@ -26497,11 +26409,1489 @@
         <w:spacing w:after="0" w:line="240" w:lineRule="auto"/>
         <w:rPr>
           <w:rFonts w:ascii="Consolas" w:hAnsi="Consolas" w:cs="Consolas"/>
-          <w:color w:val="000000"/>
-          <w:sz w:val="19"/>
-          <w:szCs w:val="19"/>
-        </w:rPr>
-      </w:pPr>
+          <w:color w:val="008000"/>
+          <w:sz w:val="19"/>
+          <w:szCs w:val="19"/>
+          <w:lang w:val="en-US"/>
+        </w:rPr>
+      </w:pPr>
+    </w:p>
+    <w:p>
+      <w:pPr>
+        <w:autoSpaceDE w:val="0"/>
+        <w:spacing w:after="0" w:line="240" w:lineRule="auto"/>
+        <w:rPr>
+          <w:lang w:val="en-US"/>
+        </w:rPr>
+      </w:pPr>
+      <w:r>
+        <w:rPr>
+          <w:rFonts w:ascii="Consolas" w:hAnsi="Consolas" w:cs="Consolas"/>
+          <w:color w:val="0000FF"/>
+          <w:sz w:val="19"/>
+          <w:szCs w:val="19"/>
+          <w:lang w:val="en-US"/>
+        </w:rPr>
+        <w:t>new</w:t>
+      </w:r>
+      <w:r>
+        <w:rPr>
+          <w:rFonts w:ascii="Consolas" w:hAnsi="Consolas" w:cs="Consolas"/>
+          <w:color w:val="000000"/>
+          <w:sz w:val="19"/>
+          <w:szCs w:val="19"/>
+          <w:lang w:val="en-US"/>
+        </w:rPr>
+        <w:t xml:space="preserve"> </w:t>
+      </w:r>
+      <w:r>
+        <w:rPr>
+          <w:rFonts w:ascii="Consolas" w:hAnsi="Consolas" w:cs="Consolas"/>
+          <w:color w:val="2B91AF"/>
+          <w:sz w:val="19"/>
+          <w:szCs w:val="19"/>
+          <w:lang w:val="en-US"/>
+        </w:rPr>
+        <w:t>Job</w:t>
+      </w:r>
+      <w:r>
+        <w:rPr>
+          <w:rFonts w:ascii="Consolas" w:hAnsi="Consolas" w:cs="Consolas"/>
+          <w:color w:val="000000"/>
+          <w:sz w:val="19"/>
+          <w:szCs w:val="19"/>
+          <w:lang w:val="en-US"/>
+        </w:rPr>
+        <w:t>(</w:t>
+      </w:r>
+      <w:r>
+        <w:rPr>
+          <w:rFonts w:ascii="Consolas" w:hAnsi="Consolas" w:cs="Consolas"/>
+          <w:color w:val="A31515"/>
+          <w:sz w:val="19"/>
+          <w:szCs w:val="19"/>
+          <w:lang w:val="en-US"/>
+        </w:rPr>
+        <w:t>"BuildSolution"</w:t>
+      </w:r>
+      <w:r>
+        <w:rPr>
+          <w:rFonts w:ascii="Consolas" w:hAnsi="Consolas" w:cs="Consolas"/>
+          <w:color w:val="000000"/>
+          <w:sz w:val="19"/>
+          <w:szCs w:val="19"/>
+          <w:lang w:val="en-US"/>
+        </w:rPr>
+        <w:t>).Does(() =&gt; {</w:t>
+      </w:r>
+    </w:p>
+    <w:p>
+      <w:pPr>
+        <w:autoSpaceDE w:val="0"/>
+        <w:spacing w:after="0" w:line="240" w:lineRule="auto"/>
+        <w:rPr>
+          <w:lang w:val="en-US"/>
+        </w:rPr>
+      </w:pPr>
+      <w:r>
+        <w:rPr>
+          <w:rFonts w:ascii="Consolas" w:hAnsi="Consolas" w:cs="Consolas"/>
+          <w:color w:val="000000"/>
+          <w:sz w:val="19"/>
+          <w:szCs w:val="19"/>
+          <w:lang w:val="en-US"/>
+        </w:rPr>
+        <w:t xml:space="preserve">    </w:t>
+      </w:r>
+      <w:r>
+        <w:rPr>
+          <w:rFonts w:ascii="Consolas" w:hAnsi="Consolas" w:cs="Consolas"/>
+          <w:color w:val="0000FF"/>
+          <w:sz w:val="19"/>
+          <w:szCs w:val="19"/>
+          <w:lang w:val="en-US"/>
+        </w:rPr>
+        <w:t>return</w:t>
+      </w:r>
+      <w:r>
+        <w:rPr>
+          <w:rFonts w:ascii="Consolas" w:hAnsi="Consolas" w:cs="Consolas"/>
+          <w:color w:val="000000"/>
+          <w:sz w:val="19"/>
+          <w:szCs w:val="19"/>
+          <w:lang w:val="en-US"/>
+        </w:rPr>
+        <w:t xml:space="preserve"> Build.</w:t>
+      </w:r>
+      <w:r>
+        <w:rPr>
+          <w:rFonts w:ascii="Consolas" w:hAnsi="Consolas" w:cs="Consolas"/>
+          <w:color w:val="2B91AF"/>
+          <w:sz w:val="19"/>
+          <w:szCs w:val="19"/>
+          <w:lang w:val="en-US"/>
+        </w:rPr>
+        <w:t>Methods</w:t>
+      </w:r>
+      <w:r>
+        <w:rPr>
+          <w:rFonts w:ascii="Consolas" w:hAnsi="Consolas" w:cs="Consolas"/>
+          <w:color w:val="000000"/>
+          <w:sz w:val="19"/>
+          <w:szCs w:val="19"/>
+          <w:lang w:val="en-US"/>
+        </w:rPr>
+        <w:t>.BuildSolution(</w:t>
+      </w:r>
+      <w:r>
+        <w:rPr>
+          <w:rFonts w:ascii="Consolas" w:hAnsi="Consolas" w:cs="Consolas"/>
+          <w:color w:val="800000"/>
+          <w:sz w:val="19"/>
+          <w:szCs w:val="19"/>
+          <w:lang w:val="en-US"/>
+        </w:rPr>
+        <w:t>@"D:\Dane\Ernest\Praca\cake\Cake\Cake.sln"</w:t>
+      </w:r>
+      <w:r>
+        <w:rPr>
+          <w:rFonts w:ascii="Consolas" w:hAnsi="Consolas" w:cs="Consolas"/>
+          <w:color w:val="000000"/>
+          <w:sz w:val="19"/>
+          <w:szCs w:val="19"/>
+          <w:lang w:val="en-US"/>
+        </w:rPr>
+        <w:t xml:space="preserve">, </w:t>
+      </w:r>
+      <w:r>
+        <w:rPr>
+          <w:rFonts w:ascii="Consolas" w:hAnsi="Consolas" w:cs="Consolas"/>
+          <w:color w:val="800000"/>
+          <w:sz w:val="19"/>
+          <w:szCs w:val="19"/>
+          <w:lang w:val="en-US"/>
+        </w:rPr>
+        <w:t>@"D:\Dane\Ernest\Praca\TestOutput\"</w:t>
+      </w:r>
+      <w:r>
+        <w:rPr>
+          <w:rFonts w:ascii="Consolas" w:hAnsi="Consolas" w:cs="Consolas"/>
+          <w:color w:val="000000"/>
+          <w:sz w:val="19"/>
+          <w:szCs w:val="19"/>
+          <w:lang w:val="en-US"/>
+        </w:rPr>
+        <w:t xml:space="preserve">, </w:t>
+      </w:r>
+      <w:r>
+        <w:rPr>
+          <w:rFonts w:ascii="Consolas" w:hAnsi="Consolas" w:cs="Consolas"/>
+          <w:color w:val="A31515"/>
+          <w:sz w:val="19"/>
+          <w:szCs w:val="19"/>
+          <w:lang w:val="en-US"/>
+        </w:rPr>
+        <w:t>"Release"</w:t>
+      </w:r>
+      <w:r>
+        <w:rPr>
+          <w:rFonts w:ascii="Consolas" w:hAnsi="Consolas" w:cs="Consolas"/>
+          <w:color w:val="000000"/>
+          <w:sz w:val="19"/>
+          <w:szCs w:val="19"/>
+          <w:lang w:val="en-US"/>
+        </w:rPr>
+        <w:t>);</w:t>
+      </w:r>
+    </w:p>
+    <w:p>
+      <w:pPr>
+        <w:autoSpaceDE w:val="0"/>
+        <w:spacing w:after="0" w:line="240" w:lineRule="auto"/>
+        <w:rPr>
+          <w:rFonts w:ascii="Consolas" w:hAnsi="Consolas" w:cs="Consolas"/>
+          <w:color w:val="000000"/>
+          <w:sz w:val="19"/>
+          <w:szCs w:val="19"/>
+          <w:lang w:val="en-US"/>
+        </w:rPr>
+      </w:pPr>
+      <w:r>
+        <w:rPr>
+          <w:rFonts w:ascii="Consolas" w:hAnsi="Consolas" w:cs="Consolas"/>
+          <w:color w:val="000000"/>
+          <w:sz w:val="19"/>
+          <w:szCs w:val="19"/>
+          <w:lang w:val="en-US"/>
+        </w:rPr>
+        <w:t>});</w:t>
+      </w:r>
+    </w:p>
+    <w:p>
+      <w:pPr>
+        <w:autoSpaceDE w:val="0"/>
+        <w:spacing w:after="0" w:line="240" w:lineRule="auto"/>
+        <w:rPr>
+          <w:lang w:val="en-US"/>
+        </w:rPr>
+      </w:pPr>
+      <w:r>
+        <w:rPr>
+          <w:rFonts w:ascii="Consolas" w:hAnsi="Consolas" w:cs="Consolas"/>
+          <w:color w:val="0000FF"/>
+          <w:sz w:val="19"/>
+          <w:szCs w:val="19"/>
+          <w:lang w:val="en-US"/>
+        </w:rPr>
+        <w:t>new</w:t>
+      </w:r>
+      <w:r>
+        <w:rPr>
+          <w:rFonts w:ascii="Consolas" w:hAnsi="Consolas" w:cs="Consolas"/>
+          <w:color w:val="000000"/>
+          <w:sz w:val="19"/>
+          <w:szCs w:val="19"/>
+          <w:lang w:val="en-US"/>
+        </w:rPr>
+        <w:t xml:space="preserve"> </w:t>
+      </w:r>
+      <w:r>
+        <w:rPr>
+          <w:rFonts w:ascii="Consolas" w:hAnsi="Consolas" w:cs="Consolas"/>
+          <w:color w:val="2B91AF"/>
+          <w:sz w:val="19"/>
+          <w:szCs w:val="19"/>
+          <w:lang w:val="en-US"/>
+        </w:rPr>
+        <w:t>Job</w:t>
+      </w:r>
+      <w:r>
+        <w:rPr>
+          <w:rFonts w:ascii="Consolas" w:hAnsi="Consolas" w:cs="Consolas"/>
+          <w:color w:val="000000"/>
+          <w:sz w:val="19"/>
+          <w:szCs w:val="19"/>
+          <w:lang w:val="en-US"/>
+        </w:rPr>
+        <w:t>(</w:t>
+      </w:r>
+      <w:r>
+        <w:rPr>
+          <w:rFonts w:ascii="Consolas" w:hAnsi="Consolas" w:cs="Consolas"/>
+          <w:color w:val="A31515"/>
+          <w:sz w:val="19"/>
+          <w:szCs w:val="19"/>
+          <w:lang w:val="en-US"/>
+        </w:rPr>
+        <w:t>"MinifyJs"</w:t>
+      </w:r>
+      <w:r>
+        <w:rPr>
+          <w:rFonts w:ascii="Consolas" w:hAnsi="Consolas" w:cs="Consolas"/>
+          <w:color w:val="000000"/>
+          <w:sz w:val="19"/>
+          <w:szCs w:val="19"/>
+          <w:lang w:val="en-US"/>
+        </w:rPr>
+        <w:t>).DependsOn(</w:t>
+      </w:r>
+      <w:r>
+        <w:rPr>
+          <w:rFonts w:ascii="Consolas" w:hAnsi="Consolas" w:cs="Consolas"/>
+          <w:color w:val="A31515"/>
+          <w:sz w:val="19"/>
+          <w:szCs w:val="19"/>
+          <w:lang w:val="en-US"/>
+        </w:rPr>
+        <w:t>"BuildSolution"</w:t>
+      </w:r>
+      <w:r>
+        <w:rPr>
+          <w:rFonts w:ascii="Consolas" w:hAnsi="Consolas" w:cs="Consolas"/>
+          <w:color w:val="000000"/>
+          <w:sz w:val="19"/>
+          <w:szCs w:val="19"/>
+          <w:lang w:val="en-US"/>
+        </w:rPr>
+        <w:t>).Does(() =&gt; {</w:t>
+      </w:r>
+    </w:p>
+    <w:p>
+      <w:pPr>
+        <w:autoSpaceDE w:val="0"/>
+        <w:spacing w:after="0" w:line="240" w:lineRule="auto"/>
+        <w:rPr>
+          <w:lang w:val="en-US"/>
+        </w:rPr>
+      </w:pPr>
+      <w:r>
+        <w:rPr>
+          <w:rFonts w:ascii="Consolas" w:hAnsi="Consolas" w:cs="Consolas"/>
+          <w:color w:val="000000"/>
+          <w:sz w:val="19"/>
+          <w:szCs w:val="19"/>
+          <w:lang w:val="en-US"/>
+        </w:rPr>
+        <w:t xml:space="preserve">    </w:t>
+      </w:r>
+      <w:r>
+        <w:rPr>
+          <w:rFonts w:ascii="Consolas" w:hAnsi="Consolas" w:cs="Consolas"/>
+          <w:color w:val="0000FF"/>
+          <w:sz w:val="19"/>
+          <w:szCs w:val="19"/>
+          <w:lang w:val="en-US"/>
+        </w:rPr>
+        <w:t>return</w:t>
+      </w:r>
+      <w:r>
+        <w:rPr>
+          <w:rFonts w:ascii="Consolas" w:hAnsi="Consolas" w:cs="Consolas"/>
+          <w:color w:val="000000"/>
+          <w:sz w:val="19"/>
+          <w:szCs w:val="19"/>
+          <w:lang w:val="en-US"/>
+        </w:rPr>
+        <w:t xml:space="preserve"> Minify.Methods.MinifyJs(</w:t>
+      </w:r>
+      <w:r>
+        <w:rPr>
+          <w:rFonts w:ascii="Consolas" w:hAnsi="Consolas" w:cs="Consolas"/>
+          <w:color w:val="800000"/>
+          <w:sz w:val="19"/>
+          <w:szCs w:val="19"/>
+          <w:lang w:val="en-US"/>
+        </w:rPr>
+        <w:t>@"D:\Dane\Ernest\Praca\cake\Cake\scripts\js*"</w:t>
+      </w:r>
+      <w:r>
+        <w:rPr>
+          <w:rFonts w:ascii="Consolas" w:hAnsi="Consolas" w:cs="Consolas"/>
+          <w:color w:val="000000"/>
+          <w:sz w:val="19"/>
+          <w:szCs w:val="19"/>
+          <w:lang w:val="en-US"/>
+        </w:rPr>
+        <w:t xml:space="preserve">, </w:t>
+      </w:r>
+      <w:r>
+        <w:rPr>
+          <w:rFonts w:ascii="Consolas" w:hAnsi="Consolas" w:cs="Consolas"/>
+          <w:color w:val="0000FF"/>
+          <w:sz w:val="19"/>
+          <w:szCs w:val="19"/>
+          <w:lang w:val="en-US"/>
+        </w:rPr>
+        <w:t>null</w:t>
+      </w:r>
+      <w:r>
+        <w:rPr>
+          <w:rFonts w:ascii="Consolas" w:hAnsi="Consolas" w:cs="Consolas"/>
+          <w:color w:val="000000"/>
+          <w:sz w:val="19"/>
+          <w:szCs w:val="19"/>
+          <w:lang w:val="en-US"/>
+        </w:rPr>
+        <w:t xml:space="preserve">, </w:t>
+      </w:r>
+      <w:r>
+        <w:rPr>
+          <w:rFonts w:ascii="Consolas" w:hAnsi="Consolas" w:cs="Consolas"/>
+          <w:color w:val="800000"/>
+          <w:sz w:val="19"/>
+          <w:szCs w:val="19"/>
+          <w:lang w:val="en-US"/>
+        </w:rPr>
+        <w:t>@"D:\Dane\Ernest\Praca\TestOutput\"</w:t>
+      </w:r>
+      <w:r>
+        <w:rPr>
+          <w:rFonts w:ascii="Consolas" w:hAnsi="Consolas" w:cs="Consolas"/>
+          <w:color w:val="000000"/>
+          <w:sz w:val="19"/>
+          <w:szCs w:val="19"/>
+          <w:lang w:val="en-US"/>
+        </w:rPr>
+        <w:t>);</w:t>
+      </w:r>
+    </w:p>
+    <w:p>
+      <w:pPr>
+        <w:autoSpaceDE w:val="0"/>
+        <w:spacing w:after="0" w:line="240" w:lineRule="auto"/>
+        <w:rPr>
+          <w:rFonts w:ascii="Consolas" w:hAnsi="Consolas" w:cs="Consolas"/>
+          <w:color w:val="000000"/>
+          <w:sz w:val="19"/>
+          <w:szCs w:val="19"/>
+          <w:lang w:val="en-US"/>
+        </w:rPr>
+      </w:pPr>
+      <w:r>
+        <w:rPr>
+          <w:rFonts w:ascii="Consolas" w:hAnsi="Consolas" w:cs="Consolas"/>
+          <w:color w:val="000000"/>
+          <w:sz w:val="19"/>
+          <w:szCs w:val="19"/>
+          <w:lang w:val="en-US"/>
+        </w:rPr>
+        <w:t>});</w:t>
+      </w:r>
+    </w:p>
+    <w:p>
+      <w:pPr>
+        <w:autoSpaceDE w:val="0"/>
+        <w:spacing w:after="0" w:line="240" w:lineRule="auto"/>
+        <w:rPr>
+          <w:lang w:val="en-US"/>
+        </w:rPr>
+      </w:pPr>
+      <w:r>
+        <w:rPr>
+          <w:rFonts w:ascii="Consolas" w:hAnsi="Consolas" w:cs="Consolas"/>
+          <w:color w:val="0000FF"/>
+          <w:sz w:val="19"/>
+          <w:szCs w:val="19"/>
+          <w:lang w:val="en-US"/>
+        </w:rPr>
+        <w:t>new</w:t>
+      </w:r>
+      <w:r>
+        <w:rPr>
+          <w:rFonts w:ascii="Consolas" w:hAnsi="Consolas" w:cs="Consolas"/>
+          <w:color w:val="000000"/>
+          <w:sz w:val="19"/>
+          <w:szCs w:val="19"/>
+          <w:lang w:val="en-US"/>
+        </w:rPr>
+        <w:t xml:space="preserve"> </w:t>
+      </w:r>
+      <w:r>
+        <w:rPr>
+          <w:rFonts w:ascii="Consolas" w:hAnsi="Consolas" w:cs="Consolas"/>
+          <w:color w:val="2B91AF"/>
+          <w:sz w:val="19"/>
+          <w:szCs w:val="19"/>
+          <w:lang w:val="en-US"/>
+        </w:rPr>
+        <w:t>Job</w:t>
+      </w:r>
+      <w:r>
+        <w:rPr>
+          <w:rFonts w:ascii="Consolas" w:hAnsi="Consolas" w:cs="Consolas"/>
+          <w:color w:val="000000"/>
+          <w:sz w:val="19"/>
+          <w:szCs w:val="19"/>
+          <w:lang w:val="en-US"/>
+        </w:rPr>
+        <w:t>(</w:t>
+      </w:r>
+      <w:r>
+        <w:rPr>
+          <w:rFonts w:ascii="Consolas" w:hAnsi="Consolas" w:cs="Consolas"/>
+          <w:color w:val="A31515"/>
+          <w:sz w:val="19"/>
+          <w:szCs w:val="19"/>
+          <w:lang w:val="en-US"/>
+        </w:rPr>
+        <w:t>"BundleJs"</w:t>
+      </w:r>
+      <w:r>
+        <w:rPr>
+          <w:rFonts w:ascii="Consolas" w:hAnsi="Consolas" w:cs="Consolas"/>
+          <w:color w:val="000000"/>
+          <w:sz w:val="19"/>
+          <w:szCs w:val="19"/>
+          <w:lang w:val="en-US"/>
+        </w:rPr>
+        <w:t>).DependsOn(</w:t>
+      </w:r>
+      <w:r>
+        <w:rPr>
+          <w:rFonts w:ascii="Consolas" w:hAnsi="Consolas" w:cs="Consolas"/>
+          <w:color w:val="A31515"/>
+          <w:sz w:val="19"/>
+          <w:szCs w:val="19"/>
+          <w:lang w:val="en-US"/>
+        </w:rPr>
+        <w:t>"MinifyJs"</w:t>
+      </w:r>
+      <w:r>
+        <w:rPr>
+          <w:rFonts w:ascii="Consolas" w:hAnsi="Consolas" w:cs="Consolas"/>
+          <w:color w:val="000000"/>
+          <w:sz w:val="19"/>
+          <w:szCs w:val="19"/>
+          <w:lang w:val="en-US"/>
+        </w:rPr>
+        <w:t>).Does(() =&gt; {</w:t>
+      </w:r>
+    </w:p>
+    <w:p>
+      <w:pPr>
+        <w:autoSpaceDE w:val="0"/>
+        <w:spacing w:after="0" w:line="240" w:lineRule="auto"/>
+        <w:rPr>
+          <w:lang w:val="en-US"/>
+        </w:rPr>
+      </w:pPr>
+      <w:r>
+        <w:rPr>
+          <w:rFonts w:ascii="Consolas" w:hAnsi="Consolas" w:cs="Consolas"/>
+          <w:color w:val="000000"/>
+          <w:sz w:val="19"/>
+          <w:szCs w:val="19"/>
+          <w:lang w:val="en-US"/>
+        </w:rPr>
+        <w:t xml:space="preserve">    </w:t>
+      </w:r>
+      <w:r>
+        <w:rPr>
+          <w:rFonts w:ascii="Consolas" w:hAnsi="Consolas" w:cs="Consolas"/>
+          <w:color w:val="0000FF"/>
+          <w:sz w:val="19"/>
+          <w:szCs w:val="19"/>
+          <w:lang w:val="en-US"/>
+        </w:rPr>
+        <w:t>return</w:t>
+      </w:r>
+      <w:r>
+        <w:rPr>
+          <w:rFonts w:ascii="Consolas" w:hAnsi="Consolas" w:cs="Consolas"/>
+          <w:color w:val="000000"/>
+          <w:sz w:val="19"/>
+          <w:szCs w:val="19"/>
+          <w:lang w:val="en-US"/>
+        </w:rPr>
+        <w:t xml:space="preserve"> Minify.Methods.BundleFiles(</w:t>
+      </w:r>
+      <w:r>
+        <w:rPr>
+          <w:rFonts w:ascii="Consolas" w:hAnsi="Consolas" w:cs="Consolas"/>
+          <w:color w:val="800000"/>
+          <w:sz w:val="19"/>
+          <w:szCs w:val="19"/>
+          <w:lang w:val="en-US"/>
+        </w:rPr>
+        <w:t>@"D:\Dane\Ernest\Praca\TestOutput\*min.js"</w:t>
+      </w:r>
+      <w:r>
+        <w:rPr>
+          <w:rFonts w:ascii="Consolas" w:hAnsi="Consolas" w:cs="Consolas"/>
+          <w:color w:val="000000"/>
+          <w:sz w:val="19"/>
+          <w:szCs w:val="19"/>
+          <w:lang w:val="en-US"/>
+        </w:rPr>
+        <w:t xml:space="preserve">, </w:t>
+      </w:r>
+      <w:r>
+        <w:rPr>
+          <w:rFonts w:ascii="Consolas" w:hAnsi="Consolas" w:cs="Consolas"/>
+          <w:color w:val="800000"/>
+          <w:sz w:val="19"/>
+          <w:szCs w:val="19"/>
+          <w:lang w:val="en-US"/>
+        </w:rPr>
+        <w:t>@"D:\Dane\Ernest\Praca\TestOutput\bundled.min.js"</w:t>
+      </w:r>
+      <w:r>
+        <w:rPr>
+          <w:rFonts w:ascii="Consolas" w:hAnsi="Consolas" w:cs="Consolas"/>
+          <w:color w:val="000000"/>
+          <w:sz w:val="19"/>
+          <w:szCs w:val="19"/>
+          <w:lang w:val="en-US"/>
+        </w:rPr>
+        <w:t xml:space="preserve">, </w:t>
+      </w:r>
+      <w:r>
+        <w:rPr>
+          <w:rFonts w:ascii="Consolas" w:hAnsi="Consolas" w:cs="Consolas"/>
+          <w:color w:val="A31515"/>
+          <w:sz w:val="19"/>
+          <w:szCs w:val="19"/>
+          <w:lang w:val="en-US"/>
+        </w:rPr>
+        <w:t>';'</w:t>
+      </w:r>
+      <w:r>
+        <w:rPr>
+          <w:rFonts w:ascii="Consolas" w:hAnsi="Consolas" w:cs="Consolas"/>
+          <w:color w:val="000000"/>
+          <w:sz w:val="19"/>
+          <w:szCs w:val="19"/>
+          <w:lang w:val="en-US"/>
+        </w:rPr>
+        <w:t>);</w:t>
+      </w:r>
+    </w:p>
+    <w:p>
+      <w:pPr>
+        <w:autoSpaceDE w:val="0"/>
+        <w:spacing w:after="0" w:line="240" w:lineRule="auto"/>
+        <w:rPr>
+          <w:rFonts w:ascii="Consolas" w:hAnsi="Consolas" w:cs="Consolas"/>
+          <w:color w:val="000000"/>
+          <w:sz w:val="19"/>
+          <w:szCs w:val="19"/>
+          <w:lang w:val="en-US"/>
+        </w:rPr>
+      </w:pPr>
+      <w:r>
+        <w:rPr>
+          <w:rFonts w:ascii="Consolas" w:hAnsi="Consolas" w:cs="Consolas"/>
+          <w:color w:val="000000"/>
+          <w:sz w:val="19"/>
+          <w:szCs w:val="19"/>
+          <w:lang w:val="en-US"/>
+        </w:rPr>
+        <w:t>});</w:t>
+      </w:r>
+    </w:p>
+    <w:p>
+      <w:pPr>
+        <w:autoSpaceDE w:val="0"/>
+        <w:spacing w:after="0" w:line="240" w:lineRule="auto"/>
+        <w:rPr>
+          <w:lang w:val="en-US"/>
+        </w:rPr>
+      </w:pPr>
+      <w:r>
+        <w:rPr>
+          <w:rFonts w:ascii="Consolas" w:hAnsi="Consolas" w:cs="Consolas"/>
+          <w:color w:val="0000FF"/>
+          <w:sz w:val="19"/>
+          <w:szCs w:val="19"/>
+          <w:lang w:val="en-US"/>
+        </w:rPr>
+        <w:t>new</w:t>
+      </w:r>
+      <w:r>
+        <w:rPr>
+          <w:rFonts w:ascii="Consolas" w:hAnsi="Consolas" w:cs="Consolas"/>
+          <w:color w:val="000000"/>
+          <w:sz w:val="19"/>
+          <w:szCs w:val="19"/>
+          <w:lang w:val="en-US"/>
+        </w:rPr>
+        <w:t xml:space="preserve"> </w:t>
+      </w:r>
+      <w:r>
+        <w:rPr>
+          <w:rFonts w:ascii="Consolas" w:hAnsi="Consolas" w:cs="Consolas"/>
+          <w:color w:val="2B91AF"/>
+          <w:sz w:val="19"/>
+          <w:szCs w:val="19"/>
+          <w:lang w:val="en-US"/>
+        </w:rPr>
+        <w:t>Job</w:t>
+      </w:r>
+      <w:r>
+        <w:rPr>
+          <w:rFonts w:ascii="Consolas" w:hAnsi="Consolas" w:cs="Consolas"/>
+          <w:color w:val="000000"/>
+          <w:sz w:val="19"/>
+          <w:szCs w:val="19"/>
+          <w:lang w:val="en-US"/>
+        </w:rPr>
+        <w:t>(</w:t>
+      </w:r>
+      <w:r>
+        <w:rPr>
+          <w:rFonts w:ascii="Consolas" w:hAnsi="Consolas" w:cs="Consolas"/>
+          <w:color w:val="A31515"/>
+          <w:sz w:val="19"/>
+          <w:szCs w:val="19"/>
+          <w:lang w:val="en-US"/>
+        </w:rPr>
+        <w:t>"BundleHtml"</w:t>
+      </w:r>
+      <w:r>
+        <w:rPr>
+          <w:rFonts w:ascii="Consolas" w:hAnsi="Consolas" w:cs="Consolas"/>
+          <w:color w:val="000000"/>
+          <w:sz w:val="19"/>
+          <w:szCs w:val="19"/>
+          <w:lang w:val="en-US"/>
+        </w:rPr>
+        <w:t>).DependsOn(</w:t>
+      </w:r>
+      <w:r>
+        <w:rPr>
+          <w:rFonts w:ascii="Consolas" w:hAnsi="Consolas" w:cs="Consolas"/>
+          <w:color w:val="A31515"/>
+          <w:sz w:val="19"/>
+          <w:szCs w:val="19"/>
+          <w:lang w:val="en-US"/>
+        </w:rPr>
+        <w:t>"BundleJs"</w:t>
+      </w:r>
+      <w:r>
+        <w:rPr>
+          <w:rFonts w:ascii="Consolas" w:hAnsi="Consolas" w:cs="Consolas"/>
+          <w:color w:val="000000"/>
+          <w:sz w:val="19"/>
+          <w:szCs w:val="19"/>
+          <w:lang w:val="en-US"/>
+        </w:rPr>
+        <w:t>).Does(() =&gt; {</w:t>
+      </w:r>
+    </w:p>
+    <w:p>
+      <w:pPr>
+        <w:autoSpaceDE w:val="0"/>
+        <w:spacing w:after="0" w:line="240" w:lineRule="auto"/>
+        <w:rPr>
+          <w:lang w:val="en-US"/>
+        </w:rPr>
+      </w:pPr>
+      <w:r>
+        <w:rPr>
+          <w:rFonts w:ascii="Consolas" w:hAnsi="Consolas" w:cs="Consolas"/>
+          <w:color w:val="000000"/>
+          <w:sz w:val="19"/>
+          <w:szCs w:val="19"/>
+          <w:lang w:val="en-US"/>
+        </w:rPr>
+        <w:t xml:space="preserve">    </w:t>
+      </w:r>
+      <w:r>
+        <w:rPr>
+          <w:rFonts w:ascii="Consolas" w:hAnsi="Consolas" w:cs="Consolas"/>
+          <w:color w:val="0000FF"/>
+          <w:sz w:val="19"/>
+          <w:szCs w:val="19"/>
+          <w:lang w:val="en-US"/>
+        </w:rPr>
+        <w:t>return</w:t>
+      </w:r>
+      <w:r>
+        <w:rPr>
+          <w:rFonts w:ascii="Consolas" w:hAnsi="Consolas" w:cs="Consolas"/>
+          <w:color w:val="000000"/>
+          <w:sz w:val="19"/>
+          <w:szCs w:val="19"/>
+          <w:lang w:val="en-US"/>
+        </w:rPr>
+        <w:t xml:space="preserve"> Minify.Methods.BundleFiles(</w:t>
+      </w:r>
+      <w:r>
+        <w:rPr>
+          <w:rFonts w:ascii="Consolas" w:hAnsi="Consolas" w:cs="Consolas"/>
+          <w:color w:val="800000"/>
+          <w:sz w:val="19"/>
+          <w:szCs w:val="19"/>
+          <w:lang w:val="en-US"/>
+        </w:rPr>
+        <w:t>@"D:\Dane\Ernest\Praca\cake\Cake\scripts\*html"</w:t>
+      </w:r>
+      <w:r>
+        <w:rPr>
+          <w:rFonts w:ascii="Consolas" w:hAnsi="Consolas" w:cs="Consolas"/>
+          <w:color w:val="000000"/>
+          <w:sz w:val="19"/>
+          <w:szCs w:val="19"/>
+          <w:lang w:val="en-US"/>
+        </w:rPr>
+        <w:t xml:space="preserve">, </w:t>
+      </w:r>
+      <w:r>
+        <w:rPr>
+          <w:rFonts w:ascii="Consolas" w:hAnsi="Consolas" w:cs="Consolas"/>
+          <w:color w:val="800000"/>
+          <w:sz w:val="19"/>
+          <w:szCs w:val="19"/>
+          <w:lang w:val="en-US"/>
+        </w:rPr>
+        <w:t>@"D:\Dane\Ernest\Praca\TestOutput\bundled.html"</w:t>
+      </w:r>
+      <w:r>
+        <w:rPr>
+          <w:rFonts w:ascii="Consolas" w:hAnsi="Consolas" w:cs="Consolas"/>
+          <w:color w:val="000000"/>
+          <w:sz w:val="19"/>
+          <w:szCs w:val="19"/>
+          <w:lang w:val="en-US"/>
+        </w:rPr>
+        <w:t xml:space="preserve">, </w:t>
+      </w:r>
+      <w:r>
+        <w:rPr>
+          <w:rFonts w:ascii="Consolas" w:hAnsi="Consolas" w:cs="Consolas"/>
+          <w:color w:val="A31515"/>
+          <w:sz w:val="19"/>
+          <w:szCs w:val="19"/>
+          <w:lang w:val="en-US"/>
+        </w:rPr>
+        <w:t>'\n'</w:t>
+      </w:r>
+      <w:r>
+        <w:rPr>
+          <w:rFonts w:ascii="Consolas" w:hAnsi="Consolas" w:cs="Consolas"/>
+          <w:color w:val="000000"/>
+          <w:sz w:val="19"/>
+          <w:szCs w:val="19"/>
+          <w:lang w:val="en-US"/>
+        </w:rPr>
+        <w:t>);</w:t>
+      </w:r>
+    </w:p>
+    <w:p>
+      <w:pPr>
+        <w:autoSpaceDE w:val="0"/>
+        <w:spacing w:after="0" w:line="240" w:lineRule="auto"/>
+        <w:rPr>
+          <w:rFonts w:ascii="Consolas" w:hAnsi="Consolas" w:cs="Consolas"/>
+          <w:color w:val="000000"/>
+          <w:sz w:val="19"/>
+          <w:szCs w:val="19"/>
+          <w:lang w:val="en-US"/>
+        </w:rPr>
+      </w:pPr>
+      <w:r>
+        <w:rPr>
+          <w:rFonts w:ascii="Consolas" w:hAnsi="Consolas" w:cs="Consolas"/>
+          <w:color w:val="000000"/>
+          <w:sz w:val="19"/>
+          <w:szCs w:val="19"/>
+          <w:lang w:val="en-US"/>
+        </w:rPr>
+        <w:t>});</w:t>
+      </w:r>
+    </w:p>
+    <w:p>
+      <w:pPr>
+        <w:autoSpaceDE w:val="0"/>
+        <w:spacing w:after="0" w:line="240" w:lineRule="auto"/>
+        <w:rPr>
+          <w:lang w:val="en-US"/>
+        </w:rPr>
+      </w:pPr>
+      <w:r>
+        <w:rPr>
+          <w:rFonts w:ascii="Consolas" w:hAnsi="Consolas" w:cs="Consolas"/>
+          <w:color w:val="0000FF"/>
+          <w:sz w:val="19"/>
+          <w:szCs w:val="19"/>
+          <w:lang w:val="en-US"/>
+        </w:rPr>
+        <w:t>new</w:t>
+      </w:r>
+      <w:r>
+        <w:rPr>
+          <w:rFonts w:ascii="Consolas" w:hAnsi="Consolas" w:cs="Consolas"/>
+          <w:color w:val="000000"/>
+          <w:sz w:val="19"/>
+          <w:szCs w:val="19"/>
+          <w:lang w:val="en-US"/>
+        </w:rPr>
+        <w:t xml:space="preserve"> </w:t>
+      </w:r>
+      <w:r>
+        <w:rPr>
+          <w:rFonts w:ascii="Consolas" w:hAnsi="Consolas" w:cs="Consolas"/>
+          <w:color w:val="2B91AF"/>
+          <w:sz w:val="19"/>
+          <w:szCs w:val="19"/>
+          <w:lang w:val="en-US"/>
+        </w:rPr>
+        <w:t>Job</w:t>
+      </w:r>
+      <w:r>
+        <w:rPr>
+          <w:rFonts w:ascii="Consolas" w:hAnsi="Consolas" w:cs="Consolas"/>
+          <w:color w:val="000000"/>
+          <w:sz w:val="19"/>
+          <w:szCs w:val="19"/>
+          <w:lang w:val="en-US"/>
+        </w:rPr>
+        <w:t>(</w:t>
+      </w:r>
+      <w:r>
+        <w:rPr>
+          <w:rFonts w:ascii="Consolas" w:hAnsi="Consolas" w:cs="Consolas"/>
+          <w:color w:val="A31515"/>
+          <w:sz w:val="19"/>
+          <w:szCs w:val="19"/>
+          <w:lang w:val="en-US"/>
+        </w:rPr>
+        <w:t>"RunUnitTests"</w:t>
+      </w:r>
+      <w:r>
+        <w:rPr>
+          <w:rFonts w:ascii="Consolas" w:hAnsi="Consolas" w:cs="Consolas"/>
+          <w:color w:val="000000"/>
+          <w:sz w:val="19"/>
+          <w:szCs w:val="19"/>
+          <w:lang w:val="en-US"/>
+        </w:rPr>
+        <w:t>).DependsOn(</w:t>
+      </w:r>
+      <w:r>
+        <w:rPr>
+          <w:rFonts w:ascii="Consolas" w:hAnsi="Consolas" w:cs="Consolas"/>
+          <w:color w:val="A31515"/>
+          <w:sz w:val="19"/>
+          <w:szCs w:val="19"/>
+          <w:lang w:val="en-US"/>
+        </w:rPr>
+        <w:t>"BundleJs"</w:t>
+      </w:r>
+      <w:r>
+        <w:rPr>
+          <w:rFonts w:ascii="Consolas" w:hAnsi="Consolas" w:cs="Consolas"/>
+          <w:color w:val="000000"/>
+          <w:sz w:val="19"/>
+          <w:szCs w:val="19"/>
+          <w:lang w:val="en-US"/>
+        </w:rPr>
+        <w:t>).Does(() =&gt; {</w:t>
+      </w:r>
+    </w:p>
+    <w:p>
+      <w:pPr>
+        <w:autoSpaceDE w:val="0"/>
+        <w:spacing w:after="0" w:line="240" w:lineRule="auto"/>
+        <w:rPr>
+          <w:lang w:val="en-US"/>
+        </w:rPr>
+      </w:pPr>
+      <w:r>
+        <w:rPr>
+          <w:rFonts w:ascii="Consolas" w:hAnsi="Consolas" w:cs="Consolas"/>
+          <w:color w:val="000000"/>
+          <w:sz w:val="19"/>
+          <w:szCs w:val="19"/>
+          <w:lang w:val="en-US"/>
+        </w:rPr>
+        <w:t xml:space="preserve">    </w:t>
+      </w:r>
+      <w:r>
+        <w:rPr>
+          <w:rFonts w:ascii="Consolas" w:hAnsi="Consolas" w:cs="Consolas"/>
+          <w:color w:val="0000FF"/>
+          <w:sz w:val="19"/>
+          <w:szCs w:val="19"/>
+          <w:lang w:val="en-US"/>
+        </w:rPr>
+        <w:t>return</w:t>
+      </w:r>
+      <w:r>
+        <w:rPr>
+          <w:rFonts w:ascii="Consolas" w:hAnsi="Consolas" w:cs="Consolas"/>
+          <w:color w:val="000000"/>
+          <w:sz w:val="19"/>
+          <w:szCs w:val="19"/>
+          <w:lang w:val="en-US"/>
+        </w:rPr>
+        <w:t xml:space="preserve"> NUnit.</w:t>
+      </w:r>
+      <w:r>
+        <w:rPr>
+          <w:rFonts w:ascii="Consolas" w:hAnsi="Consolas" w:cs="Consolas"/>
+          <w:color w:val="2B91AF"/>
+          <w:sz w:val="19"/>
+          <w:szCs w:val="19"/>
+          <w:lang w:val="en-US"/>
+        </w:rPr>
+        <w:t>Methods</w:t>
+      </w:r>
+      <w:r>
+        <w:rPr>
+          <w:rFonts w:ascii="Consolas" w:hAnsi="Consolas" w:cs="Consolas"/>
+          <w:color w:val="000000"/>
+          <w:sz w:val="19"/>
+          <w:szCs w:val="19"/>
+          <w:lang w:val="en-US"/>
+        </w:rPr>
+        <w:t>.RunTests(</w:t>
+      </w:r>
+      <w:r>
+        <w:rPr>
+          <w:rFonts w:ascii="Consolas" w:hAnsi="Consolas" w:cs="Consolas"/>
+          <w:color w:val="0000FF"/>
+          <w:sz w:val="19"/>
+          <w:szCs w:val="19"/>
+          <w:lang w:val="en-US"/>
+        </w:rPr>
+        <w:t>null</w:t>
+      </w:r>
+      <w:r>
+        <w:rPr>
+          <w:rFonts w:ascii="Consolas" w:hAnsi="Consolas" w:cs="Consolas"/>
+          <w:color w:val="000000"/>
+          <w:sz w:val="19"/>
+          <w:szCs w:val="19"/>
+          <w:lang w:val="en-US"/>
+        </w:rPr>
+        <w:t xml:space="preserve">, </w:t>
+      </w:r>
+      <w:r>
+        <w:rPr>
+          <w:rFonts w:ascii="Consolas" w:hAnsi="Consolas" w:cs="Consolas"/>
+          <w:color w:val="0000FF"/>
+          <w:sz w:val="19"/>
+          <w:szCs w:val="19"/>
+          <w:lang w:val="en-US"/>
+        </w:rPr>
+        <w:t>null</w:t>
+      </w:r>
+      <w:r>
+        <w:rPr>
+          <w:rFonts w:ascii="Consolas" w:hAnsi="Consolas" w:cs="Consolas"/>
+          <w:color w:val="000000"/>
+          <w:sz w:val="19"/>
+          <w:szCs w:val="19"/>
+          <w:lang w:val="en-US"/>
+        </w:rPr>
+        <w:t xml:space="preserve">, </w:t>
+      </w:r>
+      <w:r>
+        <w:rPr>
+          <w:rFonts w:ascii="Consolas" w:hAnsi="Consolas" w:cs="Consolas"/>
+          <w:color w:val="800000"/>
+          <w:sz w:val="19"/>
+          <w:szCs w:val="19"/>
+          <w:lang w:val="en-US"/>
+        </w:rPr>
+        <w:t>@"D:\Dane\Ernest\Praca\cake\Cake\Success\bin\Debug\Success.dll"</w:t>
+      </w:r>
+      <w:r>
+        <w:rPr>
+          <w:rFonts w:ascii="Consolas" w:hAnsi="Consolas" w:cs="Consolas"/>
+          <w:color w:val="000000"/>
+          <w:sz w:val="19"/>
+          <w:szCs w:val="19"/>
+          <w:lang w:val="en-US"/>
+        </w:rPr>
+        <w:t>);</w:t>
+      </w:r>
+    </w:p>
+    <w:p>
+      <w:pPr>
+        <w:autoSpaceDE w:val="0"/>
+        <w:spacing w:after="0" w:line="240" w:lineRule="auto"/>
+        <w:rPr>
+          <w:rFonts w:ascii="Consolas" w:hAnsi="Consolas" w:cs="Consolas"/>
+          <w:color w:val="000000"/>
+          <w:sz w:val="19"/>
+          <w:szCs w:val="19"/>
+          <w:lang w:val="en-US"/>
+        </w:rPr>
+      </w:pPr>
+      <w:r>
+        <w:rPr>
+          <w:rFonts w:ascii="Consolas" w:hAnsi="Consolas" w:cs="Consolas"/>
+          <w:color w:val="000000"/>
+          <w:sz w:val="19"/>
+          <w:szCs w:val="19"/>
+          <w:lang w:val="en-US"/>
+        </w:rPr>
+        <w:t>});</w:t>
+      </w:r>
+    </w:p>
+    <w:p>
+      <w:pPr>
+        <w:autoSpaceDE w:val="0"/>
+        <w:spacing w:after="0" w:line="240" w:lineRule="auto"/>
+        <w:rPr>
+          <w:lang w:val="en-US"/>
+        </w:rPr>
+      </w:pPr>
+      <w:r>
+        <w:rPr>
+          <w:rFonts w:ascii="Consolas" w:hAnsi="Consolas" w:cs="Consolas"/>
+          <w:color w:val="0000FF"/>
+          <w:sz w:val="19"/>
+          <w:szCs w:val="19"/>
+          <w:lang w:val="en-US"/>
+        </w:rPr>
+        <w:t>new</w:t>
+      </w:r>
+      <w:r>
+        <w:rPr>
+          <w:rFonts w:ascii="Consolas" w:hAnsi="Consolas" w:cs="Consolas"/>
+          <w:color w:val="000000"/>
+          <w:sz w:val="19"/>
+          <w:szCs w:val="19"/>
+          <w:lang w:val="en-US"/>
+        </w:rPr>
+        <w:t xml:space="preserve"> </w:t>
+      </w:r>
+      <w:r>
+        <w:rPr>
+          <w:rFonts w:ascii="Consolas" w:hAnsi="Consolas" w:cs="Consolas"/>
+          <w:color w:val="2B91AF"/>
+          <w:sz w:val="19"/>
+          <w:szCs w:val="19"/>
+          <w:lang w:val="en-US"/>
+        </w:rPr>
+        <w:t>Job</w:t>
+      </w:r>
+      <w:r>
+        <w:rPr>
+          <w:rFonts w:ascii="Consolas" w:hAnsi="Consolas" w:cs="Consolas"/>
+          <w:color w:val="000000"/>
+          <w:sz w:val="19"/>
+          <w:szCs w:val="19"/>
+          <w:lang w:val="en-US"/>
+        </w:rPr>
+        <w:t>(</w:t>
+      </w:r>
+      <w:r>
+        <w:rPr>
+          <w:rFonts w:ascii="Consolas" w:hAnsi="Consolas" w:cs="Consolas"/>
+          <w:color w:val="A31515"/>
+          <w:sz w:val="19"/>
+          <w:szCs w:val="19"/>
+          <w:lang w:val="en-US"/>
+        </w:rPr>
+        <w:t>"ZipOutput"</w:t>
+      </w:r>
+      <w:r>
+        <w:rPr>
+          <w:rFonts w:ascii="Consolas" w:hAnsi="Consolas" w:cs="Consolas"/>
+          <w:color w:val="000000"/>
+          <w:sz w:val="19"/>
+          <w:szCs w:val="19"/>
+          <w:lang w:val="en-US"/>
+        </w:rPr>
+        <w:t>).DependsOn(</w:t>
+      </w:r>
+      <w:r>
+        <w:rPr>
+          <w:rFonts w:ascii="Consolas" w:hAnsi="Consolas" w:cs="Consolas"/>
+          <w:color w:val="A31515"/>
+          <w:sz w:val="19"/>
+          <w:szCs w:val="19"/>
+          <w:lang w:val="en-US"/>
+        </w:rPr>
+        <w:t>"RunUnitTests"</w:t>
+      </w:r>
+      <w:r>
+        <w:rPr>
+          <w:rFonts w:ascii="Consolas" w:hAnsi="Consolas" w:cs="Consolas"/>
+          <w:color w:val="000000"/>
+          <w:sz w:val="19"/>
+          <w:szCs w:val="19"/>
+          <w:lang w:val="en-US"/>
+        </w:rPr>
+        <w:t>).Does(() =&gt; {</w:t>
+      </w:r>
+    </w:p>
+    <w:p>
+      <w:pPr>
+        <w:autoSpaceDE w:val="0"/>
+        <w:spacing w:after="0" w:line="240" w:lineRule="auto"/>
+        <w:rPr>
+          <w:lang w:val="en-US"/>
+        </w:rPr>
+      </w:pPr>
+      <w:r>
+        <w:rPr>
+          <w:rFonts w:ascii="Consolas" w:hAnsi="Consolas" w:cs="Consolas"/>
+          <w:color w:val="000000"/>
+          <w:sz w:val="19"/>
+          <w:szCs w:val="19"/>
+          <w:lang w:val="en-US"/>
+        </w:rPr>
+        <w:t xml:space="preserve">    </w:t>
+      </w:r>
+      <w:r>
+        <w:rPr>
+          <w:rFonts w:ascii="Consolas" w:hAnsi="Consolas" w:cs="Consolas"/>
+          <w:color w:val="0000FF"/>
+          <w:sz w:val="19"/>
+          <w:szCs w:val="19"/>
+          <w:lang w:val="en-US"/>
+        </w:rPr>
+        <w:t>return</w:t>
+      </w:r>
+      <w:r>
+        <w:rPr>
+          <w:rFonts w:ascii="Consolas" w:hAnsi="Consolas" w:cs="Consolas"/>
+          <w:color w:val="000000"/>
+          <w:sz w:val="19"/>
+          <w:szCs w:val="19"/>
+          <w:lang w:val="en-US"/>
+        </w:rPr>
+        <w:t xml:space="preserve"> Zip.Methods.ZipFiles(</w:t>
+      </w:r>
+      <w:r>
+        <w:rPr>
+          <w:rFonts w:ascii="Consolas" w:hAnsi="Consolas" w:cs="Consolas"/>
+          <w:color w:val="800000"/>
+          <w:sz w:val="19"/>
+          <w:szCs w:val="19"/>
+          <w:lang w:val="en-US"/>
+        </w:rPr>
+        <w:t>@"D:\Dane\Ernest\Praca\ZippedOutput.zip"</w:t>
+      </w:r>
+      <w:r>
+        <w:rPr>
+          <w:rFonts w:ascii="Consolas" w:hAnsi="Consolas" w:cs="Consolas"/>
+          <w:color w:val="000000"/>
+          <w:sz w:val="19"/>
+          <w:szCs w:val="19"/>
+          <w:lang w:val="en-US"/>
+        </w:rPr>
+        <w:t xml:space="preserve">, </w:t>
+      </w:r>
+      <w:r>
+        <w:rPr>
+          <w:rFonts w:ascii="Consolas" w:hAnsi="Consolas" w:cs="Consolas"/>
+          <w:color w:val="800000"/>
+          <w:sz w:val="19"/>
+          <w:szCs w:val="19"/>
+          <w:lang w:val="en-US"/>
+        </w:rPr>
+        <w:t>@"D:\Dane\Ernest\Praca\TestOutput\"</w:t>
+      </w:r>
+      <w:r>
+        <w:rPr>
+          <w:rFonts w:ascii="Consolas" w:hAnsi="Consolas" w:cs="Consolas"/>
+          <w:color w:val="000000"/>
+          <w:sz w:val="19"/>
+          <w:szCs w:val="19"/>
+          <w:lang w:val="en-US"/>
+        </w:rPr>
+        <w:t>);</w:t>
+      </w:r>
+    </w:p>
+    <w:p>
+      <w:pPr>
+        <w:autoSpaceDE w:val="0"/>
+        <w:spacing w:after="0" w:line="240" w:lineRule="auto"/>
+        <w:rPr>
+          <w:rFonts w:ascii="Consolas" w:hAnsi="Consolas" w:cs="Consolas"/>
+          <w:color w:val="000000"/>
+          <w:sz w:val="19"/>
+          <w:szCs w:val="19"/>
+          <w:lang w:val="en-US"/>
+        </w:rPr>
+      </w:pPr>
+      <w:r>
+        <w:rPr>
+          <w:rFonts w:ascii="Consolas" w:hAnsi="Consolas" w:cs="Consolas"/>
+          <w:color w:val="000000"/>
+          <w:sz w:val="19"/>
+          <w:szCs w:val="19"/>
+          <w:lang w:val="en-US"/>
+        </w:rPr>
+        <w:t>});</w:t>
+      </w:r>
+    </w:p>
+    <w:p>
+      <w:pPr>
+        <w:autoSpaceDE w:val="0"/>
+        <w:spacing w:after="0" w:line="240" w:lineRule="auto"/>
+        <w:rPr>
+          <w:lang w:val="en-US"/>
+        </w:rPr>
+      </w:pPr>
+      <w:r>
+        <w:rPr>
+          <w:rFonts w:ascii="Consolas" w:hAnsi="Consolas" w:cs="Consolas"/>
+          <w:color w:val="0000FF"/>
+          <w:sz w:val="19"/>
+          <w:szCs w:val="19"/>
+          <w:lang w:val="en-US"/>
+        </w:rPr>
+        <w:t>new</w:t>
+      </w:r>
+      <w:r>
+        <w:rPr>
+          <w:rFonts w:ascii="Consolas" w:hAnsi="Consolas" w:cs="Consolas"/>
+          <w:color w:val="000000"/>
+          <w:sz w:val="19"/>
+          <w:szCs w:val="19"/>
+          <w:lang w:val="en-US"/>
+        </w:rPr>
+        <w:t xml:space="preserve"> </w:t>
+      </w:r>
+      <w:r>
+        <w:rPr>
+          <w:rFonts w:ascii="Consolas" w:hAnsi="Consolas" w:cs="Consolas"/>
+          <w:color w:val="2B91AF"/>
+          <w:sz w:val="19"/>
+          <w:szCs w:val="19"/>
+          <w:lang w:val="en-US"/>
+        </w:rPr>
+        <w:t>Job</w:t>
+      </w:r>
+      <w:r>
+        <w:rPr>
+          <w:rFonts w:ascii="Consolas" w:hAnsi="Consolas" w:cs="Consolas"/>
+          <w:color w:val="000000"/>
+          <w:sz w:val="19"/>
+          <w:szCs w:val="19"/>
+          <w:lang w:val="en-US"/>
+        </w:rPr>
+        <w:t>(</w:t>
+      </w:r>
+      <w:r>
+        <w:rPr>
+          <w:rFonts w:ascii="Consolas" w:hAnsi="Consolas" w:cs="Consolas"/>
+          <w:color w:val="A31515"/>
+          <w:sz w:val="19"/>
+          <w:szCs w:val="19"/>
+          <w:lang w:val="en-US"/>
+        </w:rPr>
+        <w:t>"CopyZip"</w:t>
+      </w:r>
+      <w:r>
+        <w:rPr>
+          <w:rFonts w:ascii="Consolas" w:hAnsi="Consolas" w:cs="Consolas"/>
+          <w:color w:val="000000"/>
+          <w:sz w:val="19"/>
+          <w:szCs w:val="19"/>
+          <w:lang w:val="en-US"/>
+        </w:rPr>
+        <w:t>).DependsOn(</w:t>
+      </w:r>
+      <w:r>
+        <w:rPr>
+          <w:rFonts w:ascii="Consolas" w:hAnsi="Consolas" w:cs="Consolas"/>
+          <w:color w:val="A31515"/>
+          <w:sz w:val="19"/>
+          <w:szCs w:val="19"/>
+          <w:lang w:val="en-US"/>
+        </w:rPr>
+        <w:t>"ZipOutput"</w:t>
+      </w:r>
+      <w:r>
+        <w:rPr>
+          <w:rFonts w:ascii="Consolas" w:hAnsi="Consolas" w:cs="Consolas"/>
+          <w:color w:val="000000"/>
+          <w:sz w:val="19"/>
+          <w:szCs w:val="19"/>
+          <w:lang w:val="en-US"/>
+        </w:rPr>
+        <w:t>).Does(() =&gt; {</w:t>
+      </w:r>
+    </w:p>
+    <w:p>
+      <w:pPr>
+        <w:autoSpaceDE w:val="0"/>
+        <w:spacing w:after="0" w:line="240" w:lineRule="auto"/>
+        <w:rPr>
+          <w:lang w:val="en-US"/>
+        </w:rPr>
+      </w:pPr>
+      <w:r>
+        <w:rPr>
+          <w:rFonts w:ascii="Consolas" w:hAnsi="Consolas" w:cs="Consolas"/>
+          <w:color w:val="000000"/>
+          <w:sz w:val="19"/>
+          <w:szCs w:val="19"/>
+          <w:lang w:val="en-US"/>
+        </w:rPr>
+        <w:t xml:space="preserve">    </w:t>
+      </w:r>
+      <w:r>
+        <w:rPr>
+          <w:rFonts w:ascii="Consolas" w:hAnsi="Consolas" w:cs="Consolas"/>
+          <w:color w:val="0000FF"/>
+          <w:sz w:val="19"/>
+          <w:szCs w:val="19"/>
+          <w:lang w:val="en-US"/>
+        </w:rPr>
+        <w:t>return</w:t>
+      </w:r>
+      <w:r>
+        <w:rPr>
+          <w:rFonts w:ascii="Consolas" w:hAnsi="Consolas" w:cs="Consolas"/>
+          <w:color w:val="000000"/>
+          <w:sz w:val="19"/>
+          <w:szCs w:val="19"/>
+          <w:lang w:val="en-US"/>
+        </w:rPr>
+        <w:t xml:space="preserve"> Files.</w:t>
+      </w:r>
+      <w:r>
+        <w:rPr>
+          <w:rFonts w:ascii="Consolas" w:hAnsi="Consolas" w:cs="Consolas"/>
+          <w:color w:val="2B91AF"/>
+          <w:sz w:val="19"/>
+          <w:szCs w:val="19"/>
+          <w:lang w:val="en-US"/>
+        </w:rPr>
+        <w:t>Methods</w:t>
+      </w:r>
+      <w:r>
+        <w:rPr>
+          <w:rFonts w:ascii="Consolas" w:hAnsi="Consolas" w:cs="Consolas"/>
+          <w:color w:val="000000"/>
+          <w:sz w:val="19"/>
+          <w:szCs w:val="19"/>
+          <w:lang w:val="en-US"/>
+        </w:rPr>
+        <w:t>.CopyFile(</w:t>
+      </w:r>
+      <w:r>
+        <w:rPr>
+          <w:rFonts w:ascii="Consolas" w:hAnsi="Consolas" w:cs="Consolas"/>
+          <w:color w:val="800000"/>
+          <w:sz w:val="19"/>
+          <w:szCs w:val="19"/>
+          <w:lang w:val="en-US"/>
+        </w:rPr>
+        <w:t>@"D:\Dane\Ernest\Praca\ZippedOutput.zip"</w:t>
+      </w:r>
+      <w:r>
+        <w:rPr>
+          <w:rFonts w:ascii="Consolas" w:hAnsi="Consolas" w:cs="Consolas"/>
+          <w:color w:val="000000"/>
+          <w:sz w:val="19"/>
+          <w:szCs w:val="19"/>
+          <w:lang w:val="en-US"/>
+        </w:rPr>
+        <w:t xml:space="preserve">, </w:t>
+      </w:r>
+      <w:r>
+        <w:rPr>
+          <w:rFonts w:ascii="Consolas" w:hAnsi="Consolas" w:cs="Consolas"/>
+          <w:color w:val="800000"/>
+          <w:sz w:val="19"/>
+          <w:szCs w:val="19"/>
+          <w:lang w:val="en-US"/>
+        </w:rPr>
+        <w:t>@"D:\Dane\Ernest\Praca\Deploy\ZippedOutput.zip"</w:t>
+      </w:r>
+      <w:r>
+        <w:rPr>
+          <w:rFonts w:ascii="Consolas" w:hAnsi="Consolas" w:cs="Consolas"/>
+          <w:color w:val="000000"/>
+          <w:sz w:val="19"/>
+          <w:szCs w:val="19"/>
+          <w:lang w:val="en-US"/>
+        </w:rPr>
+        <w:t>);</w:t>
+      </w:r>
+    </w:p>
+    <w:p>
+      <w:pPr>
+        <w:autoSpaceDE w:val="0"/>
+        <w:spacing w:after="0" w:line="240" w:lineRule="auto"/>
+        <w:rPr>
+          <w:rFonts w:ascii="Consolas" w:hAnsi="Consolas" w:cs="Consolas"/>
+          <w:color w:val="000000"/>
+          <w:sz w:val="19"/>
+          <w:szCs w:val="19"/>
+          <w:lang w:val="en-US"/>
+        </w:rPr>
+      </w:pPr>
+      <w:r>
+        <w:rPr>
+          <w:rFonts w:ascii="Consolas" w:hAnsi="Consolas" w:cs="Consolas"/>
+          <w:color w:val="000000"/>
+          <w:sz w:val="19"/>
+          <w:szCs w:val="19"/>
+          <w:lang w:val="en-US"/>
+        </w:rPr>
+        <w:t>});</w:t>
+      </w:r>
     </w:p>
     <w:p>
       <w:pPr>
@@ -26511,1876 +27901,6 @@
           <w:color w:val="44546A" w:themeColor="text2"/>
           <w:sz w:val="18"/>
           <w:szCs w:val="18"/>
-        </w:rPr>
-      </w:pPr>
-      <w:r>
-        <w:rPr>
-          <w:rFonts w:ascii="Consolas" w:hAnsi="Consolas" w:cs="Consolas"/>
-          <w:color w:val="2B91AF"/>
-          <w:sz w:val="19"/>
-          <w:szCs w:val="19"/>
-        </w:rPr>
-        <w:lastRenderedPageBreak/>
-        <w:t>JobManager</w:t>
-      </w:r>
-      <w:r>
-        <w:rPr>
-          <w:rFonts w:ascii="Consolas" w:hAnsi="Consolas" w:cs="Consolas"/>
-          <w:color w:val="000000"/>
-          <w:sz w:val="19"/>
-          <w:szCs w:val="19"/>
-        </w:rPr>
-        <w:t>.SetDefault(</w:t>
-      </w:r>
-      <w:r>
-        <w:rPr>
-          <w:rFonts w:ascii="Consolas" w:hAnsi="Consolas" w:cs="Consolas"/>
-          <w:color w:val="A31515"/>
-          <w:sz w:val="19"/>
-          <w:szCs w:val="19"/>
-        </w:rPr>
-        <w:t>"BuildMySolution"</w:t>
-      </w:r>
-      <w:r>
-        <w:rPr>
-          <w:rFonts w:ascii="Consolas" w:hAnsi="Consolas" w:cs="Consolas"/>
-          <w:color w:val="000000"/>
-          <w:sz w:val="19"/>
-          <w:szCs w:val="19"/>
-        </w:rPr>
-        <w:t>);</w:t>
-      </w:r>
-    </w:p>
-    <w:p>
-      <w:pPr>
-        <w:rPr>
-          <w:iCs/>
-          <w:color w:val="44546A" w:themeColor="text2"/>
-          <w:sz w:val="18"/>
-          <w:szCs w:val="18"/>
-        </w:rPr>
-      </w:pPr>
-    </w:p>
-    <w:p>
-      <w:r>
-        <w:t xml:space="preserve">Pierwsza linijka skryptu mówi nam o potencjalnych bibliotekach do załadowania. Ścieżka może być względna lub bezwzględna. Przestrzenie nazw </w:t>
-      </w:r>
-      <w:r>
-        <w:t>użyte</w:t>
-      </w:r>
-      <w:r>
-        <w:t xml:space="preserve"> w dołączanym pliku będą również zaimportowane.</w:t>
-      </w:r>
-    </w:p>
-    <w:p/>
-    <w:p>
-      <w:pPr>
-        <w:pStyle w:val="Nagwek2"/>
-        <w:rPr>
-          <w:lang w:eastAsia="pl-PL"/>
-        </w:rPr>
-      </w:pPr>
-      <w:bookmarkStart w:id="38" w:name="_Toc494898655"/>
-      <w:r>
-        <w:rPr>
-          <w:lang w:eastAsia="pl-PL"/>
-        </w:rPr>
-        <w:t>Złożone skrypty</w:t>
-      </w:r>
-      <w:bookmarkEnd w:id="38"/>
-    </w:p>
-    <w:p>
-      <w:pPr>
-        <w:rPr>
-          <w:lang w:eastAsia="pl-PL"/>
-        </w:rPr>
-      </w:pPr>
-    </w:p>
-    <w:p>
-      <w:pPr>
-        <w:rPr>
-          <w:rFonts w:cs="Arial"/>
-        </w:rPr>
-      </w:pPr>
-      <w:r>
-        <w:rPr>
-          <w:rFonts w:cs="Arial"/>
-        </w:rPr>
-        <w:t>Poniżej znajdują się skrypty, które składają się z kombinacji wielu zadań i mają bardziej praktyczne zastosowanie.</w:t>
-      </w:r>
-    </w:p>
-    <w:p>
-      <w:pPr>
-        <w:rPr>
-          <w:rFonts w:cs="Arial"/>
-        </w:rPr>
-      </w:pPr>
-      <w:r>
-        <w:rPr>
-          <w:rFonts w:cs="Arial"/>
-        </w:rPr>
-        <w:t>Poniższy skrypt:</w:t>
-      </w:r>
-    </w:p>
-    <w:p>
-      <w:pPr>
-        <w:pStyle w:val="Akapitzlist"/>
-        <w:numPr>
-          <w:ilvl w:val="0"/>
-          <w:numId w:val="33"/>
-        </w:numPr>
-        <w:rPr>
-          <w:lang w:eastAsia="pl-PL"/>
-        </w:rPr>
-      </w:pPr>
-      <w:r>
-        <w:rPr>
-          <w:lang w:eastAsia="pl-PL"/>
-        </w:rPr>
-        <w:t>zbuduje solucję ze wszystkimi projektami;</w:t>
-      </w:r>
-    </w:p>
-    <w:p>
-      <w:pPr>
-        <w:pStyle w:val="Akapitzlist"/>
-        <w:numPr>
-          <w:ilvl w:val="0"/>
-          <w:numId w:val="33"/>
-        </w:numPr>
-        <w:rPr>
-          <w:lang w:eastAsia="pl-PL"/>
-        </w:rPr>
-      </w:pPr>
-      <w:r>
-        <w:rPr>
-          <w:lang w:eastAsia="pl-PL"/>
-        </w:rPr>
-        <w:t>zminifikuje wszystkie pliki .js i złączy je w jeden wynikowy;</w:t>
-      </w:r>
-    </w:p>
-    <w:p>
-      <w:pPr>
-        <w:pStyle w:val="Akapitzlist"/>
-        <w:numPr>
-          <w:ilvl w:val="0"/>
-          <w:numId w:val="33"/>
-        </w:numPr>
-        <w:rPr>
-          <w:lang w:eastAsia="pl-PL"/>
-        </w:rPr>
-      </w:pPr>
-      <w:r>
-        <w:rPr>
-          <w:lang w:eastAsia="pl-PL"/>
-        </w:rPr>
-        <w:t>złączy pliki .html w jeden wynikowy;</w:t>
-      </w:r>
-    </w:p>
-    <w:p>
-      <w:pPr>
-        <w:pStyle w:val="Akapitzlist"/>
-        <w:numPr>
-          <w:ilvl w:val="0"/>
-          <w:numId w:val="33"/>
-        </w:numPr>
-        <w:rPr>
-          <w:lang w:eastAsia="pl-PL"/>
-        </w:rPr>
-      </w:pPr>
-      <w:r>
-        <w:rPr>
-          <w:lang w:eastAsia="pl-PL"/>
-        </w:rPr>
-        <w:t>uruchomi testy jednostkowe;</w:t>
-      </w:r>
-    </w:p>
-    <w:p>
-      <w:pPr>
-        <w:pStyle w:val="Akapitzlist"/>
-        <w:numPr>
-          <w:ilvl w:val="0"/>
-          <w:numId w:val="33"/>
-        </w:numPr>
-        <w:rPr>
-          <w:lang w:eastAsia="pl-PL"/>
-        </w:rPr>
-      </w:pPr>
-      <w:r>
-        <w:rPr>
-          <w:lang w:eastAsia="pl-PL"/>
-        </w:rPr>
-        <w:t>spakuje katalog z rezultatem procesu budowania i łączenia plików do archiwum;</w:t>
-      </w:r>
-    </w:p>
-    <w:p>
-      <w:pPr>
-        <w:pStyle w:val="Akapitzlist"/>
-        <w:numPr>
-          <w:ilvl w:val="0"/>
-          <w:numId w:val="33"/>
-        </w:numPr>
-        <w:rPr>
-          <w:lang w:eastAsia="pl-PL"/>
-        </w:rPr>
-      </w:pPr>
-      <w:r>
-        <w:rPr>
-          <w:lang w:eastAsia="pl-PL"/>
-        </w:rPr>
-        <w:t>skopiuje archiwum do katalogu, z którego chcemy przygotować następną wersję aplikacji i przenieść ją na serwer testowy/produkcyjny.</w:t>
-      </w:r>
-    </w:p>
-    <w:p>
-      <w:pPr>
-        <w:pStyle w:val="Legenda"/>
-        <w:keepNext/>
-        <w:rPr>
-          <w:lang w:val="en-US"/>
-        </w:rPr>
-      </w:pPr>
-      <w:r>
-        <w:rPr>
-          <w:lang w:val="en-US"/>
-        </w:rPr>
-        <w:t xml:space="preserve">Przykład </w:t>
-      </w:r>
-      <w:r>
-        <w:fldChar w:fldCharType="begin"/>
-      </w:r>
-      <w:r>
-        <w:rPr>
-          <w:lang w:val="en-US"/>
-        </w:rPr>
-        <w:instrText xml:space="preserve"> SEQ Przykład \* ARABIC </w:instrText>
-      </w:r>
-      <w:r>
-        <w:fldChar w:fldCharType="separate"/>
-      </w:r>
-      <w:r>
-        <w:rPr>
-          <w:noProof/>
-          <w:lang w:val="en-US"/>
-        </w:rPr>
-        <w:t>28</w:t>
-      </w:r>
-      <w:r>
-        <w:fldChar w:fldCharType="end"/>
-      </w:r>
-    </w:p>
-    <w:p>
-      <w:pPr>
-        <w:autoSpaceDE w:val="0"/>
-        <w:spacing w:after="0" w:line="240" w:lineRule="auto"/>
-        <w:rPr>
-          <w:rFonts w:ascii="Consolas" w:hAnsi="Consolas" w:cs="Consolas"/>
-          <w:color w:val="008000"/>
-          <w:sz w:val="19"/>
-          <w:szCs w:val="19"/>
-          <w:lang w:val="en-US"/>
-        </w:rPr>
-      </w:pPr>
-      <w:r>
-        <w:rPr>
-          <w:rFonts w:ascii="Consolas" w:hAnsi="Consolas" w:cs="Consolas"/>
-          <w:color w:val="008000"/>
-          <w:sz w:val="19"/>
-          <w:szCs w:val="19"/>
-          <w:lang w:val="en-US"/>
-        </w:rPr>
-        <w:t>// cake using "../../../Build/bin/Debug/Build.dll";</w:t>
-      </w:r>
-    </w:p>
-    <w:p>
-      <w:pPr>
-        <w:autoSpaceDE w:val="0"/>
-        <w:spacing w:after="0" w:line="240" w:lineRule="auto"/>
-        <w:rPr>
-          <w:rFonts w:ascii="Consolas" w:hAnsi="Consolas" w:cs="Consolas"/>
-          <w:color w:val="008000"/>
-          <w:sz w:val="19"/>
-          <w:szCs w:val="19"/>
-          <w:lang w:val="en-US"/>
-        </w:rPr>
-      </w:pPr>
-      <w:r>
-        <w:rPr>
-          <w:rFonts w:ascii="Consolas" w:hAnsi="Consolas" w:cs="Consolas"/>
-          <w:color w:val="008000"/>
-          <w:sz w:val="19"/>
-          <w:szCs w:val="19"/>
-          <w:lang w:val="en-US"/>
-        </w:rPr>
-        <w:t>// cake using "../../../NUnit/bin/Debug/NUnit.dll";</w:t>
-      </w:r>
-    </w:p>
-    <w:p>
-      <w:pPr>
-        <w:autoSpaceDE w:val="0"/>
-        <w:spacing w:after="0" w:line="240" w:lineRule="auto"/>
-        <w:rPr>
-          <w:rFonts w:ascii="Consolas" w:hAnsi="Consolas" w:cs="Consolas"/>
-          <w:color w:val="008000"/>
-          <w:sz w:val="19"/>
-          <w:szCs w:val="19"/>
-          <w:lang w:val="en-US"/>
-        </w:rPr>
-      </w:pPr>
-      <w:r>
-        <w:rPr>
-          <w:rFonts w:ascii="Consolas" w:hAnsi="Consolas" w:cs="Consolas"/>
-          <w:color w:val="008000"/>
-          <w:sz w:val="19"/>
-          <w:szCs w:val="19"/>
-          <w:lang w:val="en-US"/>
-        </w:rPr>
-        <w:t>// cake using "../../../Zip/bin/Debug/Zip.dll";</w:t>
-      </w:r>
-    </w:p>
-    <w:p>
-      <w:pPr>
-        <w:autoSpaceDE w:val="0"/>
-        <w:spacing w:after="0" w:line="240" w:lineRule="auto"/>
-        <w:rPr>
-          <w:rFonts w:ascii="Consolas" w:hAnsi="Consolas" w:cs="Consolas"/>
-          <w:color w:val="008000"/>
-          <w:sz w:val="19"/>
-          <w:szCs w:val="19"/>
-          <w:lang w:val="en-US"/>
-        </w:rPr>
-      </w:pPr>
-      <w:r>
-        <w:rPr>
-          <w:rFonts w:ascii="Consolas" w:hAnsi="Consolas" w:cs="Consolas"/>
-          <w:color w:val="008000"/>
-          <w:sz w:val="19"/>
-          <w:szCs w:val="19"/>
-          <w:lang w:val="en-US"/>
-        </w:rPr>
-        <w:t>// cake using "../../../Files/bin/Debug/Files.dll";</w:t>
-      </w:r>
-    </w:p>
-    <w:p>
-      <w:pPr>
-        <w:autoSpaceDE w:val="0"/>
-        <w:spacing w:after="0" w:line="240" w:lineRule="auto"/>
-        <w:rPr>
-          <w:rFonts w:ascii="Consolas" w:hAnsi="Consolas" w:cs="Consolas"/>
-          <w:color w:val="008000"/>
-          <w:sz w:val="19"/>
-          <w:szCs w:val="19"/>
-          <w:lang w:val="en-US"/>
-        </w:rPr>
-      </w:pPr>
-      <w:r>
-        <w:rPr>
-          <w:rFonts w:ascii="Consolas" w:hAnsi="Consolas" w:cs="Consolas"/>
-          <w:color w:val="008000"/>
-          <w:sz w:val="19"/>
-          <w:szCs w:val="19"/>
-          <w:lang w:val="en-US"/>
-        </w:rPr>
-        <w:t>// cake using "../../../Minify/bin/Debug/Minify.dll";</w:t>
-      </w:r>
-    </w:p>
-    <w:p>
-      <w:pPr>
-        <w:autoSpaceDE w:val="0"/>
-        <w:spacing w:after="0" w:line="240" w:lineRule="auto"/>
-        <w:rPr>
-          <w:rFonts w:ascii="Consolas" w:hAnsi="Consolas" w:cs="Consolas"/>
-          <w:color w:val="008000"/>
-          <w:sz w:val="19"/>
-          <w:szCs w:val="19"/>
-          <w:lang w:val="en-US"/>
-        </w:rPr>
-      </w:pPr>
-    </w:p>
-    <w:p>
-      <w:pPr>
-        <w:autoSpaceDE w:val="0"/>
-        <w:spacing w:after="0" w:line="240" w:lineRule="auto"/>
-        <w:rPr>
-          <w:lang w:val="en-US"/>
-        </w:rPr>
-      </w:pPr>
-      <w:r>
-        <w:rPr>
-          <w:rFonts w:ascii="Consolas" w:hAnsi="Consolas" w:cs="Consolas"/>
-          <w:color w:val="0000FF"/>
-          <w:sz w:val="19"/>
-          <w:szCs w:val="19"/>
-          <w:lang w:val="en-US"/>
-        </w:rPr>
-        <w:t>new</w:t>
-      </w:r>
-      <w:r>
-        <w:rPr>
-          <w:rFonts w:ascii="Consolas" w:hAnsi="Consolas" w:cs="Consolas"/>
-          <w:color w:val="000000"/>
-          <w:sz w:val="19"/>
-          <w:szCs w:val="19"/>
-          <w:lang w:val="en-US"/>
-        </w:rPr>
-        <w:t xml:space="preserve"> </w:t>
-      </w:r>
-      <w:r>
-        <w:rPr>
-          <w:rFonts w:ascii="Consolas" w:hAnsi="Consolas" w:cs="Consolas"/>
-          <w:color w:val="2B91AF"/>
-          <w:sz w:val="19"/>
-          <w:szCs w:val="19"/>
-          <w:lang w:val="en-US"/>
-        </w:rPr>
-        <w:t>Job</w:t>
-      </w:r>
-      <w:r>
-        <w:rPr>
-          <w:rFonts w:ascii="Consolas" w:hAnsi="Consolas" w:cs="Consolas"/>
-          <w:color w:val="000000"/>
-          <w:sz w:val="19"/>
-          <w:szCs w:val="19"/>
-          <w:lang w:val="en-US"/>
-        </w:rPr>
-        <w:t>(</w:t>
-      </w:r>
-      <w:r>
-        <w:rPr>
-          <w:rFonts w:ascii="Consolas" w:hAnsi="Consolas" w:cs="Consolas"/>
-          <w:color w:val="A31515"/>
-          <w:sz w:val="19"/>
-          <w:szCs w:val="19"/>
-          <w:lang w:val="en-US"/>
-        </w:rPr>
-        <w:t>"BuildSolution"</w:t>
-      </w:r>
-      <w:r>
-        <w:rPr>
-          <w:rFonts w:ascii="Consolas" w:hAnsi="Consolas" w:cs="Consolas"/>
-          <w:color w:val="000000"/>
-          <w:sz w:val="19"/>
-          <w:szCs w:val="19"/>
-          <w:lang w:val="en-US"/>
-        </w:rPr>
-        <w:t>).Does(() =&gt; {</w:t>
-      </w:r>
-    </w:p>
-    <w:p>
-      <w:pPr>
-        <w:autoSpaceDE w:val="0"/>
-        <w:spacing w:after="0" w:line="240" w:lineRule="auto"/>
-        <w:rPr>
-          <w:lang w:val="en-US"/>
-        </w:rPr>
-      </w:pPr>
-      <w:r>
-        <w:rPr>
-          <w:rFonts w:ascii="Consolas" w:hAnsi="Consolas" w:cs="Consolas"/>
-          <w:color w:val="000000"/>
-          <w:sz w:val="19"/>
-          <w:szCs w:val="19"/>
-          <w:lang w:val="en-US"/>
-        </w:rPr>
-        <w:t xml:space="preserve">    </w:t>
-      </w:r>
-      <w:r>
-        <w:rPr>
-          <w:rFonts w:ascii="Consolas" w:hAnsi="Consolas" w:cs="Consolas"/>
-          <w:color w:val="0000FF"/>
-          <w:sz w:val="19"/>
-          <w:szCs w:val="19"/>
-          <w:lang w:val="en-US"/>
-        </w:rPr>
-        <w:t>return</w:t>
-      </w:r>
-      <w:r>
-        <w:rPr>
-          <w:rFonts w:ascii="Consolas" w:hAnsi="Consolas" w:cs="Consolas"/>
-          <w:color w:val="000000"/>
-          <w:sz w:val="19"/>
-          <w:szCs w:val="19"/>
-          <w:lang w:val="en-US"/>
-        </w:rPr>
-        <w:t xml:space="preserve"> Build.</w:t>
-      </w:r>
-      <w:r>
-        <w:rPr>
-          <w:rFonts w:ascii="Consolas" w:hAnsi="Consolas" w:cs="Consolas"/>
-          <w:color w:val="2B91AF"/>
-          <w:sz w:val="19"/>
-          <w:szCs w:val="19"/>
-          <w:lang w:val="en-US"/>
-        </w:rPr>
-        <w:t>Methods</w:t>
-      </w:r>
-      <w:r>
-        <w:rPr>
-          <w:rFonts w:ascii="Consolas" w:hAnsi="Consolas" w:cs="Consolas"/>
-          <w:color w:val="000000"/>
-          <w:sz w:val="19"/>
-          <w:szCs w:val="19"/>
-          <w:lang w:val="en-US"/>
-        </w:rPr>
-        <w:t>.BuildSolution(</w:t>
-      </w:r>
-      <w:r>
-        <w:rPr>
-          <w:rFonts w:ascii="Consolas" w:hAnsi="Consolas" w:cs="Consolas"/>
-          <w:color w:val="800000"/>
-          <w:sz w:val="19"/>
-          <w:szCs w:val="19"/>
-          <w:lang w:val="en-US"/>
-        </w:rPr>
-        <w:t>@"D:\Dane\Ernest\Praca\cake\Cake\Cake.sln"</w:t>
-      </w:r>
-      <w:r>
-        <w:rPr>
-          <w:rFonts w:ascii="Consolas" w:hAnsi="Consolas" w:cs="Consolas"/>
-          <w:color w:val="000000"/>
-          <w:sz w:val="19"/>
-          <w:szCs w:val="19"/>
-          <w:lang w:val="en-US"/>
-        </w:rPr>
-        <w:t xml:space="preserve">, </w:t>
-      </w:r>
-      <w:r>
-        <w:rPr>
-          <w:rFonts w:ascii="Consolas" w:hAnsi="Consolas" w:cs="Consolas"/>
-          <w:color w:val="800000"/>
-          <w:sz w:val="19"/>
-          <w:szCs w:val="19"/>
-          <w:lang w:val="en-US"/>
-        </w:rPr>
-        <w:t>@"D:\Dane\Ernest\Praca\TestOutput\"</w:t>
-      </w:r>
-      <w:r>
-        <w:rPr>
-          <w:rFonts w:ascii="Consolas" w:hAnsi="Consolas" w:cs="Consolas"/>
-          <w:color w:val="000000"/>
-          <w:sz w:val="19"/>
-          <w:szCs w:val="19"/>
-          <w:lang w:val="en-US"/>
-        </w:rPr>
-        <w:t xml:space="preserve">, </w:t>
-      </w:r>
-      <w:r>
-        <w:rPr>
-          <w:rFonts w:ascii="Consolas" w:hAnsi="Consolas" w:cs="Consolas"/>
-          <w:color w:val="A31515"/>
-          <w:sz w:val="19"/>
-          <w:szCs w:val="19"/>
-          <w:lang w:val="en-US"/>
-        </w:rPr>
-        <w:t>"Release"</w:t>
-      </w:r>
-      <w:r>
-        <w:rPr>
-          <w:rFonts w:ascii="Consolas" w:hAnsi="Consolas" w:cs="Consolas"/>
-          <w:color w:val="000000"/>
-          <w:sz w:val="19"/>
-          <w:szCs w:val="19"/>
-          <w:lang w:val="en-US"/>
-        </w:rPr>
-        <w:t>);</w:t>
-      </w:r>
-    </w:p>
-    <w:p>
-      <w:pPr>
-        <w:autoSpaceDE w:val="0"/>
-        <w:spacing w:after="0" w:line="240" w:lineRule="auto"/>
-        <w:rPr>
-          <w:rFonts w:ascii="Consolas" w:hAnsi="Consolas" w:cs="Consolas"/>
-          <w:color w:val="000000"/>
-          <w:sz w:val="19"/>
-          <w:szCs w:val="19"/>
-          <w:lang w:val="en-US"/>
-        </w:rPr>
-      </w:pPr>
-      <w:r>
-        <w:rPr>
-          <w:rFonts w:ascii="Consolas" w:hAnsi="Consolas" w:cs="Consolas"/>
-          <w:color w:val="000000"/>
-          <w:sz w:val="19"/>
-          <w:szCs w:val="19"/>
-          <w:lang w:val="en-US"/>
-        </w:rPr>
-        <w:t>});</w:t>
-      </w:r>
-    </w:p>
-    <w:p>
-      <w:pPr>
-        <w:autoSpaceDE w:val="0"/>
-        <w:spacing w:after="0" w:line="240" w:lineRule="auto"/>
-        <w:rPr>
-          <w:lang w:val="en-US"/>
-        </w:rPr>
-      </w:pPr>
-      <w:r>
-        <w:rPr>
-          <w:rFonts w:ascii="Consolas" w:hAnsi="Consolas" w:cs="Consolas"/>
-          <w:color w:val="0000FF"/>
-          <w:sz w:val="19"/>
-          <w:szCs w:val="19"/>
-          <w:lang w:val="en-US"/>
-        </w:rPr>
-        <w:t>new</w:t>
-      </w:r>
-      <w:r>
-        <w:rPr>
-          <w:rFonts w:ascii="Consolas" w:hAnsi="Consolas" w:cs="Consolas"/>
-          <w:color w:val="000000"/>
-          <w:sz w:val="19"/>
-          <w:szCs w:val="19"/>
-          <w:lang w:val="en-US"/>
-        </w:rPr>
-        <w:t xml:space="preserve"> </w:t>
-      </w:r>
-      <w:r>
-        <w:rPr>
-          <w:rFonts w:ascii="Consolas" w:hAnsi="Consolas" w:cs="Consolas"/>
-          <w:color w:val="2B91AF"/>
-          <w:sz w:val="19"/>
-          <w:szCs w:val="19"/>
-          <w:lang w:val="en-US"/>
-        </w:rPr>
-        <w:t>Job</w:t>
-      </w:r>
-      <w:r>
-        <w:rPr>
-          <w:rFonts w:ascii="Consolas" w:hAnsi="Consolas" w:cs="Consolas"/>
-          <w:color w:val="000000"/>
-          <w:sz w:val="19"/>
-          <w:szCs w:val="19"/>
-          <w:lang w:val="en-US"/>
-        </w:rPr>
-        <w:t>(</w:t>
-      </w:r>
-      <w:r>
-        <w:rPr>
-          <w:rFonts w:ascii="Consolas" w:hAnsi="Consolas" w:cs="Consolas"/>
-          <w:color w:val="A31515"/>
-          <w:sz w:val="19"/>
-          <w:szCs w:val="19"/>
-          <w:lang w:val="en-US"/>
-        </w:rPr>
-        <w:t>"MinifyJs"</w:t>
-      </w:r>
-      <w:r>
-        <w:rPr>
-          <w:rFonts w:ascii="Consolas" w:hAnsi="Consolas" w:cs="Consolas"/>
-          <w:color w:val="000000"/>
-          <w:sz w:val="19"/>
-          <w:szCs w:val="19"/>
-          <w:lang w:val="en-US"/>
-        </w:rPr>
-        <w:t>).DependsOn(</w:t>
-      </w:r>
-      <w:r>
-        <w:rPr>
-          <w:rFonts w:ascii="Consolas" w:hAnsi="Consolas" w:cs="Consolas"/>
-          <w:color w:val="A31515"/>
-          <w:sz w:val="19"/>
-          <w:szCs w:val="19"/>
-          <w:lang w:val="en-US"/>
-        </w:rPr>
-        <w:t>"BuildSolution"</w:t>
-      </w:r>
-      <w:r>
-        <w:rPr>
-          <w:rFonts w:ascii="Consolas" w:hAnsi="Consolas" w:cs="Consolas"/>
-          <w:color w:val="000000"/>
-          <w:sz w:val="19"/>
-          <w:szCs w:val="19"/>
-          <w:lang w:val="en-US"/>
-        </w:rPr>
-        <w:t>).Does(() =&gt; {</w:t>
-      </w:r>
-    </w:p>
-    <w:p>
-      <w:pPr>
-        <w:autoSpaceDE w:val="0"/>
-        <w:spacing w:after="0" w:line="240" w:lineRule="auto"/>
-        <w:rPr>
-          <w:lang w:val="en-US"/>
-        </w:rPr>
-      </w:pPr>
-      <w:r>
-        <w:rPr>
-          <w:rFonts w:ascii="Consolas" w:hAnsi="Consolas" w:cs="Consolas"/>
-          <w:color w:val="000000"/>
-          <w:sz w:val="19"/>
-          <w:szCs w:val="19"/>
-          <w:lang w:val="en-US"/>
-        </w:rPr>
-        <w:t xml:space="preserve">    </w:t>
-      </w:r>
-      <w:r>
-        <w:rPr>
-          <w:rFonts w:ascii="Consolas" w:hAnsi="Consolas" w:cs="Consolas"/>
-          <w:color w:val="0000FF"/>
-          <w:sz w:val="19"/>
-          <w:szCs w:val="19"/>
-          <w:lang w:val="en-US"/>
-        </w:rPr>
-        <w:t>return</w:t>
-      </w:r>
-      <w:r>
-        <w:rPr>
-          <w:rFonts w:ascii="Consolas" w:hAnsi="Consolas" w:cs="Consolas"/>
-          <w:color w:val="000000"/>
-          <w:sz w:val="19"/>
-          <w:szCs w:val="19"/>
-          <w:lang w:val="en-US"/>
-        </w:rPr>
-        <w:t xml:space="preserve"> Minify.Methods.MinifyJs(</w:t>
-      </w:r>
-      <w:r>
-        <w:rPr>
-          <w:rFonts w:ascii="Consolas" w:hAnsi="Consolas" w:cs="Consolas"/>
-          <w:color w:val="800000"/>
-          <w:sz w:val="19"/>
-          <w:szCs w:val="19"/>
-          <w:lang w:val="en-US"/>
-        </w:rPr>
-        <w:t>@"D:\Dane\Ernest\Praca\cake\Cake\scripts\js*"</w:t>
-      </w:r>
-      <w:r>
-        <w:rPr>
-          <w:rFonts w:ascii="Consolas" w:hAnsi="Consolas" w:cs="Consolas"/>
-          <w:color w:val="000000"/>
-          <w:sz w:val="19"/>
-          <w:szCs w:val="19"/>
-          <w:lang w:val="en-US"/>
-        </w:rPr>
-        <w:t xml:space="preserve">, </w:t>
-      </w:r>
-      <w:r>
-        <w:rPr>
-          <w:rFonts w:ascii="Consolas" w:hAnsi="Consolas" w:cs="Consolas"/>
-          <w:color w:val="0000FF"/>
-          <w:sz w:val="19"/>
-          <w:szCs w:val="19"/>
-          <w:lang w:val="en-US"/>
-        </w:rPr>
-        <w:t>null</w:t>
-      </w:r>
-      <w:r>
-        <w:rPr>
-          <w:rFonts w:ascii="Consolas" w:hAnsi="Consolas" w:cs="Consolas"/>
-          <w:color w:val="000000"/>
-          <w:sz w:val="19"/>
-          <w:szCs w:val="19"/>
-          <w:lang w:val="en-US"/>
-        </w:rPr>
-        <w:t xml:space="preserve">, </w:t>
-      </w:r>
-      <w:r>
-        <w:rPr>
-          <w:rFonts w:ascii="Consolas" w:hAnsi="Consolas" w:cs="Consolas"/>
-          <w:color w:val="800000"/>
-          <w:sz w:val="19"/>
-          <w:szCs w:val="19"/>
-          <w:lang w:val="en-US"/>
-        </w:rPr>
-        <w:t>@"D:\Dane\Ernest\Praca\TestOutput\"</w:t>
-      </w:r>
-      <w:r>
-        <w:rPr>
-          <w:rFonts w:ascii="Consolas" w:hAnsi="Consolas" w:cs="Consolas"/>
-          <w:color w:val="000000"/>
-          <w:sz w:val="19"/>
-          <w:szCs w:val="19"/>
-          <w:lang w:val="en-US"/>
-        </w:rPr>
-        <w:t>);</w:t>
-      </w:r>
-    </w:p>
-    <w:p>
-      <w:pPr>
-        <w:autoSpaceDE w:val="0"/>
-        <w:spacing w:after="0" w:line="240" w:lineRule="auto"/>
-        <w:rPr>
-          <w:rFonts w:ascii="Consolas" w:hAnsi="Consolas" w:cs="Consolas"/>
-          <w:color w:val="000000"/>
-          <w:sz w:val="19"/>
-          <w:szCs w:val="19"/>
-          <w:lang w:val="en-US"/>
-        </w:rPr>
-      </w:pPr>
-      <w:r>
-        <w:rPr>
-          <w:rFonts w:ascii="Consolas" w:hAnsi="Consolas" w:cs="Consolas"/>
-          <w:color w:val="000000"/>
-          <w:sz w:val="19"/>
-          <w:szCs w:val="19"/>
-          <w:lang w:val="en-US"/>
-        </w:rPr>
-        <w:t>});</w:t>
-      </w:r>
-    </w:p>
-    <w:p>
-      <w:pPr>
-        <w:autoSpaceDE w:val="0"/>
-        <w:spacing w:after="0" w:line="240" w:lineRule="auto"/>
-        <w:rPr>
-          <w:lang w:val="en-US"/>
-        </w:rPr>
-      </w:pPr>
-      <w:r>
-        <w:rPr>
-          <w:rFonts w:ascii="Consolas" w:hAnsi="Consolas" w:cs="Consolas"/>
-          <w:color w:val="0000FF"/>
-          <w:sz w:val="19"/>
-          <w:szCs w:val="19"/>
-          <w:lang w:val="en-US"/>
-        </w:rPr>
-        <w:t>new</w:t>
-      </w:r>
-      <w:r>
-        <w:rPr>
-          <w:rFonts w:ascii="Consolas" w:hAnsi="Consolas" w:cs="Consolas"/>
-          <w:color w:val="000000"/>
-          <w:sz w:val="19"/>
-          <w:szCs w:val="19"/>
-          <w:lang w:val="en-US"/>
-        </w:rPr>
-        <w:t xml:space="preserve"> </w:t>
-      </w:r>
-      <w:r>
-        <w:rPr>
-          <w:rFonts w:ascii="Consolas" w:hAnsi="Consolas" w:cs="Consolas"/>
-          <w:color w:val="2B91AF"/>
-          <w:sz w:val="19"/>
-          <w:szCs w:val="19"/>
-          <w:lang w:val="en-US"/>
-        </w:rPr>
-        <w:t>Job</w:t>
-      </w:r>
-      <w:r>
-        <w:rPr>
-          <w:rFonts w:ascii="Consolas" w:hAnsi="Consolas" w:cs="Consolas"/>
-          <w:color w:val="000000"/>
-          <w:sz w:val="19"/>
-          <w:szCs w:val="19"/>
-          <w:lang w:val="en-US"/>
-        </w:rPr>
-        <w:t>(</w:t>
-      </w:r>
-      <w:r>
-        <w:rPr>
-          <w:rFonts w:ascii="Consolas" w:hAnsi="Consolas" w:cs="Consolas"/>
-          <w:color w:val="A31515"/>
-          <w:sz w:val="19"/>
-          <w:szCs w:val="19"/>
-          <w:lang w:val="en-US"/>
-        </w:rPr>
-        <w:t>"BundleJs"</w:t>
-      </w:r>
-      <w:r>
-        <w:rPr>
-          <w:rFonts w:ascii="Consolas" w:hAnsi="Consolas" w:cs="Consolas"/>
-          <w:color w:val="000000"/>
-          <w:sz w:val="19"/>
-          <w:szCs w:val="19"/>
-          <w:lang w:val="en-US"/>
-        </w:rPr>
-        <w:t>).DependsOn(</w:t>
-      </w:r>
-      <w:r>
-        <w:rPr>
-          <w:rFonts w:ascii="Consolas" w:hAnsi="Consolas" w:cs="Consolas"/>
-          <w:color w:val="A31515"/>
-          <w:sz w:val="19"/>
-          <w:szCs w:val="19"/>
-          <w:lang w:val="en-US"/>
-        </w:rPr>
-        <w:t>"MinifyJs"</w:t>
-      </w:r>
-      <w:r>
-        <w:rPr>
-          <w:rFonts w:ascii="Consolas" w:hAnsi="Consolas" w:cs="Consolas"/>
-          <w:color w:val="000000"/>
-          <w:sz w:val="19"/>
-          <w:szCs w:val="19"/>
-          <w:lang w:val="en-US"/>
-        </w:rPr>
-        <w:t>).Does(() =&gt; {</w:t>
-      </w:r>
-    </w:p>
-    <w:p>
-      <w:pPr>
-        <w:autoSpaceDE w:val="0"/>
-        <w:spacing w:after="0" w:line="240" w:lineRule="auto"/>
-        <w:rPr>
-          <w:lang w:val="en-US"/>
-        </w:rPr>
-      </w:pPr>
-      <w:r>
-        <w:rPr>
-          <w:rFonts w:ascii="Consolas" w:hAnsi="Consolas" w:cs="Consolas"/>
-          <w:color w:val="000000"/>
-          <w:sz w:val="19"/>
-          <w:szCs w:val="19"/>
-          <w:lang w:val="en-US"/>
-        </w:rPr>
-        <w:t xml:space="preserve">    </w:t>
-      </w:r>
-      <w:r>
-        <w:rPr>
-          <w:rFonts w:ascii="Consolas" w:hAnsi="Consolas" w:cs="Consolas"/>
-          <w:color w:val="0000FF"/>
-          <w:sz w:val="19"/>
-          <w:szCs w:val="19"/>
-          <w:lang w:val="en-US"/>
-        </w:rPr>
-        <w:t>return</w:t>
-      </w:r>
-      <w:r>
-        <w:rPr>
-          <w:rFonts w:ascii="Consolas" w:hAnsi="Consolas" w:cs="Consolas"/>
-          <w:color w:val="000000"/>
-          <w:sz w:val="19"/>
-          <w:szCs w:val="19"/>
-          <w:lang w:val="en-US"/>
-        </w:rPr>
-        <w:t xml:space="preserve"> Minify.Methods.BundleFiles(</w:t>
-      </w:r>
-      <w:r>
-        <w:rPr>
-          <w:rFonts w:ascii="Consolas" w:hAnsi="Consolas" w:cs="Consolas"/>
-          <w:color w:val="800000"/>
-          <w:sz w:val="19"/>
-          <w:szCs w:val="19"/>
-          <w:lang w:val="en-US"/>
-        </w:rPr>
-        <w:t>@"D:\Dane\Ernest\Praca\TestOutput\*min.js"</w:t>
-      </w:r>
-      <w:r>
-        <w:rPr>
-          <w:rFonts w:ascii="Consolas" w:hAnsi="Consolas" w:cs="Consolas"/>
-          <w:color w:val="000000"/>
-          <w:sz w:val="19"/>
-          <w:szCs w:val="19"/>
-          <w:lang w:val="en-US"/>
-        </w:rPr>
-        <w:t xml:space="preserve">, </w:t>
-      </w:r>
-      <w:r>
-        <w:rPr>
-          <w:rFonts w:ascii="Consolas" w:hAnsi="Consolas" w:cs="Consolas"/>
-          <w:color w:val="800000"/>
-          <w:sz w:val="19"/>
-          <w:szCs w:val="19"/>
-          <w:lang w:val="en-US"/>
-        </w:rPr>
-        <w:t>@"D:\Dane\Ernest\Praca\TestOutput\bundled.min.js"</w:t>
-      </w:r>
-      <w:r>
-        <w:rPr>
-          <w:rFonts w:ascii="Consolas" w:hAnsi="Consolas" w:cs="Consolas"/>
-          <w:color w:val="000000"/>
-          <w:sz w:val="19"/>
-          <w:szCs w:val="19"/>
-          <w:lang w:val="en-US"/>
-        </w:rPr>
-        <w:t xml:space="preserve">, </w:t>
-      </w:r>
-      <w:r>
-        <w:rPr>
-          <w:rFonts w:ascii="Consolas" w:hAnsi="Consolas" w:cs="Consolas"/>
-          <w:color w:val="A31515"/>
-          <w:sz w:val="19"/>
-          <w:szCs w:val="19"/>
-          <w:lang w:val="en-US"/>
-        </w:rPr>
-        <w:t>';'</w:t>
-      </w:r>
-      <w:r>
-        <w:rPr>
-          <w:rFonts w:ascii="Consolas" w:hAnsi="Consolas" w:cs="Consolas"/>
-          <w:color w:val="000000"/>
-          <w:sz w:val="19"/>
-          <w:szCs w:val="19"/>
-          <w:lang w:val="en-US"/>
-        </w:rPr>
-        <w:t>);</w:t>
-      </w:r>
-    </w:p>
-    <w:p>
-      <w:pPr>
-        <w:autoSpaceDE w:val="0"/>
-        <w:spacing w:after="0" w:line="240" w:lineRule="auto"/>
-        <w:rPr>
-          <w:rFonts w:ascii="Consolas" w:hAnsi="Consolas" w:cs="Consolas"/>
-          <w:color w:val="000000"/>
-          <w:sz w:val="19"/>
-          <w:szCs w:val="19"/>
-          <w:lang w:val="en-US"/>
-        </w:rPr>
-      </w:pPr>
-      <w:r>
-        <w:rPr>
-          <w:rFonts w:ascii="Consolas" w:hAnsi="Consolas" w:cs="Consolas"/>
-          <w:color w:val="000000"/>
-          <w:sz w:val="19"/>
-          <w:szCs w:val="19"/>
-          <w:lang w:val="en-US"/>
-        </w:rPr>
-        <w:t>});</w:t>
-      </w:r>
-    </w:p>
-    <w:p>
-      <w:pPr>
-        <w:autoSpaceDE w:val="0"/>
-        <w:spacing w:after="0" w:line="240" w:lineRule="auto"/>
-        <w:rPr>
-          <w:lang w:val="en-US"/>
-        </w:rPr>
-      </w:pPr>
-      <w:r>
-        <w:rPr>
-          <w:rFonts w:ascii="Consolas" w:hAnsi="Consolas" w:cs="Consolas"/>
-          <w:color w:val="0000FF"/>
-          <w:sz w:val="19"/>
-          <w:szCs w:val="19"/>
-          <w:lang w:val="en-US"/>
-        </w:rPr>
-        <w:t>new</w:t>
-      </w:r>
-      <w:r>
-        <w:rPr>
-          <w:rFonts w:ascii="Consolas" w:hAnsi="Consolas" w:cs="Consolas"/>
-          <w:color w:val="000000"/>
-          <w:sz w:val="19"/>
-          <w:szCs w:val="19"/>
-          <w:lang w:val="en-US"/>
-        </w:rPr>
-        <w:t xml:space="preserve"> </w:t>
-      </w:r>
-      <w:r>
-        <w:rPr>
-          <w:rFonts w:ascii="Consolas" w:hAnsi="Consolas" w:cs="Consolas"/>
-          <w:color w:val="2B91AF"/>
-          <w:sz w:val="19"/>
-          <w:szCs w:val="19"/>
-          <w:lang w:val="en-US"/>
-        </w:rPr>
-        <w:t>Job</w:t>
-      </w:r>
-      <w:r>
-        <w:rPr>
-          <w:rFonts w:ascii="Consolas" w:hAnsi="Consolas" w:cs="Consolas"/>
-          <w:color w:val="000000"/>
-          <w:sz w:val="19"/>
-          <w:szCs w:val="19"/>
-          <w:lang w:val="en-US"/>
-        </w:rPr>
-        <w:t>(</w:t>
-      </w:r>
-      <w:r>
-        <w:rPr>
-          <w:rFonts w:ascii="Consolas" w:hAnsi="Consolas" w:cs="Consolas"/>
-          <w:color w:val="A31515"/>
-          <w:sz w:val="19"/>
-          <w:szCs w:val="19"/>
-          <w:lang w:val="en-US"/>
-        </w:rPr>
-        <w:t>"BundleHtml"</w:t>
-      </w:r>
-      <w:r>
-        <w:rPr>
-          <w:rFonts w:ascii="Consolas" w:hAnsi="Consolas" w:cs="Consolas"/>
-          <w:color w:val="000000"/>
-          <w:sz w:val="19"/>
-          <w:szCs w:val="19"/>
-          <w:lang w:val="en-US"/>
-        </w:rPr>
-        <w:t>).DependsOn(</w:t>
-      </w:r>
-      <w:r>
-        <w:rPr>
-          <w:rFonts w:ascii="Consolas" w:hAnsi="Consolas" w:cs="Consolas"/>
-          <w:color w:val="A31515"/>
-          <w:sz w:val="19"/>
-          <w:szCs w:val="19"/>
-          <w:lang w:val="en-US"/>
-        </w:rPr>
-        <w:t>"BundleJs"</w:t>
-      </w:r>
-      <w:r>
-        <w:rPr>
-          <w:rFonts w:ascii="Consolas" w:hAnsi="Consolas" w:cs="Consolas"/>
-          <w:color w:val="000000"/>
-          <w:sz w:val="19"/>
-          <w:szCs w:val="19"/>
-          <w:lang w:val="en-US"/>
-        </w:rPr>
-        <w:t>).Does(() =&gt; {</w:t>
-      </w:r>
-    </w:p>
-    <w:p>
-      <w:pPr>
-        <w:autoSpaceDE w:val="0"/>
-        <w:spacing w:after="0" w:line="240" w:lineRule="auto"/>
-        <w:rPr>
-          <w:lang w:val="en-US"/>
-        </w:rPr>
-      </w:pPr>
-      <w:r>
-        <w:rPr>
-          <w:rFonts w:ascii="Consolas" w:hAnsi="Consolas" w:cs="Consolas"/>
-          <w:color w:val="000000"/>
-          <w:sz w:val="19"/>
-          <w:szCs w:val="19"/>
-          <w:lang w:val="en-US"/>
-        </w:rPr>
-        <w:t xml:space="preserve">    </w:t>
-      </w:r>
-      <w:r>
-        <w:rPr>
-          <w:rFonts w:ascii="Consolas" w:hAnsi="Consolas" w:cs="Consolas"/>
-          <w:color w:val="0000FF"/>
-          <w:sz w:val="19"/>
-          <w:szCs w:val="19"/>
-          <w:lang w:val="en-US"/>
-        </w:rPr>
-        <w:t>return</w:t>
-      </w:r>
-      <w:r>
-        <w:rPr>
-          <w:rFonts w:ascii="Consolas" w:hAnsi="Consolas" w:cs="Consolas"/>
-          <w:color w:val="000000"/>
-          <w:sz w:val="19"/>
-          <w:szCs w:val="19"/>
-          <w:lang w:val="en-US"/>
-        </w:rPr>
-        <w:t xml:space="preserve"> Minify.Methods.BundleFiles(</w:t>
-      </w:r>
-      <w:r>
-        <w:rPr>
-          <w:rFonts w:ascii="Consolas" w:hAnsi="Consolas" w:cs="Consolas"/>
-          <w:color w:val="800000"/>
-          <w:sz w:val="19"/>
-          <w:szCs w:val="19"/>
-          <w:lang w:val="en-US"/>
-        </w:rPr>
-        <w:t>@"D:\Dane\Ernest\Praca\cake\Cake\scripts\*html"</w:t>
-      </w:r>
-      <w:r>
-        <w:rPr>
-          <w:rFonts w:ascii="Consolas" w:hAnsi="Consolas" w:cs="Consolas"/>
-          <w:color w:val="000000"/>
-          <w:sz w:val="19"/>
-          <w:szCs w:val="19"/>
-          <w:lang w:val="en-US"/>
-        </w:rPr>
-        <w:t xml:space="preserve">, </w:t>
-      </w:r>
-      <w:r>
-        <w:rPr>
-          <w:rFonts w:ascii="Consolas" w:hAnsi="Consolas" w:cs="Consolas"/>
-          <w:color w:val="800000"/>
-          <w:sz w:val="19"/>
-          <w:szCs w:val="19"/>
-          <w:lang w:val="en-US"/>
-        </w:rPr>
-        <w:t>@"D:\Dane\Ernest\Praca\TestOutput\bundled.html"</w:t>
-      </w:r>
-      <w:r>
-        <w:rPr>
-          <w:rFonts w:ascii="Consolas" w:hAnsi="Consolas" w:cs="Consolas"/>
-          <w:color w:val="000000"/>
-          <w:sz w:val="19"/>
-          <w:szCs w:val="19"/>
-          <w:lang w:val="en-US"/>
-        </w:rPr>
-        <w:t xml:space="preserve">, </w:t>
-      </w:r>
-      <w:r>
-        <w:rPr>
-          <w:rFonts w:ascii="Consolas" w:hAnsi="Consolas" w:cs="Consolas"/>
-          <w:color w:val="A31515"/>
-          <w:sz w:val="19"/>
-          <w:szCs w:val="19"/>
-          <w:lang w:val="en-US"/>
-        </w:rPr>
-        <w:t>'\n'</w:t>
-      </w:r>
-      <w:r>
-        <w:rPr>
-          <w:rFonts w:ascii="Consolas" w:hAnsi="Consolas" w:cs="Consolas"/>
-          <w:color w:val="000000"/>
-          <w:sz w:val="19"/>
-          <w:szCs w:val="19"/>
-          <w:lang w:val="en-US"/>
-        </w:rPr>
-        <w:t>);</w:t>
-      </w:r>
-    </w:p>
-    <w:p>
-      <w:pPr>
-        <w:autoSpaceDE w:val="0"/>
-        <w:spacing w:after="0" w:line="240" w:lineRule="auto"/>
-        <w:rPr>
-          <w:rFonts w:ascii="Consolas" w:hAnsi="Consolas" w:cs="Consolas"/>
-          <w:color w:val="000000"/>
-          <w:sz w:val="19"/>
-          <w:szCs w:val="19"/>
-          <w:lang w:val="en-US"/>
-        </w:rPr>
-      </w:pPr>
-      <w:r>
-        <w:rPr>
-          <w:rFonts w:ascii="Consolas" w:hAnsi="Consolas" w:cs="Consolas"/>
-          <w:color w:val="000000"/>
-          <w:sz w:val="19"/>
-          <w:szCs w:val="19"/>
-          <w:lang w:val="en-US"/>
-        </w:rPr>
-        <w:t>});</w:t>
-      </w:r>
-    </w:p>
-    <w:p>
-      <w:pPr>
-        <w:autoSpaceDE w:val="0"/>
-        <w:spacing w:after="0" w:line="240" w:lineRule="auto"/>
-        <w:rPr>
-          <w:lang w:val="en-US"/>
-        </w:rPr>
-      </w:pPr>
-      <w:r>
-        <w:rPr>
-          <w:rFonts w:ascii="Consolas" w:hAnsi="Consolas" w:cs="Consolas"/>
-          <w:color w:val="0000FF"/>
-          <w:sz w:val="19"/>
-          <w:szCs w:val="19"/>
-          <w:lang w:val="en-US"/>
-        </w:rPr>
-        <w:t>new</w:t>
-      </w:r>
-      <w:r>
-        <w:rPr>
-          <w:rFonts w:ascii="Consolas" w:hAnsi="Consolas" w:cs="Consolas"/>
-          <w:color w:val="000000"/>
-          <w:sz w:val="19"/>
-          <w:szCs w:val="19"/>
-          <w:lang w:val="en-US"/>
-        </w:rPr>
-        <w:t xml:space="preserve"> </w:t>
-      </w:r>
-      <w:r>
-        <w:rPr>
-          <w:rFonts w:ascii="Consolas" w:hAnsi="Consolas" w:cs="Consolas"/>
-          <w:color w:val="2B91AF"/>
-          <w:sz w:val="19"/>
-          <w:szCs w:val="19"/>
-          <w:lang w:val="en-US"/>
-        </w:rPr>
-        <w:t>Job</w:t>
-      </w:r>
-      <w:r>
-        <w:rPr>
-          <w:rFonts w:ascii="Consolas" w:hAnsi="Consolas" w:cs="Consolas"/>
-          <w:color w:val="000000"/>
-          <w:sz w:val="19"/>
-          <w:szCs w:val="19"/>
-          <w:lang w:val="en-US"/>
-        </w:rPr>
-        <w:t>(</w:t>
-      </w:r>
-      <w:r>
-        <w:rPr>
-          <w:rFonts w:ascii="Consolas" w:hAnsi="Consolas" w:cs="Consolas"/>
-          <w:color w:val="A31515"/>
-          <w:sz w:val="19"/>
-          <w:szCs w:val="19"/>
-          <w:lang w:val="en-US"/>
-        </w:rPr>
-        <w:t>"RunUnitTests"</w:t>
-      </w:r>
-      <w:r>
-        <w:rPr>
-          <w:rFonts w:ascii="Consolas" w:hAnsi="Consolas" w:cs="Consolas"/>
-          <w:color w:val="000000"/>
-          <w:sz w:val="19"/>
-          <w:szCs w:val="19"/>
-          <w:lang w:val="en-US"/>
-        </w:rPr>
-        <w:t>).DependsOn(</w:t>
-      </w:r>
-      <w:r>
-        <w:rPr>
-          <w:rFonts w:ascii="Consolas" w:hAnsi="Consolas" w:cs="Consolas"/>
-          <w:color w:val="A31515"/>
-          <w:sz w:val="19"/>
-          <w:szCs w:val="19"/>
-          <w:lang w:val="en-US"/>
-        </w:rPr>
-        <w:t>"BundleJs"</w:t>
-      </w:r>
-      <w:r>
-        <w:rPr>
-          <w:rFonts w:ascii="Consolas" w:hAnsi="Consolas" w:cs="Consolas"/>
-          <w:color w:val="000000"/>
-          <w:sz w:val="19"/>
-          <w:szCs w:val="19"/>
-          <w:lang w:val="en-US"/>
-        </w:rPr>
-        <w:t>).Does(() =&gt; {</w:t>
-      </w:r>
-    </w:p>
-    <w:p>
-      <w:pPr>
-        <w:autoSpaceDE w:val="0"/>
-        <w:spacing w:after="0" w:line="240" w:lineRule="auto"/>
-        <w:rPr>
-          <w:lang w:val="en-US"/>
-        </w:rPr>
-      </w:pPr>
-      <w:r>
-        <w:rPr>
-          <w:rFonts w:ascii="Consolas" w:hAnsi="Consolas" w:cs="Consolas"/>
-          <w:color w:val="000000"/>
-          <w:sz w:val="19"/>
-          <w:szCs w:val="19"/>
-          <w:lang w:val="en-US"/>
-        </w:rPr>
-        <w:t xml:space="preserve">    </w:t>
-      </w:r>
-      <w:r>
-        <w:rPr>
-          <w:rFonts w:ascii="Consolas" w:hAnsi="Consolas" w:cs="Consolas"/>
-          <w:color w:val="0000FF"/>
-          <w:sz w:val="19"/>
-          <w:szCs w:val="19"/>
-          <w:lang w:val="en-US"/>
-        </w:rPr>
-        <w:t>return</w:t>
-      </w:r>
-      <w:r>
-        <w:rPr>
-          <w:rFonts w:ascii="Consolas" w:hAnsi="Consolas" w:cs="Consolas"/>
-          <w:color w:val="000000"/>
-          <w:sz w:val="19"/>
-          <w:szCs w:val="19"/>
-          <w:lang w:val="en-US"/>
-        </w:rPr>
-        <w:t xml:space="preserve"> NUnit.</w:t>
-      </w:r>
-      <w:r>
-        <w:rPr>
-          <w:rFonts w:ascii="Consolas" w:hAnsi="Consolas" w:cs="Consolas"/>
-          <w:color w:val="2B91AF"/>
-          <w:sz w:val="19"/>
-          <w:szCs w:val="19"/>
-          <w:lang w:val="en-US"/>
-        </w:rPr>
-        <w:t>Methods</w:t>
-      </w:r>
-      <w:r>
-        <w:rPr>
-          <w:rFonts w:ascii="Consolas" w:hAnsi="Consolas" w:cs="Consolas"/>
-          <w:color w:val="000000"/>
-          <w:sz w:val="19"/>
-          <w:szCs w:val="19"/>
-          <w:lang w:val="en-US"/>
-        </w:rPr>
-        <w:t>.RunTests(</w:t>
-      </w:r>
-      <w:r>
-        <w:rPr>
-          <w:rFonts w:ascii="Consolas" w:hAnsi="Consolas" w:cs="Consolas"/>
-          <w:color w:val="0000FF"/>
-          <w:sz w:val="19"/>
-          <w:szCs w:val="19"/>
-          <w:lang w:val="en-US"/>
-        </w:rPr>
-        <w:t>null</w:t>
-      </w:r>
-      <w:r>
-        <w:rPr>
-          <w:rFonts w:ascii="Consolas" w:hAnsi="Consolas" w:cs="Consolas"/>
-          <w:color w:val="000000"/>
-          <w:sz w:val="19"/>
-          <w:szCs w:val="19"/>
-          <w:lang w:val="en-US"/>
-        </w:rPr>
-        <w:t xml:space="preserve">, </w:t>
-      </w:r>
-      <w:r>
-        <w:rPr>
-          <w:rFonts w:ascii="Consolas" w:hAnsi="Consolas" w:cs="Consolas"/>
-          <w:color w:val="0000FF"/>
-          <w:sz w:val="19"/>
-          <w:szCs w:val="19"/>
-          <w:lang w:val="en-US"/>
-        </w:rPr>
-        <w:t>null</w:t>
-      </w:r>
-      <w:r>
-        <w:rPr>
-          <w:rFonts w:ascii="Consolas" w:hAnsi="Consolas" w:cs="Consolas"/>
-          <w:color w:val="000000"/>
-          <w:sz w:val="19"/>
-          <w:szCs w:val="19"/>
-          <w:lang w:val="en-US"/>
-        </w:rPr>
-        <w:t xml:space="preserve">, </w:t>
-      </w:r>
-      <w:r>
-        <w:rPr>
-          <w:rFonts w:ascii="Consolas" w:hAnsi="Consolas" w:cs="Consolas"/>
-          <w:color w:val="800000"/>
-          <w:sz w:val="19"/>
-          <w:szCs w:val="19"/>
-          <w:lang w:val="en-US"/>
-        </w:rPr>
-        <w:t>@"D:\Dane\Ernest\Praca\cake\Cake\Success\bin\Debug\Success.dll"</w:t>
-      </w:r>
-      <w:r>
-        <w:rPr>
-          <w:rFonts w:ascii="Consolas" w:hAnsi="Consolas" w:cs="Consolas"/>
-          <w:color w:val="000000"/>
-          <w:sz w:val="19"/>
-          <w:szCs w:val="19"/>
-          <w:lang w:val="en-US"/>
-        </w:rPr>
-        <w:t>);</w:t>
-      </w:r>
-    </w:p>
-    <w:p>
-      <w:pPr>
-        <w:autoSpaceDE w:val="0"/>
-        <w:spacing w:after="0" w:line="240" w:lineRule="auto"/>
-        <w:rPr>
-          <w:rFonts w:ascii="Consolas" w:hAnsi="Consolas" w:cs="Consolas"/>
-          <w:color w:val="000000"/>
-          <w:sz w:val="19"/>
-          <w:szCs w:val="19"/>
-          <w:lang w:val="en-US"/>
-        </w:rPr>
-      </w:pPr>
-      <w:r>
-        <w:rPr>
-          <w:rFonts w:ascii="Consolas" w:hAnsi="Consolas" w:cs="Consolas"/>
-          <w:color w:val="000000"/>
-          <w:sz w:val="19"/>
-          <w:szCs w:val="19"/>
-          <w:lang w:val="en-US"/>
-        </w:rPr>
-        <w:t>});</w:t>
-      </w:r>
-    </w:p>
-    <w:p>
-      <w:pPr>
-        <w:autoSpaceDE w:val="0"/>
-        <w:spacing w:after="0" w:line="240" w:lineRule="auto"/>
-        <w:rPr>
-          <w:lang w:val="en-US"/>
-        </w:rPr>
-      </w:pPr>
-      <w:r>
-        <w:rPr>
-          <w:rFonts w:ascii="Consolas" w:hAnsi="Consolas" w:cs="Consolas"/>
-          <w:color w:val="0000FF"/>
-          <w:sz w:val="19"/>
-          <w:szCs w:val="19"/>
-          <w:lang w:val="en-US"/>
-        </w:rPr>
-        <w:t>new</w:t>
-      </w:r>
-      <w:r>
-        <w:rPr>
-          <w:rFonts w:ascii="Consolas" w:hAnsi="Consolas" w:cs="Consolas"/>
-          <w:color w:val="000000"/>
-          <w:sz w:val="19"/>
-          <w:szCs w:val="19"/>
-          <w:lang w:val="en-US"/>
-        </w:rPr>
-        <w:t xml:space="preserve"> </w:t>
-      </w:r>
-      <w:r>
-        <w:rPr>
-          <w:rFonts w:ascii="Consolas" w:hAnsi="Consolas" w:cs="Consolas"/>
-          <w:color w:val="2B91AF"/>
-          <w:sz w:val="19"/>
-          <w:szCs w:val="19"/>
-          <w:lang w:val="en-US"/>
-        </w:rPr>
-        <w:t>Job</w:t>
-      </w:r>
-      <w:r>
-        <w:rPr>
-          <w:rFonts w:ascii="Consolas" w:hAnsi="Consolas" w:cs="Consolas"/>
-          <w:color w:val="000000"/>
-          <w:sz w:val="19"/>
-          <w:szCs w:val="19"/>
-          <w:lang w:val="en-US"/>
-        </w:rPr>
-        <w:t>(</w:t>
-      </w:r>
-      <w:r>
-        <w:rPr>
-          <w:rFonts w:ascii="Consolas" w:hAnsi="Consolas" w:cs="Consolas"/>
-          <w:color w:val="A31515"/>
-          <w:sz w:val="19"/>
-          <w:szCs w:val="19"/>
-          <w:lang w:val="en-US"/>
-        </w:rPr>
-        <w:t>"ZipOutput"</w:t>
-      </w:r>
-      <w:r>
-        <w:rPr>
-          <w:rFonts w:ascii="Consolas" w:hAnsi="Consolas" w:cs="Consolas"/>
-          <w:color w:val="000000"/>
-          <w:sz w:val="19"/>
-          <w:szCs w:val="19"/>
-          <w:lang w:val="en-US"/>
-        </w:rPr>
-        <w:t>).DependsOn(</w:t>
-      </w:r>
-      <w:r>
-        <w:rPr>
-          <w:rFonts w:ascii="Consolas" w:hAnsi="Consolas" w:cs="Consolas"/>
-          <w:color w:val="A31515"/>
-          <w:sz w:val="19"/>
-          <w:szCs w:val="19"/>
-          <w:lang w:val="en-US"/>
-        </w:rPr>
-        <w:t>"RunUnitTests"</w:t>
-      </w:r>
-      <w:r>
-        <w:rPr>
-          <w:rFonts w:ascii="Consolas" w:hAnsi="Consolas" w:cs="Consolas"/>
-          <w:color w:val="000000"/>
-          <w:sz w:val="19"/>
-          <w:szCs w:val="19"/>
-          <w:lang w:val="en-US"/>
-        </w:rPr>
-        <w:t>).Does(() =&gt; {</w:t>
-      </w:r>
-    </w:p>
-    <w:p>
-      <w:pPr>
-        <w:autoSpaceDE w:val="0"/>
-        <w:spacing w:after="0" w:line="240" w:lineRule="auto"/>
-        <w:rPr>
-          <w:lang w:val="en-US"/>
-        </w:rPr>
-      </w:pPr>
-      <w:r>
-        <w:rPr>
-          <w:rFonts w:ascii="Consolas" w:hAnsi="Consolas" w:cs="Consolas"/>
-          <w:color w:val="000000"/>
-          <w:sz w:val="19"/>
-          <w:szCs w:val="19"/>
-          <w:lang w:val="en-US"/>
-        </w:rPr>
-        <w:t xml:space="preserve">    </w:t>
-      </w:r>
-      <w:r>
-        <w:rPr>
-          <w:rFonts w:ascii="Consolas" w:hAnsi="Consolas" w:cs="Consolas"/>
-          <w:color w:val="0000FF"/>
-          <w:sz w:val="19"/>
-          <w:szCs w:val="19"/>
-          <w:lang w:val="en-US"/>
-        </w:rPr>
-        <w:t>return</w:t>
-      </w:r>
-      <w:r>
-        <w:rPr>
-          <w:rFonts w:ascii="Consolas" w:hAnsi="Consolas" w:cs="Consolas"/>
-          <w:color w:val="000000"/>
-          <w:sz w:val="19"/>
-          <w:szCs w:val="19"/>
-          <w:lang w:val="en-US"/>
-        </w:rPr>
-        <w:t xml:space="preserve"> Zip.Methods.ZipFiles(</w:t>
-      </w:r>
-      <w:r>
-        <w:rPr>
-          <w:rFonts w:ascii="Consolas" w:hAnsi="Consolas" w:cs="Consolas"/>
-          <w:color w:val="800000"/>
-          <w:sz w:val="19"/>
-          <w:szCs w:val="19"/>
-          <w:lang w:val="en-US"/>
-        </w:rPr>
-        <w:t>@"D:\Dane\Ernest\Praca\ZippedOutput.zip"</w:t>
-      </w:r>
-      <w:r>
-        <w:rPr>
-          <w:rFonts w:ascii="Consolas" w:hAnsi="Consolas" w:cs="Consolas"/>
-          <w:color w:val="000000"/>
-          <w:sz w:val="19"/>
-          <w:szCs w:val="19"/>
-          <w:lang w:val="en-US"/>
-        </w:rPr>
-        <w:t xml:space="preserve">, </w:t>
-      </w:r>
-      <w:r>
-        <w:rPr>
-          <w:rFonts w:ascii="Consolas" w:hAnsi="Consolas" w:cs="Consolas"/>
-          <w:color w:val="800000"/>
-          <w:sz w:val="19"/>
-          <w:szCs w:val="19"/>
-          <w:lang w:val="en-US"/>
-        </w:rPr>
-        <w:t>@"D:\Dane\Ernest\Praca\TestOutput\"</w:t>
-      </w:r>
-      <w:r>
-        <w:rPr>
-          <w:rFonts w:ascii="Consolas" w:hAnsi="Consolas" w:cs="Consolas"/>
-          <w:color w:val="000000"/>
-          <w:sz w:val="19"/>
-          <w:szCs w:val="19"/>
-          <w:lang w:val="en-US"/>
-        </w:rPr>
-        <w:t>);</w:t>
-      </w:r>
-    </w:p>
-    <w:p>
-      <w:pPr>
-        <w:autoSpaceDE w:val="0"/>
-        <w:spacing w:after="0" w:line="240" w:lineRule="auto"/>
-        <w:rPr>
-          <w:rFonts w:ascii="Consolas" w:hAnsi="Consolas" w:cs="Consolas"/>
-          <w:color w:val="000000"/>
-          <w:sz w:val="19"/>
-          <w:szCs w:val="19"/>
-          <w:lang w:val="en-US"/>
-        </w:rPr>
-      </w:pPr>
-      <w:r>
-        <w:rPr>
-          <w:rFonts w:ascii="Consolas" w:hAnsi="Consolas" w:cs="Consolas"/>
-          <w:color w:val="000000"/>
-          <w:sz w:val="19"/>
-          <w:szCs w:val="19"/>
-          <w:lang w:val="en-US"/>
-        </w:rPr>
-        <w:lastRenderedPageBreak/>
-        <w:t>});</w:t>
-      </w:r>
-    </w:p>
-    <w:p>
-      <w:pPr>
-        <w:autoSpaceDE w:val="0"/>
-        <w:spacing w:after="0" w:line="240" w:lineRule="auto"/>
-        <w:rPr>
-          <w:lang w:val="en-US"/>
-        </w:rPr>
-      </w:pPr>
-      <w:r>
-        <w:rPr>
-          <w:rFonts w:ascii="Consolas" w:hAnsi="Consolas" w:cs="Consolas"/>
-          <w:color w:val="0000FF"/>
-          <w:sz w:val="19"/>
-          <w:szCs w:val="19"/>
-          <w:lang w:val="en-US"/>
-        </w:rPr>
-        <w:t>new</w:t>
-      </w:r>
-      <w:r>
-        <w:rPr>
-          <w:rFonts w:ascii="Consolas" w:hAnsi="Consolas" w:cs="Consolas"/>
-          <w:color w:val="000000"/>
-          <w:sz w:val="19"/>
-          <w:szCs w:val="19"/>
-          <w:lang w:val="en-US"/>
-        </w:rPr>
-        <w:t xml:space="preserve"> </w:t>
-      </w:r>
-      <w:r>
-        <w:rPr>
-          <w:rFonts w:ascii="Consolas" w:hAnsi="Consolas" w:cs="Consolas"/>
-          <w:color w:val="2B91AF"/>
-          <w:sz w:val="19"/>
-          <w:szCs w:val="19"/>
-          <w:lang w:val="en-US"/>
-        </w:rPr>
-        <w:t>Job</w:t>
-      </w:r>
-      <w:r>
-        <w:rPr>
-          <w:rFonts w:ascii="Consolas" w:hAnsi="Consolas" w:cs="Consolas"/>
-          <w:color w:val="000000"/>
-          <w:sz w:val="19"/>
-          <w:szCs w:val="19"/>
-          <w:lang w:val="en-US"/>
-        </w:rPr>
-        <w:t>(</w:t>
-      </w:r>
-      <w:r>
-        <w:rPr>
-          <w:rFonts w:ascii="Consolas" w:hAnsi="Consolas" w:cs="Consolas"/>
-          <w:color w:val="A31515"/>
-          <w:sz w:val="19"/>
-          <w:szCs w:val="19"/>
-          <w:lang w:val="en-US"/>
-        </w:rPr>
-        <w:t>"CopyZip"</w:t>
-      </w:r>
-      <w:r>
-        <w:rPr>
-          <w:rFonts w:ascii="Consolas" w:hAnsi="Consolas" w:cs="Consolas"/>
-          <w:color w:val="000000"/>
-          <w:sz w:val="19"/>
-          <w:szCs w:val="19"/>
-          <w:lang w:val="en-US"/>
-        </w:rPr>
-        <w:t>).DependsOn(</w:t>
-      </w:r>
-      <w:r>
-        <w:rPr>
-          <w:rFonts w:ascii="Consolas" w:hAnsi="Consolas" w:cs="Consolas"/>
-          <w:color w:val="A31515"/>
-          <w:sz w:val="19"/>
-          <w:szCs w:val="19"/>
-          <w:lang w:val="en-US"/>
-        </w:rPr>
-        <w:t>"ZipOutput"</w:t>
-      </w:r>
-      <w:r>
-        <w:rPr>
-          <w:rFonts w:ascii="Consolas" w:hAnsi="Consolas" w:cs="Consolas"/>
-          <w:color w:val="000000"/>
-          <w:sz w:val="19"/>
-          <w:szCs w:val="19"/>
-          <w:lang w:val="en-US"/>
-        </w:rPr>
-        <w:t>).Does(() =&gt; {</w:t>
-      </w:r>
-    </w:p>
-    <w:p>
-      <w:pPr>
-        <w:autoSpaceDE w:val="0"/>
-        <w:spacing w:after="0" w:line="240" w:lineRule="auto"/>
-        <w:rPr>
-          <w:lang w:val="en-US"/>
-        </w:rPr>
-      </w:pPr>
-      <w:r>
-        <w:rPr>
-          <w:rFonts w:ascii="Consolas" w:hAnsi="Consolas" w:cs="Consolas"/>
-          <w:color w:val="000000"/>
-          <w:sz w:val="19"/>
-          <w:szCs w:val="19"/>
-          <w:lang w:val="en-US"/>
-        </w:rPr>
-        <w:t xml:space="preserve">    </w:t>
-      </w:r>
-      <w:r>
-        <w:rPr>
-          <w:rFonts w:ascii="Consolas" w:hAnsi="Consolas" w:cs="Consolas"/>
-          <w:color w:val="0000FF"/>
-          <w:sz w:val="19"/>
-          <w:szCs w:val="19"/>
-          <w:lang w:val="en-US"/>
-        </w:rPr>
-        <w:t>return</w:t>
-      </w:r>
-      <w:r>
-        <w:rPr>
-          <w:rFonts w:ascii="Consolas" w:hAnsi="Consolas" w:cs="Consolas"/>
-          <w:color w:val="000000"/>
-          <w:sz w:val="19"/>
-          <w:szCs w:val="19"/>
-          <w:lang w:val="en-US"/>
-        </w:rPr>
-        <w:t xml:space="preserve"> Files.</w:t>
-      </w:r>
-      <w:r>
-        <w:rPr>
-          <w:rFonts w:ascii="Consolas" w:hAnsi="Consolas" w:cs="Consolas"/>
-          <w:color w:val="2B91AF"/>
-          <w:sz w:val="19"/>
-          <w:szCs w:val="19"/>
-          <w:lang w:val="en-US"/>
-        </w:rPr>
-        <w:t>Methods</w:t>
-      </w:r>
-      <w:r>
-        <w:rPr>
-          <w:rFonts w:ascii="Consolas" w:hAnsi="Consolas" w:cs="Consolas"/>
-          <w:color w:val="000000"/>
-          <w:sz w:val="19"/>
-          <w:szCs w:val="19"/>
-          <w:lang w:val="en-US"/>
-        </w:rPr>
-        <w:t>.CopyFile(</w:t>
-      </w:r>
-      <w:r>
-        <w:rPr>
-          <w:rFonts w:ascii="Consolas" w:hAnsi="Consolas" w:cs="Consolas"/>
-          <w:color w:val="800000"/>
-          <w:sz w:val="19"/>
-          <w:szCs w:val="19"/>
-          <w:lang w:val="en-US"/>
-        </w:rPr>
-        <w:t>@"D:\Dane\Ernest\Praca\ZippedOutput.zip"</w:t>
-      </w:r>
-      <w:r>
-        <w:rPr>
-          <w:rFonts w:ascii="Consolas" w:hAnsi="Consolas" w:cs="Consolas"/>
-          <w:color w:val="000000"/>
-          <w:sz w:val="19"/>
-          <w:szCs w:val="19"/>
-          <w:lang w:val="en-US"/>
-        </w:rPr>
-        <w:t xml:space="preserve">, </w:t>
-      </w:r>
-      <w:r>
-        <w:rPr>
-          <w:rFonts w:ascii="Consolas" w:hAnsi="Consolas" w:cs="Consolas"/>
-          <w:color w:val="800000"/>
-          <w:sz w:val="19"/>
-          <w:szCs w:val="19"/>
-          <w:lang w:val="en-US"/>
-        </w:rPr>
-        <w:t>@"D:\Dane\Ernest\Praca\Deploy\ZippedOutput.zip"</w:t>
-      </w:r>
-      <w:r>
-        <w:rPr>
-          <w:rFonts w:ascii="Consolas" w:hAnsi="Consolas" w:cs="Consolas"/>
-          <w:color w:val="000000"/>
-          <w:sz w:val="19"/>
-          <w:szCs w:val="19"/>
-          <w:lang w:val="en-US"/>
-        </w:rPr>
-        <w:t>);</w:t>
-      </w:r>
-    </w:p>
-    <w:p>
-      <w:pPr>
-        <w:autoSpaceDE w:val="0"/>
-        <w:spacing w:after="0" w:line="240" w:lineRule="auto"/>
-        <w:rPr>
-          <w:rFonts w:ascii="Consolas" w:hAnsi="Consolas" w:cs="Consolas"/>
-          <w:color w:val="000000"/>
-          <w:sz w:val="19"/>
-          <w:szCs w:val="19"/>
-          <w:lang w:val="en-US"/>
-        </w:rPr>
-      </w:pPr>
-      <w:r>
-        <w:rPr>
-          <w:rFonts w:ascii="Consolas" w:hAnsi="Consolas" w:cs="Consolas"/>
-          <w:color w:val="000000"/>
-          <w:sz w:val="19"/>
-          <w:szCs w:val="19"/>
-          <w:lang w:val="en-US"/>
-        </w:rPr>
-        <w:t>});</w:t>
-      </w:r>
-    </w:p>
-    <w:p>
-      <w:pPr>
-        <w:rPr>
-          <w:i/>
-          <w:iCs/>
-          <w:color w:val="44546A" w:themeColor="text2"/>
-          <w:sz w:val="18"/>
-          <w:szCs w:val="18"/>
           <w:lang w:val="en-US"/>
         </w:rPr>
       </w:pPr>
@@ -28460,6 +27980,7 @@
         <w:rPr>
           <w:lang w:eastAsia="pl-PL"/>
         </w:rPr>
+        <w:lastRenderedPageBreak/>
         <w:t>Uruchomi testy jednostkowe (kończy wykonanie skryptu, gdy nie wszystkie testy się powiodą).</w:t>
       </w:r>
     </w:p>
@@ -30125,7 +29646,6 @@
           <w:szCs w:val="19"/>
           <w:lang w:val="en-US"/>
         </w:rPr>
-        <w:lastRenderedPageBreak/>
         <w:t xml:space="preserve">    .Does(() =&gt; Minify.</w:t>
       </w:r>
       <w:r>
@@ -30664,6 +30184,7 @@
           <w:szCs w:val="19"/>
           <w:lang w:val="en-US"/>
         </w:rPr>
+        <w:lastRenderedPageBreak/>
         <w:t xml:space="preserve">    .Does(() =&gt; Minify.</w:t>
       </w:r>
       <w:r>
@@ -36114,16 +35635,16 @@
     </w:lvl>
   </w:abstractNum>
   <w:abstractNum w:abstractNumId="6" w15:restartNumberingAfterBreak="0">
-    <w:nsid w:val="0C6D6B67"/>
+    <w:nsid w:val="0B5C6D1C"/>
     <w:multiLevelType w:val="hybridMultilevel"/>
-    <w:tmpl w:val="5882EA4C"/>
+    <w:tmpl w:val="2AD20A0A"/>
     <w:lvl w:ilvl="0" w:tplc="04150001">
       <w:start w:val="1"/>
       <w:numFmt w:val="bullet"/>
       <w:lvlText w:val=""/>
       <w:lvlJc w:val="left"/>
       <w:pPr>
-        <w:ind w:left="720" w:hanging="360"/>
+        <w:ind w:left="780" w:hanging="360"/>
       </w:pPr>
       <w:rPr>
         <w:rFonts w:ascii="Symbol" w:hAnsi="Symbol" w:hint="default"/>
@@ -36135,7 +35656,7 @@
       <w:lvlText w:val="o"/>
       <w:lvlJc w:val="left"/>
       <w:pPr>
-        <w:ind w:left="1440" w:hanging="360"/>
+        <w:ind w:left="1500" w:hanging="360"/>
       </w:pPr>
       <w:rPr>
         <w:rFonts w:ascii="Courier New" w:hAnsi="Courier New" w:cs="Courier New" w:hint="default"/>
@@ -36147,7 +35668,7 @@
       <w:lvlText w:val=""/>
       <w:lvlJc w:val="left"/>
       <w:pPr>
-        <w:ind w:left="2160" w:hanging="360"/>
+        <w:ind w:left="2220" w:hanging="360"/>
       </w:pPr>
       <w:rPr>
         <w:rFonts w:ascii="Wingdings" w:hAnsi="Wingdings" w:hint="default"/>
@@ -36159,7 +35680,7 @@
       <w:lvlText w:val=""/>
       <w:lvlJc w:val="left"/>
       <w:pPr>
-        <w:ind w:left="2880" w:hanging="360"/>
+        <w:ind w:left="2940" w:hanging="360"/>
       </w:pPr>
       <w:rPr>
         <w:rFonts w:ascii="Symbol" w:hAnsi="Symbol" w:hint="default"/>
@@ -36171,7 +35692,7 @@
       <w:lvlText w:val="o"/>
       <w:lvlJc w:val="left"/>
       <w:pPr>
-        <w:ind w:left="3600" w:hanging="360"/>
+        <w:ind w:left="3660" w:hanging="360"/>
       </w:pPr>
       <w:rPr>
         <w:rFonts w:ascii="Courier New" w:hAnsi="Courier New" w:cs="Courier New" w:hint="default"/>
@@ -36183,7 +35704,7 @@
       <w:lvlText w:val=""/>
       <w:lvlJc w:val="left"/>
       <w:pPr>
-        <w:ind w:left="4320" w:hanging="360"/>
+        <w:ind w:left="4380" w:hanging="360"/>
       </w:pPr>
       <w:rPr>
         <w:rFonts w:ascii="Wingdings" w:hAnsi="Wingdings" w:hint="default"/>
@@ -36195,7 +35716,7 @@
       <w:lvlText w:val=""/>
       <w:lvlJc w:val="left"/>
       <w:pPr>
-        <w:ind w:left="5040" w:hanging="360"/>
+        <w:ind w:left="5100" w:hanging="360"/>
       </w:pPr>
       <w:rPr>
         <w:rFonts w:ascii="Symbol" w:hAnsi="Symbol" w:hint="default"/>
@@ -36207,7 +35728,7 @@
       <w:lvlText w:val="o"/>
       <w:lvlJc w:val="left"/>
       <w:pPr>
-        <w:ind w:left="5760" w:hanging="360"/>
+        <w:ind w:left="5820" w:hanging="360"/>
       </w:pPr>
       <w:rPr>
         <w:rFonts w:ascii="Courier New" w:hAnsi="Courier New" w:cs="Courier New" w:hint="default"/>
@@ -36219,7 +35740,7 @@
       <w:lvlText w:val=""/>
       <w:lvlJc w:val="left"/>
       <w:pPr>
-        <w:ind w:left="6480" w:hanging="360"/>
+        <w:ind w:left="6540" w:hanging="360"/>
       </w:pPr>
       <w:rPr>
         <w:rFonts w:ascii="Wingdings" w:hAnsi="Wingdings" w:hint="default"/>
@@ -36227,6 +35748,119 @@
     </w:lvl>
   </w:abstractNum>
   <w:abstractNum w:abstractNumId="7" w15:restartNumberingAfterBreak="0">
+    <w:nsid w:val="0C6D6B67"/>
+    <w:multiLevelType w:val="hybridMultilevel"/>
+    <w:tmpl w:val="5882EA4C"/>
+    <w:lvl w:ilvl="0" w:tplc="04150001">
+      <w:start w:val="1"/>
+      <w:numFmt w:val="bullet"/>
+      <w:lvlText w:val=""/>
+      <w:lvlJc w:val="left"/>
+      <w:pPr>
+        <w:ind w:left="720" w:hanging="360"/>
+      </w:pPr>
+      <w:rPr>
+        <w:rFonts w:ascii="Symbol" w:hAnsi="Symbol" w:hint="default"/>
+      </w:rPr>
+    </w:lvl>
+    <w:lvl w:ilvl="1" w:tplc="04150003" w:tentative="1">
+      <w:start w:val="1"/>
+      <w:numFmt w:val="bullet"/>
+      <w:lvlText w:val="o"/>
+      <w:lvlJc w:val="left"/>
+      <w:pPr>
+        <w:ind w:left="1440" w:hanging="360"/>
+      </w:pPr>
+      <w:rPr>
+        <w:rFonts w:ascii="Courier New" w:hAnsi="Courier New" w:cs="Courier New" w:hint="default"/>
+      </w:rPr>
+    </w:lvl>
+    <w:lvl w:ilvl="2" w:tplc="04150005" w:tentative="1">
+      <w:start w:val="1"/>
+      <w:numFmt w:val="bullet"/>
+      <w:lvlText w:val=""/>
+      <w:lvlJc w:val="left"/>
+      <w:pPr>
+        <w:ind w:left="2160" w:hanging="360"/>
+      </w:pPr>
+      <w:rPr>
+        <w:rFonts w:ascii="Wingdings" w:hAnsi="Wingdings" w:hint="default"/>
+      </w:rPr>
+    </w:lvl>
+    <w:lvl w:ilvl="3" w:tplc="04150001" w:tentative="1">
+      <w:start w:val="1"/>
+      <w:numFmt w:val="bullet"/>
+      <w:lvlText w:val=""/>
+      <w:lvlJc w:val="left"/>
+      <w:pPr>
+        <w:ind w:left="2880" w:hanging="360"/>
+      </w:pPr>
+      <w:rPr>
+        <w:rFonts w:ascii="Symbol" w:hAnsi="Symbol" w:hint="default"/>
+      </w:rPr>
+    </w:lvl>
+    <w:lvl w:ilvl="4" w:tplc="04150003" w:tentative="1">
+      <w:start w:val="1"/>
+      <w:numFmt w:val="bullet"/>
+      <w:lvlText w:val="o"/>
+      <w:lvlJc w:val="left"/>
+      <w:pPr>
+        <w:ind w:left="3600" w:hanging="360"/>
+      </w:pPr>
+      <w:rPr>
+        <w:rFonts w:ascii="Courier New" w:hAnsi="Courier New" w:cs="Courier New" w:hint="default"/>
+      </w:rPr>
+    </w:lvl>
+    <w:lvl w:ilvl="5" w:tplc="04150005" w:tentative="1">
+      <w:start w:val="1"/>
+      <w:numFmt w:val="bullet"/>
+      <w:lvlText w:val=""/>
+      <w:lvlJc w:val="left"/>
+      <w:pPr>
+        <w:ind w:left="4320" w:hanging="360"/>
+      </w:pPr>
+      <w:rPr>
+        <w:rFonts w:ascii="Wingdings" w:hAnsi="Wingdings" w:hint="default"/>
+      </w:rPr>
+    </w:lvl>
+    <w:lvl w:ilvl="6" w:tplc="04150001" w:tentative="1">
+      <w:start w:val="1"/>
+      <w:numFmt w:val="bullet"/>
+      <w:lvlText w:val=""/>
+      <w:lvlJc w:val="left"/>
+      <w:pPr>
+        <w:ind w:left="5040" w:hanging="360"/>
+      </w:pPr>
+      <w:rPr>
+        <w:rFonts w:ascii="Symbol" w:hAnsi="Symbol" w:hint="default"/>
+      </w:rPr>
+    </w:lvl>
+    <w:lvl w:ilvl="7" w:tplc="04150003" w:tentative="1">
+      <w:start w:val="1"/>
+      <w:numFmt w:val="bullet"/>
+      <w:lvlText w:val="o"/>
+      <w:lvlJc w:val="left"/>
+      <w:pPr>
+        <w:ind w:left="5760" w:hanging="360"/>
+      </w:pPr>
+      <w:rPr>
+        <w:rFonts w:ascii="Courier New" w:hAnsi="Courier New" w:cs="Courier New" w:hint="default"/>
+      </w:rPr>
+    </w:lvl>
+    <w:lvl w:ilvl="8" w:tplc="04150005" w:tentative="1">
+      <w:start w:val="1"/>
+      <w:numFmt w:val="bullet"/>
+      <w:lvlText w:val=""/>
+      <w:lvlJc w:val="left"/>
+      <w:pPr>
+        <w:ind w:left="6480" w:hanging="360"/>
+      </w:pPr>
+      <w:rPr>
+        <w:rFonts w:ascii="Wingdings" w:hAnsi="Wingdings" w:hint="default"/>
+      </w:rPr>
+    </w:lvl>
+  </w:abstractNum>
+  <w:abstractNum w:abstractNumId="8" w15:restartNumberingAfterBreak="0">
     <w:nsid w:val="0C944A29"/>
     <w:multiLevelType w:val="multilevel"/>
     <w:tmpl w:val="82C06A4A"/>
@@ -36375,7 +36009,7 @@
       </w:rPr>
     </w:lvl>
   </w:abstractNum>
-  <w:abstractNum w:abstractNumId="8" w15:restartNumberingAfterBreak="0">
+  <w:abstractNum w:abstractNumId="9" w15:restartNumberingAfterBreak="0">
     <w:nsid w:val="208959F5"/>
     <w:multiLevelType w:val="hybridMultilevel"/>
     <w:tmpl w:val="B582E2D4"/>
@@ -36488,7 +36122,7 @@
       </w:rPr>
     </w:lvl>
   </w:abstractNum>
-  <w:abstractNum w:abstractNumId="9" w15:restartNumberingAfterBreak="0">
+  <w:abstractNum w:abstractNumId="10" w15:restartNumberingAfterBreak="0">
     <w:nsid w:val="25086728"/>
     <w:multiLevelType w:val="hybridMultilevel"/>
     <w:tmpl w:val="8CE6E44C"/>
@@ -36601,7 +36235,7 @@
       </w:rPr>
     </w:lvl>
   </w:abstractNum>
-  <w:abstractNum w:abstractNumId="10" w15:restartNumberingAfterBreak="0">
+  <w:abstractNum w:abstractNumId="11" w15:restartNumberingAfterBreak="0">
     <w:nsid w:val="2B594034"/>
     <w:multiLevelType w:val="hybridMultilevel"/>
     <w:tmpl w:val="257A17A6"/>
@@ -36714,7 +36348,7 @@
       </w:rPr>
     </w:lvl>
   </w:abstractNum>
-  <w:abstractNum w:abstractNumId="11" w15:restartNumberingAfterBreak="0">
+  <w:abstractNum w:abstractNumId="12" w15:restartNumberingAfterBreak="0">
     <w:nsid w:val="2E1519A2"/>
     <w:multiLevelType w:val="hybridMultilevel"/>
     <w:tmpl w:val="3B4A1542"/>
@@ -36827,7 +36461,7 @@
       </w:rPr>
     </w:lvl>
   </w:abstractNum>
-  <w:abstractNum w:abstractNumId="12" w15:restartNumberingAfterBreak="0">
+  <w:abstractNum w:abstractNumId="13" w15:restartNumberingAfterBreak="0">
     <w:nsid w:val="2E232234"/>
     <w:multiLevelType w:val="hybridMultilevel"/>
     <w:tmpl w:val="BDD04F76"/>
@@ -36940,7 +36574,7 @@
       </w:rPr>
     </w:lvl>
   </w:abstractNum>
-  <w:abstractNum w:abstractNumId="13" w15:restartNumberingAfterBreak="0">
+  <w:abstractNum w:abstractNumId="14" w15:restartNumberingAfterBreak="0">
     <w:nsid w:val="35483C25"/>
     <w:multiLevelType w:val="hybridMultilevel"/>
     <w:tmpl w:val="4FC47046"/>
@@ -37053,7 +36687,7 @@
       </w:rPr>
     </w:lvl>
   </w:abstractNum>
-  <w:abstractNum w:abstractNumId="14" w15:restartNumberingAfterBreak="0">
+  <w:abstractNum w:abstractNumId="15" w15:restartNumberingAfterBreak="0">
     <w:nsid w:val="3633123C"/>
     <w:multiLevelType w:val="hybridMultilevel"/>
     <w:tmpl w:val="888AB148"/>
@@ -37139,7 +36773,7 @@
       </w:pPr>
     </w:lvl>
   </w:abstractNum>
-  <w:abstractNum w:abstractNumId="15" w15:restartNumberingAfterBreak="0">
+  <w:abstractNum w:abstractNumId="16" w15:restartNumberingAfterBreak="0">
     <w:nsid w:val="3CF5530A"/>
     <w:multiLevelType w:val="hybridMultilevel"/>
     <w:tmpl w:val="EB5E1490"/>
@@ -37252,7 +36886,7 @@
       </w:rPr>
     </w:lvl>
   </w:abstractNum>
-  <w:abstractNum w:abstractNumId="16" w15:restartNumberingAfterBreak="0">
+  <w:abstractNum w:abstractNumId="17" w15:restartNumberingAfterBreak="0">
     <w:nsid w:val="45272628"/>
     <w:multiLevelType w:val="hybridMultilevel"/>
     <w:tmpl w:val="18C6AB40"/>
@@ -37365,7 +36999,7 @@
       </w:rPr>
     </w:lvl>
   </w:abstractNum>
-  <w:abstractNum w:abstractNumId="17" w15:restartNumberingAfterBreak="0">
+  <w:abstractNum w:abstractNumId="18" w15:restartNumberingAfterBreak="0">
     <w:nsid w:val="453A11C7"/>
     <w:multiLevelType w:val="hybridMultilevel"/>
     <w:tmpl w:val="6CC2AF82"/>
@@ -37478,7 +37112,7 @@
       </w:rPr>
     </w:lvl>
   </w:abstractNum>
-  <w:abstractNum w:abstractNumId="18" w15:restartNumberingAfterBreak="0">
+  <w:abstractNum w:abstractNumId="19" w15:restartNumberingAfterBreak="0">
     <w:nsid w:val="481102BE"/>
     <w:multiLevelType w:val="hybridMultilevel"/>
     <w:tmpl w:val="AEDA7868"/>
@@ -37591,7 +37225,7 @@
       </w:rPr>
     </w:lvl>
   </w:abstractNum>
-  <w:abstractNum w:abstractNumId="19" w15:restartNumberingAfterBreak="0">
+  <w:abstractNum w:abstractNumId="20" w15:restartNumberingAfterBreak="0">
     <w:nsid w:val="497A075C"/>
     <w:multiLevelType w:val="multilevel"/>
     <w:tmpl w:val="527CCF0E"/>
@@ -37830,7 +37464,7 @@
       </w:pPr>
     </w:lvl>
   </w:abstractNum>
-  <w:abstractNum w:abstractNumId="20" w15:restartNumberingAfterBreak="0">
+  <w:abstractNum w:abstractNumId="21" w15:restartNumberingAfterBreak="0">
     <w:nsid w:val="4AC531A1"/>
     <w:multiLevelType w:val="hybridMultilevel"/>
     <w:tmpl w:val="60ECD1CC"/>
@@ -37943,7 +37577,7 @@
       </w:rPr>
     </w:lvl>
   </w:abstractNum>
-  <w:abstractNum w:abstractNumId="21" w15:restartNumberingAfterBreak="0">
+  <w:abstractNum w:abstractNumId="22" w15:restartNumberingAfterBreak="0">
     <w:nsid w:val="4B6A6B82"/>
     <w:multiLevelType w:val="hybridMultilevel"/>
     <w:tmpl w:val="365E140A"/>
@@ -38056,7 +37690,7 @@
       </w:rPr>
     </w:lvl>
   </w:abstractNum>
-  <w:abstractNum w:abstractNumId="22" w15:restartNumberingAfterBreak="0">
+  <w:abstractNum w:abstractNumId="23" w15:restartNumberingAfterBreak="0">
     <w:nsid w:val="4E98537C"/>
     <w:multiLevelType w:val="hybridMultilevel"/>
     <w:tmpl w:val="1B88B4AA"/>
@@ -38169,7 +37803,7 @@
       </w:rPr>
     </w:lvl>
   </w:abstractNum>
-  <w:abstractNum w:abstractNumId="23" w15:restartNumberingAfterBreak="0">
+  <w:abstractNum w:abstractNumId="24" w15:restartNumberingAfterBreak="0">
     <w:nsid w:val="53871F40"/>
     <w:multiLevelType w:val="hybridMultilevel"/>
     <w:tmpl w:val="104EFC5E"/>
@@ -38282,7 +37916,7 @@
       </w:rPr>
     </w:lvl>
   </w:abstractNum>
-  <w:abstractNum w:abstractNumId="24" w15:restartNumberingAfterBreak="0">
+  <w:abstractNum w:abstractNumId="25" w15:restartNumberingAfterBreak="0">
     <w:nsid w:val="542D7942"/>
     <w:multiLevelType w:val="hybridMultilevel"/>
     <w:tmpl w:val="7018AF12"/>
@@ -38395,7 +38029,7 @@
       </w:rPr>
     </w:lvl>
   </w:abstractNum>
-  <w:abstractNum w:abstractNumId="25" w15:restartNumberingAfterBreak="0">
+  <w:abstractNum w:abstractNumId="26" w15:restartNumberingAfterBreak="0">
     <w:nsid w:val="557403C3"/>
     <w:multiLevelType w:val="hybridMultilevel"/>
     <w:tmpl w:val="DACA20BA"/>
@@ -38508,7 +38142,7 @@
       </w:rPr>
     </w:lvl>
   </w:abstractNum>
-  <w:abstractNum w:abstractNumId="26" w15:restartNumberingAfterBreak="0">
+  <w:abstractNum w:abstractNumId="27" w15:restartNumberingAfterBreak="0">
     <w:nsid w:val="59B428A4"/>
     <w:multiLevelType w:val="hybridMultilevel"/>
     <w:tmpl w:val="86C0161C"/>
@@ -38621,7 +38255,7 @@
       </w:rPr>
     </w:lvl>
   </w:abstractNum>
-  <w:abstractNum w:abstractNumId="27" w15:restartNumberingAfterBreak="0">
+  <w:abstractNum w:abstractNumId="28" w15:restartNumberingAfterBreak="0">
     <w:nsid w:val="5B367D5F"/>
     <w:multiLevelType w:val="hybridMultilevel"/>
     <w:tmpl w:val="DAA6BA70"/>
@@ -38734,7 +38368,7 @@
       </w:rPr>
     </w:lvl>
   </w:abstractNum>
-  <w:abstractNum w:abstractNumId="28" w15:restartNumberingAfterBreak="0">
+  <w:abstractNum w:abstractNumId="29" w15:restartNumberingAfterBreak="0">
     <w:nsid w:val="5BB03448"/>
     <w:multiLevelType w:val="hybridMultilevel"/>
     <w:tmpl w:val="DF2E6D2E"/>
@@ -38847,7 +38481,7 @@
       </w:rPr>
     </w:lvl>
   </w:abstractNum>
-  <w:abstractNum w:abstractNumId="29" w15:restartNumberingAfterBreak="0">
+  <w:abstractNum w:abstractNumId="30" w15:restartNumberingAfterBreak="0">
     <w:nsid w:val="5BCB3B2B"/>
     <w:multiLevelType w:val="hybridMultilevel"/>
     <w:tmpl w:val="2F8EA3F4"/>
@@ -38960,7 +38594,7 @@
       </w:rPr>
     </w:lvl>
   </w:abstractNum>
-  <w:abstractNum w:abstractNumId="30" w15:restartNumberingAfterBreak="0">
+  <w:abstractNum w:abstractNumId="31" w15:restartNumberingAfterBreak="0">
     <w:nsid w:val="5E652558"/>
     <w:multiLevelType w:val="hybridMultilevel"/>
     <w:tmpl w:val="9BB4C700"/>
@@ -39073,7 +38707,7 @@
       </w:rPr>
     </w:lvl>
   </w:abstractNum>
-  <w:abstractNum w:abstractNumId="31" w15:restartNumberingAfterBreak="0">
+  <w:abstractNum w:abstractNumId="32" w15:restartNumberingAfterBreak="0">
     <w:nsid w:val="5E936515"/>
     <w:multiLevelType w:val="hybridMultilevel"/>
     <w:tmpl w:val="28ACBCE2"/>
@@ -39186,7 +38820,7 @@
       </w:rPr>
     </w:lvl>
   </w:abstractNum>
-  <w:abstractNum w:abstractNumId="32" w15:restartNumberingAfterBreak="0">
+  <w:abstractNum w:abstractNumId="33" w15:restartNumberingAfterBreak="0">
     <w:nsid w:val="607838C5"/>
     <w:multiLevelType w:val="hybridMultilevel"/>
     <w:tmpl w:val="234437C8"/>
@@ -39299,7 +38933,7 @@
       </w:rPr>
     </w:lvl>
   </w:abstractNum>
-  <w:abstractNum w:abstractNumId="33" w15:restartNumberingAfterBreak="0">
+  <w:abstractNum w:abstractNumId="34" w15:restartNumberingAfterBreak="0">
     <w:nsid w:val="6125023B"/>
     <w:multiLevelType w:val="hybridMultilevel"/>
     <w:tmpl w:val="8B4C787C"/>
@@ -39412,7 +39046,7 @@
       </w:rPr>
     </w:lvl>
   </w:abstractNum>
-  <w:abstractNum w:abstractNumId="34" w15:restartNumberingAfterBreak="0">
+  <w:abstractNum w:abstractNumId="35" w15:restartNumberingAfterBreak="0">
     <w:nsid w:val="71D70EB2"/>
     <w:multiLevelType w:val="hybridMultilevel"/>
     <w:tmpl w:val="0B82EDF6"/>
@@ -39525,7 +39159,7 @@
       </w:rPr>
     </w:lvl>
   </w:abstractNum>
-  <w:abstractNum w:abstractNumId="35" w15:restartNumberingAfterBreak="0">
+  <w:abstractNum w:abstractNumId="36" w15:restartNumberingAfterBreak="0">
     <w:nsid w:val="79FF0095"/>
     <w:multiLevelType w:val="hybridMultilevel"/>
     <w:tmpl w:val="EEE684A8"/>
@@ -39638,7 +39272,7 @@
       </w:rPr>
     </w:lvl>
   </w:abstractNum>
-  <w:abstractNum w:abstractNumId="36" w15:restartNumberingAfterBreak="0">
+  <w:abstractNum w:abstractNumId="37" w15:restartNumberingAfterBreak="0">
     <w:nsid w:val="7C8D0703"/>
     <w:multiLevelType w:val="multilevel"/>
     <w:tmpl w:val="50E0FB14"/>
@@ -39751,7 +39385,7 @@
       </w:rPr>
     </w:lvl>
   </w:abstractNum>
-  <w:abstractNum w:abstractNumId="37" w15:restartNumberingAfterBreak="0">
+  <w:abstractNum w:abstractNumId="38" w15:restartNumberingAfterBreak="0">
     <w:nsid w:val="7D853AD4"/>
     <w:multiLevelType w:val="hybridMultilevel"/>
     <w:tmpl w:val="44503C66"/>
@@ -39864,7 +39498,7 @@
       </w:rPr>
     </w:lvl>
   </w:abstractNum>
-  <w:abstractNum w:abstractNumId="38" w15:restartNumberingAfterBreak="0">
+  <w:abstractNum w:abstractNumId="39" w15:restartNumberingAfterBreak="0">
     <w:nsid w:val="7DC66F1C"/>
     <w:multiLevelType w:val="hybridMultilevel"/>
     <w:tmpl w:val="94644FC2"/>
@@ -39978,43 +39612,43 @@
     </w:lvl>
   </w:abstractNum>
   <w:num w:numId="1">
-    <w:abstractNumId w:val="19"/>
+    <w:abstractNumId w:val="20"/>
   </w:num>
   <w:num w:numId="2">
-    <w:abstractNumId w:val="37"/>
+    <w:abstractNumId w:val="38"/>
   </w:num>
   <w:num w:numId="3">
-    <w:abstractNumId w:val="15"/>
+    <w:abstractNumId w:val="16"/>
   </w:num>
   <w:num w:numId="4">
-    <w:abstractNumId w:val="28"/>
+    <w:abstractNumId w:val="29"/>
   </w:num>
   <w:num w:numId="5">
     <w:abstractNumId w:val="0"/>
   </w:num>
   <w:num w:numId="6">
-    <w:abstractNumId w:val="26"/>
+    <w:abstractNumId w:val="27"/>
   </w:num>
   <w:num w:numId="7">
-    <w:abstractNumId w:val="22"/>
+    <w:abstractNumId w:val="23"/>
   </w:num>
   <w:num w:numId="8">
-    <w:abstractNumId w:val="32"/>
+    <w:abstractNumId w:val="33"/>
   </w:num>
   <w:num w:numId="9">
+    <w:abstractNumId w:val="25"/>
+  </w:num>
+  <w:num w:numId="10">
+    <w:abstractNumId w:val="10"/>
+  </w:num>
+  <w:num w:numId="11">
     <w:abstractNumId w:val="24"/>
   </w:num>
-  <w:num w:numId="10">
-    <w:abstractNumId w:val="9"/>
-  </w:num>
-  <w:num w:numId="11">
-    <w:abstractNumId w:val="23"/>
-  </w:num>
   <w:num w:numId="12">
-    <w:abstractNumId w:val="20"/>
+    <w:abstractNumId w:val="21"/>
   </w:num>
   <w:num w:numId="13">
-    <w:abstractNumId w:val="35"/>
+    <w:abstractNumId w:val="36"/>
   </w:num>
   <w:num w:numId="14">
     <w:abstractNumId w:val="2"/>
@@ -40023,76 +39657,79 @@
     <w:abstractNumId w:val="4"/>
   </w:num>
   <w:num w:numId="16">
+    <w:abstractNumId w:val="35"/>
+  </w:num>
+  <w:num w:numId="17">
+    <w:abstractNumId w:val="19"/>
+  </w:num>
+  <w:num w:numId="18">
+    <w:abstractNumId w:val="9"/>
+  </w:num>
+  <w:num w:numId="19">
     <w:abstractNumId w:val="34"/>
   </w:num>
-  <w:num w:numId="17">
-    <w:abstractNumId w:val="18"/>
-  </w:num>
-  <w:num w:numId="18">
-    <w:abstractNumId w:val="8"/>
-  </w:num>
-  <w:num w:numId="19">
-    <w:abstractNumId w:val="33"/>
-  </w:num>
   <w:num w:numId="20">
-    <w:abstractNumId w:val="27"/>
+    <w:abstractNumId w:val="28"/>
   </w:num>
   <w:num w:numId="21">
     <w:abstractNumId w:val="3"/>
   </w:num>
   <w:num w:numId="22">
-    <w:abstractNumId w:val="38"/>
+    <w:abstractNumId w:val="39"/>
   </w:num>
   <w:num w:numId="23">
-    <w:abstractNumId w:val="30"/>
+    <w:abstractNumId w:val="31"/>
   </w:num>
   <w:num w:numId="24">
     <w:abstractNumId w:val="1"/>
   </w:num>
   <w:num w:numId="25">
-    <w:abstractNumId w:val="17"/>
+    <w:abstractNumId w:val="18"/>
   </w:num>
   <w:num w:numId="26">
-    <w:abstractNumId w:val="16"/>
+    <w:abstractNumId w:val="17"/>
   </w:num>
   <w:num w:numId="27">
     <w:abstractNumId w:val="5"/>
   </w:num>
   <w:num w:numId="28">
+    <w:abstractNumId w:val="12"/>
+  </w:num>
+  <w:num w:numId="29">
     <w:abstractNumId w:val="11"/>
   </w:num>
-  <w:num w:numId="29">
-    <w:abstractNumId w:val="10"/>
-  </w:num>
   <w:num w:numId="30">
-    <w:abstractNumId w:val="12"/>
+    <w:abstractNumId w:val="13"/>
   </w:num>
   <w:num w:numId="31">
-    <w:abstractNumId w:val="13"/>
+    <w:abstractNumId w:val="14"/>
   </w:num>
   <w:num w:numId="32">
-    <w:abstractNumId w:val="29"/>
+    <w:abstractNumId w:val="30"/>
   </w:num>
   <w:num w:numId="33">
-    <w:abstractNumId w:val="21"/>
+    <w:abstractNumId w:val="22"/>
   </w:num>
   <w:num w:numId="34">
-    <w:abstractNumId w:val="31"/>
+    <w:abstractNumId w:val="32"/>
   </w:num>
   <w:num w:numId="35">
-    <w:abstractNumId w:val="36"/>
+    <w:abstractNumId w:val="37"/>
   </w:num>
   <w:num w:numId="36">
+    <w:abstractNumId w:val="8"/>
+  </w:num>
+  <w:num w:numId="37">
     <w:abstractNumId w:val="7"/>
   </w:num>
-  <w:num w:numId="37">
-    <w:abstractNumId w:val="6"/>
-  </w:num>
   <w:num w:numId="38">
-    <w:abstractNumId w:val="14"/>
+    <w:abstractNumId w:val="15"/>
   </w:num>
   <w:num w:numId="39">
-    <w:abstractNumId w:val="25"/>
+    <w:abstractNumId w:val="26"/>
+  </w:num>
+  <w:num w:numId="40">
+    <w:abstractNumId w:val="6"/>
   </w:num>
 </w:numbering>
 </file>
@@ -41639,7 +41276,7 @@
 </file>
 
 <file path=customXml/itemProps1.xml><?xml version="1.0" encoding="utf-8"?>
-<ds:datastoreItem xmlns:ds="http://schemas.openxmlformats.org/officeDocument/2006/customXml" ds:itemID="{7A2715A4-6301-422C-A197-A41C182C5531}">
+<ds:datastoreItem xmlns:ds="http://schemas.openxmlformats.org/officeDocument/2006/customXml" ds:itemID="{52B2CE79-537E-4F60-ADAD-33D6AE89BB31}">
   <ds:schemaRefs>
     <ds:schemaRef ds:uri="http://schemas.openxmlformats.org/officeDocument/2006/bibliography"/>
   </ds:schemaRefs>

</xml_diff>

<commit_message>
refactoring and main module description - incomplete
</commit_message>
<xml_diff>
--- a/Cake/Praca2.docx
+++ b/Cake/Praca2.docx
@@ -10827,14 +10827,34 @@
     </w:p>
     <w:p/>
     <w:p>
+      <w:r>
+        <w:t>Moduł główny naszej aplikacji obsługuje parametry wejściowe, uruchamia skrypty .csx oraz obsługuje zadania i zależności między nimi.</w:t>
+      </w:r>
+    </w:p>
+    <w:p>
       <w:pPr>
         <w:pStyle w:val="Nagwek3"/>
       </w:pPr>
-      <w:bookmarkStart w:id="24" w:name="_Toc494898643"/>
-      <w:r>
-        <w:t>Uruchamianie programu</w:t>
-      </w:r>
-      <w:bookmarkEnd w:id="24"/>
+      <w:r>
+        <w:t>Program.cs</w:t>
+      </w:r>
+    </w:p>
+    <w:p/>
+    <w:p>
+      <w:r>
+        <w:t>Uruchamianie naszej aplikacji obsługiwane jest w klasie głównej Program.cs, która posiada tylko jedną metodę</w:t>
+      </w:r>
+      <w:r>
+        <w:t>:</w:t>
+      </w:r>
+    </w:p>
+    <w:p>
+      <w:pPr>
+        <w:pStyle w:val="Nagwek4"/>
+      </w:pPr>
+      <w:r>
+        <w:t>void Main(string[] args)</w:t>
+      </w:r>
     </w:p>
     <w:p/>
     <w:p>
@@ -11048,6 +11068,7 @@
         </w:numPr>
       </w:pPr>
       <w:r>
+        <w:lastRenderedPageBreak/>
         <w:t>/script (/</w:t>
       </w:r>
       <w:r>
@@ -11108,126 +11129,267 @@
         </w:numPr>
       </w:pPr>
       <w:r>
+        <w:t>/help (/h) – pomoc</w:t>
+      </w:r>
+    </w:p>
+    <w:p>
+      <w:r>
+        <w:t>Parametry obsługujemy przy pomocy dwóch klas pomocnicznych:</w:t>
+      </w:r>
+    </w:p>
+    <w:p>
+      <w:pPr>
+        <w:pStyle w:val="Akapitzlist"/>
+        <w:numPr>
+          <w:ilvl w:val="0"/>
+          <w:numId w:val="42"/>
+        </w:numPr>
+      </w:pPr>
+      <w:r>
+        <w:t>Argument.cs</w:t>
+      </w:r>
+    </w:p>
+    <w:p>
+      <w:pPr>
+        <w:pStyle w:val="Akapitzlist"/>
+        <w:numPr>
+          <w:ilvl w:val="0"/>
+          <w:numId w:val="42"/>
+        </w:numPr>
+      </w:pPr>
+      <w:r>
+        <w:t>ArgumentParser.cs</w:t>
+      </w:r>
+    </w:p>
+    <w:p>
+      <w:r>
+        <w:t xml:space="preserve">Pierwsza klasa służy do przedstawienia parametru, druga zaś przetwarza wszystkie parametry wpisane przez użytkownika. </w:t>
+      </w:r>
+      <w:r>
+        <w:t xml:space="preserve">Po </w:t>
+      </w:r>
+      <w:r>
+        <w:t xml:space="preserve">ich </w:t>
+      </w:r>
+      <w:r>
+        <w:t>od</w:t>
+      </w:r>
+      <w:r>
+        <w:t>czytaniu próbuje</w:t>
+      </w:r>
+      <w:r>
+        <w:t>my</w:t>
+      </w:r>
+      <w:r>
+        <w:t xml:space="preserve"> uruchomić skrypt przy użyciu klasy RoslynEn</w:t>
+      </w:r>
+      <w:r>
+        <w:t>gine.cs.</w:t>
+      </w:r>
+    </w:p>
+    <w:p>
+      <w:pPr>
+        <w:pStyle w:val="Nagwek3"/>
+      </w:pPr>
+      <w:r>
+        <w:t>RoslynEngine.cs</w:t>
+      </w:r>
+    </w:p>
+    <w:p/>
+    <w:p>
+      <w:r>
+        <w:t>Ta klasa</w:t>
+      </w:r>
+      <w:r>
+        <w:t xml:space="preserve"> jest rdzeniem naszej aplikacji</w:t>
+      </w:r>
+      <w:r>
+        <w:t xml:space="preserve">. Wykorzystujemy </w:t>
+      </w:r>
+      <w:r>
+        <w:t xml:space="preserve">w niej </w:t>
+      </w:r>
+      <w:r>
+        <w:t xml:space="preserve">klasy </w:t>
+      </w:r>
+      <w:r>
+        <w:t xml:space="preserve">pomocnicze </w:t>
+      </w:r>
+      <w:r>
+        <w:t>CSharpScript.cs oraz ScriptOptions.cs z przestrzeni nazw Microsoft.CodeAnalysis</w:t>
+      </w:r>
+      <w:r>
+        <w:t xml:space="preserve"> (Scripting oraz CSharp.Scripting)</w:t>
+      </w:r>
+      <w:r>
+        <w:t>.</w:t>
+      </w:r>
+      <w:r>
+        <w:t xml:space="preserve"> Implementując ją wykorzystaliśmy wzorzec projektowy singleton.</w:t>
+      </w:r>
+      <w:bookmarkStart w:id="24" w:name="_GoBack"/>
+      <w:bookmarkEnd w:id="24"/>
+    </w:p>
+    <w:p>
+      <w:pPr>
+        <w:pStyle w:val="Nagwek4"/>
+      </w:pPr>
+      <w:r>
+        <w:t>Task ExecuteFile(string filePath)</w:t>
+      </w:r>
+    </w:p>
+    <w:p/>
+    <w:p>
+      <w:r>
+        <w:t xml:space="preserve">Metoda uruchamia plik .csx, którego ścieżkę podajemy w parametrze. W opcjach do uruchomienia </w:t>
+      </w:r>
+      <w:r>
+        <w:t>ładuje</w:t>
+      </w:r>
+      <w:r>
+        <w:t>my</w:t>
+      </w:r>
+      <w:r>
+        <w:t xml:space="preserve"> domyślne referencje oraz przestrzenie nazw </w:t>
+      </w:r>
+      <w:r>
+        <w:t>potrzebne do wykonania skryptu.</w:t>
+      </w:r>
+    </w:p>
+    <w:p>
+      <w:r>
+        <w:t>Do obsługi zadań stworzyliśmy następujące obiekty pomocnicze:</w:t>
+      </w:r>
+    </w:p>
+    <w:p>
+      <w:pPr>
+        <w:pStyle w:val="Nagwek3"/>
+      </w:pPr>
+      <w:r>
+        <w:t>JobStatus</w:t>
+      </w:r>
+    </w:p>
+    <w:p/>
+    <w:p>
+      <w:r>
+        <w:t>Jest to typ wyliczeniowy, który opisuje status zadania.</w:t>
+      </w:r>
+    </w:p>
+    <w:p>
+      <w:r>
+        <w:t>Zadanie może posiadać następujące statusy:</w:t>
+      </w:r>
+    </w:p>
+    <w:p>
+      <w:pPr>
+        <w:pStyle w:val="Akapitzlist"/>
+        <w:numPr>
+          <w:ilvl w:val="0"/>
+          <w:numId w:val="43"/>
+        </w:numPr>
+      </w:pPr>
+      <w:r>
+        <w:t>NotVisited – gdy przy obsłudze skryptu nie doszliśmy jeszcze do tego zadania</w:t>
+      </w:r>
+    </w:p>
+    <w:p>
+      <w:pPr>
+        <w:pStyle w:val="Akapitzlist"/>
+        <w:numPr>
+          <w:ilvl w:val="0"/>
+          <w:numId w:val="43"/>
+        </w:numPr>
+      </w:pPr>
+      <w:r>
+        <w:t>Pending – gdy doszliśmy do zadania w skrypcie, ale obsługujemy jego zależności</w:t>
+      </w:r>
+    </w:p>
+    <w:p>
+      <w:pPr>
+        <w:pStyle w:val="Akapitzlist"/>
+        <w:numPr>
+          <w:ilvl w:val="0"/>
+          <w:numId w:val="43"/>
+        </w:numPr>
+      </w:pPr>
+      <w:r>
+        <w:t>Done – gdy wykonaliśmy dane zadanie i wszystkie jego zależności</w:t>
+      </w:r>
+    </w:p>
+    <w:p>
+      <w:pPr>
+        <w:pStyle w:val="Akapitzlist"/>
+        <w:numPr>
+          <w:ilvl w:val="0"/>
+          <w:numId w:val="43"/>
+        </w:numPr>
+      </w:pPr>
+      <w:r>
+        <w:t>Failed – gdy zadanie zostało wykonane niepomyślnie</w:t>
+      </w:r>
+    </w:p>
+    <w:p>
+      <w:pPr>
+        <w:pStyle w:val="Nagwek3"/>
+      </w:pPr>
+      <w:r>
+        <w:t>JobResult.cs</w:t>
+      </w:r>
+    </w:p>
+    <w:p/>
+    <w:p>
+      <w:r>
+        <w:t xml:space="preserve">Klasa opisująca rezultat zadania, posiada </w:t>
+      </w:r>
+      <w:r>
+        <w:t>trzy właściwości:</w:t>
+      </w:r>
+    </w:p>
+    <w:p>
+      <w:pPr>
+        <w:pStyle w:val="Akapitzlist"/>
+        <w:numPr>
+          <w:ilvl w:val="0"/>
+          <w:numId w:val="46"/>
+        </w:numPr>
+      </w:pPr>
+      <w:r>
+        <w:t>bool Success – flaga mówiąca o tym, czy zadanie się powiodło</w:t>
+      </w:r>
+    </w:p>
+    <w:p>
+      <w:pPr>
+        <w:pStyle w:val="Akapitzlist"/>
+        <w:numPr>
+          <w:ilvl w:val="0"/>
+          <w:numId w:val="45"/>
+        </w:numPr>
+      </w:pPr>
+      <w:r>
         <w:lastRenderedPageBreak/>
-        <w:t>/help (/h) – pomoc</w:t>
-      </w:r>
-    </w:p>
-    <w:p>
-      <w:r>
-        <w:t>Parametry te są przetwarzane w głównej klasie naszej aplikacji - Program.cs.</w:t>
-      </w:r>
-      <w:r>
-        <w:t xml:space="preserve"> Główna metoda w tej klasie po od</w:t>
-      </w:r>
-      <w:r>
-        <w:t>czytaniu parametrów próbuje uruchomić skrypt przy użyciu klasy RoslynEn</w:t>
-      </w:r>
-      <w:r>
-        <w:t>gine.cs.</w:t>
-      </w:r>
-    </w:p>
-    <w:p>
-      <w:r>
-        <w:t>System obsługuje skrypty z pomocą dwóch klas - RoslynEngine oraz JobManager. Ta pierwsza posiada tylko jedną publiczną metodę – ExecuteFile, któr</w:t>
-      </w:r>
-      <w:r>
-        <w:t>a</w:t>
-      </w:r>
-      <w:r>
-        <w:t xml:space="preserve"> wczytuje odpowiednie referencje (biblioteki i inne skrypty) oraz uruchamia nasz docelowy skrypt </w:t>
-      </w:r>
-      <w:r>
-        <w:t>C</w:t>
-      </w:r>
-      <w:r>
-        <w:t xml:space="preserve">#. Menedżer zadań obsługuje rejestrację zadań, ustawianie zależności między zadaniami oraz </w:t>
-      </w:r>
-      <w:r>
-        <w:t>uruchamianie</w:t>
-      </w:r>
-      <w:r>
-        <w:t xml:space="preserve"> kodu.</w:t>
-      </w:r>
-      <w:r>
-        <w:t xml:space="preserve"> Klasa JobManager posiada również metodę SetDefault, która jest przydatna przy ustawianiu punktu wejściowego w naszym skrypcie. Jeśli nie podamy w argumentach naszej aplikacji od jakiego zadania program powinien zacząć działanie, musimy zdefiniować to przy użyciu metody SetDefault(string jobName) na końcu skryptu.</w:t>
-      </w:r>
-    </w:p>
-    <w:p>
-      <w:r>
-        <w:t>Aby dobrze rozwi</w:t>
-      </w:r>
-      <w:r>
-        <w:t xml:space="preserve">ązać zależności między zadaniami oraz wykryć </w:t>
-      </w:r>
-      <w:r>
-        <w:t>ewentualne cykle w grafie zdefiniowaliśmy kilka statusów naszych zadań, a zadania uruchamiamy rekurencyjnie (najpierw zostanie wykonane zadanie niezależne od żadnych innych zadań).</w:t>
-      </w:r>
-    </w:p>
-    <w:p>
-      <w:r>
-        <w:t>Zadanie może posiadać następujące statusy:</w:t>
-      </w:r>
-    </w:p>
-    <w:p>
-      <w:r>
-        <w:t xml:space="preserve">- NotVisited </w:t>
-      </w:r>
-      <w:r>
-        <w:t>–</w:t>
-      </w:r>
-      <w:r>
-        <w:t xml:space="preserve"> </w:t>
-      </w:r>
-      <w:r>
-        <w:t>gdy przy obsłudze skryptu nie doszliśmy jeszcze do tego zadania</w:t>
-      </w:r>
-    </w:p>
-    <w:p>
-      <w:r>
-        <w:t>- Pending – gdy doszliśmy do zadania w skrypcie, ale obsługujemy jego zależności</w:t>
-      </w:r>
-    </w:p>
-    <w:p>
-      <w:r>
-        <w:t>- Done – gdy wykonaliśmy dane zadanie i wszystkie jego zależności</w:t>
-      </w:r>
-    </w:p>
-    <w:p>
-      <w:r>
-        <w:t>- Failed – gdy zadanie zostało wykonane niepomyślnie</w:t>
-      </w:r>
-    </w:p>
-    <w:p>
-      <w:r>
-        <w:t>Wynik wykonanego zadania zostaje zapisany we właściwości JobResult Result.</w:t>
-      </w:r>
-    </w:p>
-    <w:p>
-      <w:r>
-        <w:t>JobResult jest klasą posiadającą dwie właściwości:</w:t>
-      </w:r>
-    </w:p>
-    <w:p>
-      <w:r>
-        <w:t>- bool Success – flaga mówiąca o tym, czy zadanie się powiodło</w:t>
-      </w:r>
-    </w:p>
-    <w:p>
-      <w:r>
-        <w:t>- dynamic ResultObject – właściwość przetrzymująca rzeczywisty rezultat z zadania, może być dowolnego typu</w:t>
-      </w:r>
-    </w:p>
-    <w:p>
-      <w:r>
-        <w:t>Do definiowania zadań przygotowaliśmy dwie klasy – Job oraz VoidJob, które dziedziczą p</w:t>
-      </w:r>
-      <w:r>
-        <w:t>o abstrakcyjnej klasie CakeJob.</w:t>
-      </w:r>
-    </w:p>
-    <w:p>
-      <w:pPr>
-        <w:pStyle w:val="Nagwek4"/>
+        <w:t>dynamic ResultObject – właściwość przetrzymująca rzeczywisty rezultat z zadania, może być dowolnego typu</w:t>
+      </w:r>
+    </w:p>
+    <w:p>
+      <w:pPr>
+        <w:pStyle w:val="Akapitzlist"/>
+        <w:numPr>
+          <w:ilvl w:val="0"/>
+          <w:numId w:val="44"/>
+        </w:numPr>
+      </w:pPr>
+      <w:r>
+        <w:t>Exception Exception – właściwość przetrzymująca potencajlny wyjątek napotkany podczas wykonywania zadania</w:t>
+      </w:r>
+    </w:p>
+    <w:p>
+      <w:r>
+        <w:t>Do definiowania zadań przygotowaliśmy dwie klasy – Job oraz VoidJob, które dziedziczą po abstrakcyjnej klasie CakeJob.</w:t>
+      </w:r>
+    </w:p>
+    <w:p>
+      <w:pPr>
+        <w:pStyle w:val="Nagwek3"/>
       </w:pPr>
       <w:r>
         <w:t>CakeJob.cs</w:t>
@@ -11293,12 +11455,22 @@
       <w:r>
         <w:t>JobResult Result – rezultat zadania</w:t>
       </w:r>
-      <w:bookmarkStart w:id="25" w:name="_GoBack"/>
-      <w:bookmarkEnd w:id="25"/>
-    </w:p>
-    <w:p>
-      <w:pPr>
-        <w:pStyle w:val="Nagwek4"/>
+    </w:p>
+    <w:p>
+      <w:pPr>
+        <w:pStyle w:val="Akapitzlist"/>
+        <w:numPr>
+          <w:ilvl w:val="0"/>
+          <w:numId w:val="41"/>
+        </w:numPr>
+      </w:pPr>
+      <w:r>
+        <w:t>CakeJob OnException(string jobName) – metoda przypisująca wartość do właściwości FailJob</w:t>
+      </w:r>
+    </w:p>
+    <w:p>
+      <w:pPr>
+        <w:pStyle w:val="Nagwek3"/>
         <w:rPr>
           <w:lang w:val="en-US"/>
         </w:rPr>
@@ -11326,7 +11498,6 @@
         </w:numPr>
       </w:pPr>
       <w:r>
-        <w:lastRenderedPageBreak/>
         <w:t>VoidJob DependsOn(params string[] dependenciesToAdd) – metoda pozwalająca na zdefiniowanie zależności danego zadania przy pomocy nazw innych zadań</w:t>
       </w:r>
     </w:p>
@@ -11356,7 +11527,7 @@
     </w:p>
     <w:p>
       <w:pPr>
-        <w:pStyle w:val="Nagwek4"/>
+        <w:pStyle w:val="Nagwek3"/>
       </w:pPr>
       <w:r>
         <w:t>Job.cs</w:t>
@@ -11417,60 +11588,83 @@
         <w:t>Func&lt;bool&gt; actionWithResultToDo</w:t>
       </w:r>
       <w:r>
-        <w:t>) – metoda pozwalająca na zdefiniowanie akcji wykonywanej podczas danego zadania</w:t>
-      </w:r>
-      <w:r>
-        <w:t>, która zwraca rezultat z flagą mówiącą o pomyślności wykonania</w:t>
-      </w:r>
-    </w:p>
-    <w:p>
-      <w:r>
-        <w:t xml:space="preserve">Różnica między tymi klasami jest niewielka – zadanie zdefiniowane przy pomocy klasy </w:t>
-      </w:r>
-      <w:r>
-        <w:t xml:space="preserve">VoidJob.cs zwraca obiekt JobResult, który posiada wyłącznie flagę przypisaną do właściwości Success. </w:t>
-      </w:r>
-      <w:r>
-        <w:t xml:space="preserve">Job.cs zwraca </w:t>
-      </w:r>
-      <w:r>
-        <w:t xml:space="preserve">również </w:t>
-      </w:r>
-      <w:r>
-        <w:t>rezultat typu dynamic</w:t>
-      </w:r>
-      <w:r>
-        <w:t>,</w:t>
-      </w:r>
-      <w:r>
-        <w:t xml:space="preserve"> a wi</w:t>
+        <w:t>) – metoda pozwalająca na zdefiniowanie akcji wykonywanej podczas zadania</w:t>
+      </w:r>
+      <w:r>
+        <w:t>. Może mieć postać wyrażenia lambda lub wywołania metody z któregokolwiek modułu lub własnej biblioteki.</w:t>
+      </w:r>
+    </w:p>
+    <w:p>
+      <w:r>
+        <w:t xml:space="preserve">Różnica między tymi klasami jest niewielka – zadanie zdefiniowane przy pomocy klasy VoidJob.cs zwraca </w:t>
+      </w:r>
+      <w:r>
+        <w:t>rezultat</w:t>
+      </w:r>
+      <w:r>
+        <w:t>, który posiada wyłącznie flagę przypisaną do właściwości Success. Job.cs zwraca również rezultat typu dynamic, a wi</w:t>
       </w:r>
       <w:r>
         <w:t>ęc</w:t>
       </w:r>
       <w:r>
-        <w:t xml:space="preserve"> może zwrócić dowolny obiekt</w:t>
-      </w:r>
-      <w:r>
-        <w:t xml:space="preserve">. </w:t>
-      </w:r>
-      <w:r>
-        <w:t>W obu przypadkach możemy w skrypcie przypisać zadanie do zmiennej, a następnie z właściwości Result odczytać wynik naszego zadania oraz zdecydować o przebiegu skryptu na podstawie flagi Success.</w:t>
-      </w:r>
-      <w:r>
-        <w:t xml:space="preserve"> Możemy na przykład</w:t>
-      </w:r>
-      <w:r>
-        <w:t xml:space="preserve"> przerwać działanie naszego skryptu, jeśli zadanie nie zostało pomyślnie wykonane. Ta funkcjonalność jest przydatna </w:t>
-      </w:r>
-      <w:r>
-        <w:t xml:space="preserve">między innymi </w:t>
-      </w:r>
-      <w:r>
-        <w:t>do zadań związanych z testami jednostko</w:t>
-      </w:r>
-      <w:r>
-        <w:t>wymi, czy budowaniem projektów.</w:t>
+        <w:t xml:space="preserve"> może zwrócić dowolny obiekt. W obu przypadkach możemy w skrypcie przypisać zadanie do zmiennej, a następnie z właściwości Result odczytać wynik naszego zadania oraz zdecydować o przebiegu skryptu na podstawie flagi Success</w:t>
+      </w:r>
+      <w:r>
+        <w:t xml:space="preserve"> lub rezultatu ResultObject</w:t>
+      </w:r>
+      <w:r>
+        <w:t xml:space="preserve">. Możemy na przykład przerwać działanie naszego skryptu, jeśli zadanie nie zostało pomyślnie wykonane. Ta funkcjonalność </w:t>
+      </w:r>
+      <w:r>
+        <w:lastRenderedPageBreak/>
+        <w:t>jest przydatna między innymi do zadań związanych z testami jednostkowymi, czy budowaniem projektów.</w:t>
+      </w:r>
+    </w:p>
+    <w:p>
+      <w:r>
+        <w:t xml:space="preserve">Do opisywania wyjątków </w:t>
+      </w:r>
+      <w:r>
+        <w:t>występujących w naszej aplikacji zdefiniowaliśmy dwie klasy – JobException.cs i JobDependencyException.cs</w:t>
+      </w:r>
+      <w:r>
+        <w:t>.</w:t>
+      </w:r>
+    </w:p>
+    <w:p/>
+    <w:p>
+      <w:pPr>
+        <w:pStyle w:val="Nagwek3"/>
+      </w:pPr>
+      <w:r>
+        <w:t>JobManager.cs</w:t>
+      </w:r>
+    </w:p>
+    <w:p/>
+    <w:p>
+      <w:r>
+        <w:t xml:space="preserve">Menedżer zadań obsługuje rejestrację zadań, ustawianie zależności między zadaniami oraz </w:t>
+      </w:r>
+      <w:r>
+        <w:t>uruchamianie</w:t>
+      </w:r>
+      <w:r>
+        <w:t xml:space="preserve"> kodu.</w:t>
+      </w:r>
+      <w:r>
+        <w:t xml:space="preserve"> Klasa JobManager posiada również metodę SetDefault, która jest przydatna przy ustawianiu punktu wejściowego w naszym skrypcie. Jeśli nie podamy w argumentach naszej aplikacji od jakiego zadania program powinien zacząć działanie, musimy zdefiniować to przy użyciu metody SetDefault(string jobName) na końcu skryptu.</w:t>
+      </w:r>
+    </w:p>
+    <w:p>
+      <w:r>
+        <w:t>Aby dobrze rozwi</w:t>
+      </w:r>
+      <w:r>
+        <w:t xml:space="preserve">ązać zależności między zadaniami oraz wykryć </w:t>
+      </w:r>
+      <w:r>
+        <w:t>ewentualne cykle w grafie zdefiniowaliśmy kilka statusów naszych zadań, a zadania uruchamiamy rekurencyjnie (najpierw zostanie wykonane zadanie niezależne od żadnych innych zadań).</w:t>
       </w:r>
     </w:p>
     <w:p>
@@ -11510,11 +11704,11 @@
       <w:pPr>
         <w:pStyle w:val="Nagwek3"/>
       </w:pPr>
-      <w:bookmarkStart w:id="26" w:name="_Toc494898644"/>
+      <w:bookmarkStart w:id="25" w:name="_Toc494898644"/>
       <w:r>
         <w:t>Przykłady</w:t>
       </w:r>
-      <w:bookmarkEnd w:id="26"/>
+      <w:bookmarkEnd w:id="25"/>
     </w:p>
     <w:p/>
     <w:p>
@@ -11531,11 +11725,7 @@
         <w:t xml:space="preserve">). </w:t>
       </w:r>
       <w:r>
-        <w:t xml:space="preserve">Aby uniknąć </w:t>
-      </w:r>
-      <w:r>
-        <w:lastRenderedPageBreak/>
-        <w:t>konieczności podawania zadania – punktu wejściowego korzystamy z metody SetDefault z klasy JobManager</w:t>
+        <w:t>Aby uniknąć konieczności podawania zadania – punktu wejściowego korzystamy z metody SetDefault z klasy JobManager</w:t>
       </w:r>
       <w:r>
         <w:t>.</w:t>
@@ -11810,6 +12000,7 @@
           <w:noProof/>
           <w:lang w:val="en-GB" w:eastAsia="en-GB"/>
         </w:rPr>
+        <w:lastRenderedPageBreak/>
         <w:drawing>
           <wp:inline distT="0" distB="0" distL="0" distR="0" wp14:anchorId="363A504B" wp14:editId="76270D9B">
             <wp:extent cx="5756275" cy="3669141"/>
@@ -12044,7 +12235,6 @@
           <w:szCs w:val="19"/>
           <w:lang w:val="en-US"/>
         </w:rPr>
-        <w:lastRenderedPageBreak/>
         <w:t xml:space="preserve">    Console.WriteLine(</w:t>
       </w:r>
       <w:r>
@@ -12324,6 +12514,7 @@
           <w:noProof/>
           <w:lang w:val="en-GB" w:eastAsia="en-GB"/>
         </w:rPr>
+        <w:lastRenderedPageBreak/>
         <w:drawing>
           <wp:inline distT="0" distB="0" distL="0" distR="0" wp14:anchorId="5341F4A2" wp14:editId="2452D879">
             <wp:extent cx="5756275" cy="4595628"/>
@@ -13037,6 +13228,7 @@
           <w:noProof/>
           <w:lang w:val="en-GB" w:eastAsia="en-GB"/>
         </w:rPr>
+        <w:lastRenderedPageBreak/>
         <w:drawing>
           <wp:inline distT="0" distB="0" distL="0" distR="0" wp14:anchorId="194769D5" wp14:editId="63B3DBFB">
             <wp:extent cx="5756275" cy="2234356"/>
@@ -13282,11 +13474,11 @@
       <w:pPr>
         <w:pStyle w:val="Nagwek3"/>
       </w:pPr>
-      <w:bookmarkStart w:id="27" w:name="_Toc494898645"/>
+      <w:bookmarkStart w:id="26" w:name="_Toc494898645"/>
       <w:r>
         <w:t>Załączanie skryptów</w:t>
       </w:r>
-      <w:bookmarkEnd w:id="27"/>
+      <w:bookmarkEnd w:id="26"/>
       <w:r>
         <w:t xml:space="preserve"> i bibliotek</w:t>
       </w:r>
@@ -13350,63 +13542,63 @@
       <w:pPr>
         <w:pStyle w:val="Nagwek2"/>
       </w:pPr>
-      <w:bookmarkStart w:id="28" w:name="_Toc494898646"/>
+      <w:bookmarkStart w:id="27" w:name="_Toc494898646"/>
       <w:r>
         <w:t>Moduły rozszerzające</w:t>
       </w:r>
+      <w:bookmarkEnd w:id="27"/>
+    </w:p>
+    <w:p/>
+    <w:p>
+      <w:pPr>
+        <w:pStyle w:val="Nagwek3"/>
+      </w:pPr>
+      <w:bookmarkStart w:id="28" w:name="_Toc494898647"/>
+      <w:r>
+        <w:t>Cake.Build</w:t>
+      </w:r>
       <w:bookmarkEnd w:id="28"/>
     </w:p>
     <w:p/>
     <w:p>
-      <w:pPr>
-        <w:pStyle w:val="Nagwek3"/>
-      </w:pPr>
-      <w:bookmarkStart w:id="29" w:name="_Toc494898647"/>
-      <w:r>
-        <w:t>Cake.Build</w:t>
+      <w:r>
+        <w:t xml:space="preserve">Do zadań związanych z budowaniem projektów i solucji korzystamy z biblioteki Microsoft.CodeAnalysis. W tej części naszego projektu wykorzystujemy klasę MSBuildWorkspace z przestrzeni nazw Microsoft.CodeAnalysis.MSBuild, aby stworzyć przestrzeń roboczą do wczytania solucji czy projektu MSBuild. Następnie używamy GetCompilationAsync, aby sprawdzić rezultat kompilacji oraz go </w:t>
+      </w:r>
+      <w:r>
+        <w:t>zapisać</w:t>
+      </w:r>
+      <w:r>
+        <w:t xml:space="preserve"> do odpowiednich plików - .dll (Dynamic-Link Library)</w:t>
+      </w:r>
+      <w:r>
+        <w:t xml:space="preserve">, .exe (Executable), .pdb (Program database) </w:t>
+      </w:r>
+      <w:r>
+        <w:t>czy .xml (Extensible Markup Language). Wszystkie te działania obudowane są w zapisywanie do logów, sprawdzanie argumentów oraz obsługę wyjątków.</w:t>
+      </w:r>
+    </w:p>
+    <w:p/>
+    <w:p>
+      <w:pPr>
+        <w:pStyle w:val="Nagwek4"/>
+        <w:rPr>
+          <w:lang w:val="en-US"/>
+        </w:rPr>
+      </w:pPr>
+      <w:r>
+        <w:rPr>
+          <w:lang w:val="en-US"/>
+        </w:rPr>
+        <w:t xml:space="preserve">bool </w:t>
+      </w:r>
+      <w:bookmarkStart w:id="29" w:name="_Hlk494710941"/>
+      <w:r>
+        <w:rPr>
+          <w:lang w:val="en-US"/>
+        </w:rPr>
+        <w:t>BuildProject(string projectFile, string outputPath = null, string configuration = "Debug", string platform = "Any CPU")</w:t>
       </w:r>
       <w:bookmarkEnd w:id="29"/>
-    </w:p>
-    <w:p/>
-    <w:p>
-      <w:r>
-        <w:t xml:space="preserve">Do zadań związanych z budowaniem projektów i solucji korzystamy z biblioteki Microsoft.CodeAnalysis. W tej części naszego projektu wykorzystujemy klasę MSBuildWorkspace z przestrzeni nazw Microsoft.CodeAnalysis.MSBuild, aby stworzyć przestrzeń roboczą do wczytania solucji czy projektu MSBuild. Następnie używamy GetCompilationAsync, aby sprawdzić rezultat kompilacji oraz go </w:t>
-      </w:r>
-      <w:r>
-        <w:t>zapisać</w:t>
-      </w:r>
-      <w:r>
-        <w:t xml:space="preserve"> do odpowiednich plików - .dll (Dynamic-Link Library)</w:t>
-      </w:r>
-      <w:r>
-        <w:t xml:space="preserve">, .exe (Executable), .pdb (Program database) </w:t>
-      </w:r>
-      <w:r>
-        <w:t>czy .xml (Extensible Markup Language). Wszystkie te działania obudowane są w zapisywanie do logów, sprawdzanie argumentów oraz obsługę wyjątków.</w:t>
-      </w:r>
-    </w:p>
-    <w:p/>
-    <w:p>
-      <w:pPr>
-        <w:pStyle w:val="Nagwek4"/>
-        <w:rPr>
-          <w:lang w:val="en-US"/>
-        </w:rPr>
-      </w:pPr>
-      <w:r>
-        <w:rPr>
-          <w:lang w:val="en-US"/>
-        </w:rPr>
-        <w:t xml:space="preserve">bool </w:t>
-      </w:r>
-      <w:bookmarkStart w:id="30" w:name="_Hlk494710941"/>
-      <w:r>
-        <w:rPr>
-          <w:lang w:val="en-US"/>
-        </w:rPr>
-        <w:t>BuildProject(string projectFile, string outputPath = null, string configuration = "Debug", string platform = "Any CPU")</w:t>
-      </w:r>
-      <w:bookmarkEnd w:id="30"/>
     </w:p>
     <w:p>
       <w:pPr>
@@ -14529,14 +14721,14 @@
           <w:lang w:val="en-US"/>
         </w:rPr>
       </w:pPr>
-      <w:bookmarkStart w:id="31" w:name="_Toc494898648"/>
+      <w:bookmarkStart w:id="30" w:name="_Toc494898648"/>
       <w:r>
         <w:rPr>
           <w:lang w:val="en-US"/>
         </w:rPr>
         <w:t>Cake.Files</w:t>
       </w:r>
-      <w:bookmarkEnd w:id="31"/>
+      <w:bookmarkEnd w:id="30"/>
     </w:p>
     <w:p>
       <w:pPr>
@@ -16451,7 +16643,7 @@
           <w:lang w:val="en-US"/>
         </w:rPr>
       </w:pPr>
-      <w:bookmarkStart w:id="32" w:name="_Toc494898649"/>
+      <w:bookmarkStart w:id="31" w:name="_Toc494898649"/>
       <w:r>
         <w:rPr>
           <w:lang w:val="en-US"/>
@@ -16459,7 +16651,7 @@
         <w:lastRenderedPageBreak/>
         <w:t>Cake.Zip</w:t>
       </w:r>
-      <w:bookmarkEnd w:id="32"/>
+      <w:bookmarkEnd w:id="31"/>
     </w:p>
     <w:p>
       <w:pPr>
@@ -19335,14 +19527,14 @@
           <w:lang w:val="en-US"/>
         </w:rPr>
       </w:pPr>
-      <w:bookmarkStart w:id="33" w:name="_Toc494898650"/>
+      <w:bookmarkStart w:id="32" w:name="_Toc494898650"/>
       <w:r>
         <w:rPr>
           <w:lang w:val="en-US"/>
         </w:rPr>
         <w:t>Cake.NUnit</w:t>
       </w:r>
-      <w:bookmarkEnd w:id="33"/>
+      <w:bookmarkEnd w:id="32"/>
     </w:p>
     <w:p>
       <w:pPr>
@@ -21550,7 +21742,7 @@
           <w:lang w:val="en-US"/>
         </w:rPr>
       </w:pPr>
-      <w:bookmarkStart w:id="34" w:name="_Toc494898651"/>
+      <w:bookmarkStart w:id="33" w:name="_Toc494898651"/>
       <w:r>
         <w:rPr>
           <w:lang w:val="en-US"/>
@@ -21563,7 +21755,7 @@
         </w:rPr>
         <w:t>Unit</w:t>
       </w:r>
-      <w:bookmarkEnd w:id="34"/>
+      <w:bookmarkEnd w:id="33"/>
     </w:p>
     <w:p>
       <w:pPr>
@@ -22379,14 +22571,14 @@
           <w:lang w:val="en-US"/>
         </w:rPr>
       </w:pPr>
-      <w:bookmarkStart w:id="35" w:name="_Toc494898652"/>
+      <w:bookmarkStart w:id="34" w:name="_Toc494898652"/>
       <w:r>
         <w:rPr>
           <w:lang w:val="en-US"/>
         </w:rPr>
         <w:t>Cake.Git</w:t>
       </w:r>
-      <w:bookmarkEnd w:id="35"/>
+      <w:bookmarkEnd w:id="34"/>
     </w:p>
     <w:p>
       <w:pPr>
@@ -24663,11 +24855,11 @@
       <w:pPr>
         <w:pStyle w:val="Nagwek3"/>
       </w:pPr>
-      <w:bookmarkStart w:id="36" w:name="_Toc494898653"/>
+      <w:bookmarkStart w:id="35" w:name="_Toc494898653"/>
       <w:r>
         <w:t>Cake.Minify</w:t>
       </w:r>
-      <w:bookmarkEnd w:id="36"/>
+      <w:bookmarkEnd w:id="35"/>
     </w:p>
     <w:p/>
     <w:p>
@@ -26331,11 +26523,11 @@
       <w:pPr>
         <w:pStyle w:val="Nagwek2"/>
       </w:pPr>
-      <w:bookmarkStart w:id="37" w:name="_Toc494898654"/>
+      <w:bookmarkStart w:id="36" w:name="_Toc494898654"/>
       <w:r>
         <w:t>Tworzenie własnych modułów rozszerzających</w:t>
       </w:r>
-      <w:bookmarkEnd w:id="37"/>
+      <w:bookmarkEnd w:id="36"/>
     </w:p>
     <w:p/>
     <w:p>
@@ -26378,7 +26570,7 @@
           <w:lang w:eastAsia="pl-PL"/>
         </w:rPr>
       </w:pPr>
-      <w:bookmarkStart w:id="38" w:name="_Toc494898655"/>
+      <w:bookmarkStart w:id="37" w:name="_Toc494898655"/>
       <w:r>
         <w:rPr>
           <w:lang w:eastAsia="pl-PL"/>
@@ -26386,7 +26578,7 @@
         <w:lastRenderedPageBreak/>
         <w:t>Złożone skrypty</w:t>
       </w:r>
-      <w:bookmarkEnd w:id="38"/>
+      <w:bookmarkEnd w:id="37"/>
     </w:p>
     <w:p>
       <w:pPr>
@@ -31619,11 +31811,11 @@
       <w:pPr>
         <w:pStyle w:val="Legenda"/>
       </w:pPr>
-      <w:bookmarkStart w:id="39" w:name="_Toc492835330"/>
+      <w:bookmarkStart w:id="38" w:name="_Toc492835330"/>
       <w:r>
         <w:t xml:space="preserve">Rysunek </w:t>
       </w:r>
-      <w:bookmarkEnd w:id="39"/>
+      <w:bookmarkEnd w:id="38"/>
       <w:r>
         <w:t>22</w:t>
       </w:r>
@@ -31700,11 +31892,11 @@
       <w:pPr>
         <w:pStyle w:val="Legenda"/>
       </w:pPr>
-      <w:bookmarkStart w:id="40" w:name="_Toc492835331"/>
+      <w:bookmarkStart w:id="39" w:name="_Toc492835331"/>
       <w:r>
         <w:t xml:space="preserve">Rysunek </w:t>
       </w:r>
-      <w:bookmarkEnd w:id="40"/>
+      <w:bookmarkEnd w:id="39"/>
       <w:r>
         <w:t>23</w:t>
       </w:r>
@@ -31728,12 +31920,12 @@
       <w:pPr>
         <w:pStyle w:val="Nagwek1"/>
       </w:pPr>
-      <w:bookmarkStart w:id="41" w:name="_Toc494898656"/>
+      <w:bookmarkStart w:id="40" w:name="_Toc494898656"/>
       <w:r>
         <w:lastRenderedPageBreak/>
         <w:t>Wnioski</w:t>
       </w:r>
-      <w:bookmarkEnd w:id="41"/>
+      <w:bookmarkEnd w:id="40"/>
     </w:p>
     <w:p/>
     <w:p>
@@ -31828,12 +32020,12 @@
           <w:lang w:eastAsia="pl-PL"/>
         </w:rPr>
       </w:pPr>
-      <w:bookmarkStart w:id="42" w:name="_Toc494898657"/>
+      <w:bookmarkStart w:id="41" w:name="_Toc494898657"/>
       <w:r>
         <w:lastRenderedPageBreak/>
         <w:t>Bibliografia</w:t>
       </w:r>
-      <w:bookmarkEnd w:id="42"/>
+      <w:bookmarkEnd w:id="41"/>
     </w:p>
     <w:p>
       <w:pPr>
@@ -31860,7 +32052,7 @@
           <w:lang w:eastAsia="pl-PL"/>
         </w:rPr>
       </w:pPr>
-      <w:bookmarkStart w:id="43" w:name="_Toc494898658"/>
+      <w:bookmarkStart w:id="42" w:name="_Toc494898658"/>
       <w:r>
         <w:lastRenderedPageBreak/>
         <w:t>Wykaz</w:t>
@@ -31871,7 +32063,7 @@
         </w:rPr>
         <w:t xml:space="preserve"> symboli i skrótów</w:t>
       </w:r>
-      <w:bookmarkEnd w:id="43"/>
+      <w:bookmarkEnd w:id="42"/>
     </w:p>
     <w:p>
       <w:pPr>
@@ -31891,7 +32083,7 @@
       <w:pPr>
         <w:pStyle w:val="Nagwek1"/>
       </w:pPr>
-      <w:bookmarkStart w:id="44" w:name="_Toc494898659"/>
+      <w:bookmarkStart w:id="43" w:name="_Toc494898659"/>
       <w:r>
         <w:rPr>
           <w:lang w:eastAsia="pl-PL"/>
@@ -31902,7 +32094,7 @@
       <w:r>
         <w:t>rysunków</w:t>
       </w:r>
-      <w:bookmarkEnd w:id="44"/>
+      <w:bookmarkEnd w:id="43"/>
     </w:p>
     <w:p/>
     <w:p>
@@ -35574,6 +35766,119 @@
     </w:lvl>
   </w:abstractNum>
   <w:abstractNum w:abstractNumId="3" w15:restartNumberingAfterBreak="0">
+    <w:nsid w:val="06435C6F"/>
+    <w:multiLevelType w:val="hybridMultilevel"/>
+    <w:tmpl w:val="BAF6F908"/>
+    <w:lvl w:ilvl="0" w:tplc="04150001">
+      <w:start w:val="1"/>
+      <w:numFmt w:val="bullet"/>
+      <w:lvlText w:val=""/>
+      <w:lvlJc w:val="left"/>
+      <w:pPr>
+        <w:ind w:left="720" w:hanging="360"/>
+      </w:pPr>
+      <w:rPr>
+        <w:rFonts w:ascii="Symbol" w:hAnsi="Symbol" w:hint="default"/>
+      </w:rPr>
+    </w:lvl>
+    <w:lvl w:ilvl="1" w:tplc="04150003" w:tentative="1">
+      <w:start w:val="1"/>
+      <w:numFmt w:val="bullet"/>
+      <w:lvlText w:val="o"/>
+      <w:lvlJc w:val="left"/>
+      <w:pPr>
+        <w:ind w:left="1440" w:hanging="360"/>
+      </w:pPr>
+      <w:rPr>
+        <w:rFonts w:ascii="Courier New" w:hAnsi="Courier New" w:cs="Courier New" w:hint="default"/>
+      </w:rPr>
+    </w:lvl>
+    <w:lvl w:ilvl="2" w:tplc="04150005" w:tentative="1">
+      <w:start w:val="1"/>
+      <w:numFmt w:val="bullet"/>
+      <w:lvlText w:val=""/>
+      <w:lvlJc w:val="left"/>
+      <w:pPr>
+        <w:ind w:left="2160" w:hanging="360"/>
+      </w:pPr>
+      <w:rPr>
+        <w:rFonts w:ascii="Wingdings" w:hAnsi="Wingdings" w:hint="default"/>
+      </w:rPr>
+    </w:lvl>
+    <w:lvl w:ilvl="3" w:tplc="04150001" w:tentative="1">
+      <w:start w:val="1"/>
+      <w:numFmt w:val="bullet"/>
+      <w:lvlText w:val=""/>
+      <w:lvlJc w:val="left"/>
+      <w:pPr>
+        <w:ind w:left="2880" w:hanging="360"/>
+      </w:pPr>
+      <w:rPr>
+        <w:rFonts w:ascii="Symbol" w:hAnsi="Symbol" w:hint="default"/>
+      </w:rPr>
+    </w:lvl>
+    <w:lvl w:ilvl="4" w:tplc="04150003" w:tentative="1">
+      <w:start w:val="1"/>
+      <w:numFmt w:val="bullet"/>
+      <w:lvlText w:val="o"/>
+      <w:lvlJc w:val="left"/>
+      <w:pPr>
+        <w:ind w:left="3600" w:hanging="360"/>
+      </w:pPr>
+      <w:rPr>
+        <w:rFonts w:ascii="Courier New" w:hAnsi="Courier New" w:cs="Courier New" w:hint="default"/>
+      </w:rPr>
+    </w:lvl>
+    <w:lvl w:ilvl="5" w:tplc="04150005" w:tentative="1">
+      <w:start w:val="1"/>
+      <w:numFmt w:val="bullet"/>
+      <w:lvlText w:val=""/>
+      <w:lvlJc w:val="left"/>
+      <w:pPr>
+        <w:ind w:left="4320" w:hanging="360"/>
+      </w:pPr>
+      <w:rPr>
+        <w:rFonts w:ascii="Wingdings" w:hAnsi="Wingdings" w:hint="default"/>
+      </w:rPr>
+    </w:lvl>
+    <w:lvl w:ilvl="6" w:tplc="04150001" w:tentative="1">
+      <w:start w:val="1"/>
+      <w:numFmt w:val="bullet"/>
+      <w:lvlText w:val=""/>
+      <w:lvlJc w:val="left"/>
+      <w:pPr>
+        <w:ind w:left="5040" w:hanging="360"/>
+      </w:pPr>
+      <w:rPr>
+        <w:rFonts w:ascii="Symbol" w:hAnsi="Symbol" w:hint="default"/>
+      </w:rPr>
+    </w:lvl>
+    <w:lvl w:ilvl="7" w:tplc="04150003" w:tentative="1">
+      <w:start w:val="1"/>
+      <w:numFmt w:val="bullet"/>
+      <w:lvlText w:val="o"/>
+      <w:lvlJc w:val="left"/>
+      <w:pPr>
+        <w:ind w:left="5760" w:hanging="360"/>
+      </w:pPr>
+      <w:rPr>
+        <w:rFonts w:ascii="Courier New" w:hAnsi="Courier New" w:cs="Courier New" w:hint="default"/>
+      </w:rPr>
+    </w:lvl>
+    <w:lvl w:ilvl="8" w:tplc="04150005" w:tentative="1">
+      <w:start w:val="1"/>
+      <w:numFmt w:val="bullet"/>
+      <w:lvlText w:val=""/>
+      <w:lvlJc w:val="left"/>
+      <w:pPr>
+        <w:ind w:left="6480" w:hanging="360"/>
+      </w:pPr>
+      <w:rPr>
+        <w:rFonts w:ascii="Wingdings" w:hAnsi="Wingdings" w:hint="default"/>
+      </w:rPr>
+    </w:lvl>
+  </w:abstractNum>
+  <w:abstractNum w:abstractNumId="4" w15:restartNumberingAfterBreak="0">
     <w:nsid w:val="0A1B5244"/>
     <w:multiLevelType w:val="hybridMultilevel"/>
     <w:tmpl w:val="74207E86"/>
@@ -35686,7 +35991,7 @@
       </w:rPr>
     </w:lvl>
   </w:abstractNum>
-  <w:abstractNum w:abstractNumId="4" w15:restartNumberingAfterBreak="0">
+  <w:abstractNum w:abstractNumId="5" w15:restartNumberingAfterBreak="0">
     <w:nsid w:val="0AB56056"/>
     <w:multiLevelType w:val="hybridMultilevel"/>
     <w:tmpl w:val="E938A288"/>
@@ -35799,7 +36104,7 @@
       </w:rPr>
     </w:lvl>
   </w:abstractNum>
-  <w:abstractNum w:abstractNumId="5" w15:restartNumberingAfterBreak="0">
+  <w:abstractNum w:abstractNumId="6" w15:restartNumberingAfterBreak="0">
     <w:nsid w:val="0B462E7B"/>
     <w:multiLevelType w:val="hybridMultilevel"/>
     <w:tmpl w:val="D092FDAA"/>
@@ -35912,7 +36217,7 @@
       </w:rPr>
     </w:lvl>
   </w:abstractNum>
-  <w:abstractNum w:abstractNumId="6" w15:restartNumberingAfterBreak="0">
+  <w:abstractNum w:abstractNumId="7" w15:restartNumberingAfterBreak="0">
     <w:nsid w:val="0B5C6D1C"/>
     <w:multiLevelType w:val="hybridMultilevel"/>
     <w:tmpl w:val="2AD20A0A"/>
@@ -36025,10 +36330,10 @@
       </w:rPr>
     </w:lvl>
   </w:abstractNum>
-  <w:abstractNum w:abstractNumId="7" w15:restartNumberingAfterBreak="0">
-    <w:nsid w:val="0C6D6B67"/>
+  <w:abstractNum w:abstractNumId="8" w15:restartNumberingAfterBreak="0">
+    <w:nsid w:val="0C5A062B"/>
     <w:multiLevelType w:val="hybridMultilevel"/>
-    <w:tmpl w:val="5882EA4C"/>
+    <w:tmpl w:val="7F1E05F4"/>
     <w:lvl w:ilvl="0" w:tplc="04150001">
       <w:start w:val="1"/>
       <w:numFmt w:val="bullet"/>
@@ -36138,7 +36443,120 @@
       </w:rPr>
     </w:lvl>
   </w:abstractNum>
-  <w:abstractNum w:abstractNumId="8" w15:restartNumberingAfterBreak="0">
+  <w:abstractNum w:abstractNumId="9" w15:restartNumberingAfterBreak="0">
+    <w:nsid w:val="0C6D6B67"/>
+    <w:multiLevelType w:val="hybridMultilevel"/>
+    <w:tmpl w:val="5882EA4C"/>
+    <w:lvl w:ilvl="0" w:tplc="04150001">
+      <w:start w:val="1"/>
+      <w:numFmt w:val="bullet"/>
+      <w:lvlText w:val=""/>
+      <w:lvlJc w:val="left"/>
+      <w:pPr>
+        <w:ind w:left="720" w:hanging="360"/>
+      </w:pPr>
+      <w:rPr>
+        <w:rFonts w:ascii="Symbol" w:hAnsi="Symbol" w:hint="default"/>
+      </w:rPr>
+    </w:lvl>
+    <w:lvl w:ilvl="1" w:tplc="04150003" w:tentative="1">
+      <w:start w:val="1"/>
+      <w:numFmt w:val="bullet"/>
+      <w:lvlText w:val="o"/>
+      <w:lvlJc w:val="left"/>
+      <w:pPr>
+        <w:ind w:left="1440" w:hanging="360"/>
+      </w:pPr>
+      <w:rPr>
+        <w:rFonts w:ascii="Courier New" w:hAnsi="Courier New" w:cs="Courier New" w:hint="default"/>
+      </w:rPr>
+    </w:lvl>
+    <w:lvl w:ilvl="2" w:tplc="04150005" w:tentative="1">
+      <w:start w:val="1"/>
+      <w:numFmt w:val="bullet"/>
+      <w:lvlText w:val=""/>
+      <w:lvlJc w:val="left"/>
+      <w:pPr>
+        <w:ind w:left="2160" w:hanging="360"/>
+      </w:pPr>
+      <w:rPr>
+        <w:rFonts w:ascii="Wingdings" w:hAnsi="Wingdings" w:hint="default"/>
+      </w:rPr>
+    </w:lvl>
+    <w:lvl w:ilvl="3" w:tplc="04150001" w:tentative="1">
+      <w:start w:val="1"/>
+      <w:numFmt w:val="bullet"/>
+      <w:lvlText w:val=""/>
+      <w:lvlJc w:val="left"/>
+      <w:pPr>
+        <w:ind w:left="2880" w:hanging="360"/>
+      </w:pPr>
+      <w:rPr>
+        <w:rFonts w:ascii="Symbol" w:hAnsi="Symbol" w:hint="default"/>
+      </w:rPr>
+    </w:lvl>
+    <w:lvl w:ilvl="4" w:tplc="04150003" w:tentative="1">
+      <w:start w:val="1"/>
+      <w:numFmt w:val="bullet"/>
+      <w:lvlText w:val="o"/>
+      <w:lvlJc w:val="left"/>
+      <w:pPr>
+        <w:ind w:left="3600" w:hanging="360"/>
+      </w:pPr>
+      <w:rPr>
+        <w:rFonts w:ascii="Courier New" w:hAnsi="Courier New" w:cs="Courier New" w:hint="default"/>
+      </w:rPr>
+    </w:lvl>
+    <w:lvl w:ilvl="5" w:tplc="04150005" w:tentative="1">
+      <w:start w:val="1"/>
+      <w:numFmt w:val="bullet"/>
+      <w:lvlText w:val=""/>
+      <w:lvlJc w:val="left"/>
+      <w:pPr>
+        <w:ind w:left="4320" w:hanging="360"/>
+      </w:pPr>
+      <w:rPr>
+        <w:rFonts w:ascii="Wingdings" w:hAnsi="Wingdings" w:hint="default"/>
+      </w:rPr>
+    </w:lvl>
+    <w:lvl w:ilvl="6" w:tplc="04150001" w:tentative="1">
+      <w:start w:val="1"/>
+      <w:numFmt w:val="bullet"/>
+      <w:lvlText w:val=""/>
+      <w:lvlJc w:val="left"/>
+      <w:pPr>
+        <w:ind w:left="5040" w:hanging="360"/>
+      </w:pPr>
+      <w:rPr>
+        <w:rFonts w:ascii="Symbol" w:hAnsi="Symbol" w:hint="default"/>
+      </w:rPr>
+    </w:lvl>
+    <w:lvl w:ilvl="7" w:tplc="04150003" w:tentative="1">
+      <w:start w:val="1"/>
+      <w:numFmt w:val="bullet"/>
+      <w:lvlText w:val="o"/>
+      <w:lvlJc w:val="left"/>
+      <w:pPr>
+        <w:ind w:left="5760" w:hanging="360"/>
+      </w:pPr>
+      <w:rPr>
+        <w:rFonts w:ascii="Courier New" w:hAnsi="Courier New" w:cs="Courier New" w:hint="default"/>
+      </w:rPr>
+    </w:lvl>
+    <w:lvl w:ilvl="8" w:tplc="04150005" w:tentative="1">
+      <w:start w:val="1"/>
+      <w:numFmt w:val="bullet"/>
+      <w:lvlText w:val=""/>
+      <w:lvlJc w:val="left"/>
+      <w:pPr>
+        <w:ind w:left="6480" w:hanging="360"/>
+      </w:pPr>
+      <w:rPr>
+        <w:rFonts w:ascii="Wingdings" w:hAnsi="Wingdings" w:hint="default"/>
+      </w:rPr>
+    </w:lvl>
+  </w:abstractNum>
+  <w:abstractNum w:abstractNumId="10" w15:restartNumberingAfterBreak="0">
     <w:nsid w:val="0C944A29"/>
     <w:multiLevelType w:val="multilevel"/>
     <w:tmpl w:val="82C06A4A"/>
@@ -36287,7 +36705,120 @@
       </w:rPr>
     </w:lvl>
   </w:abstractNum>
-  <w:abstractNum w:abstractNumId="9" w15:restartNumberingAfterBreak="0">
+  <w:abstractNum w:abstractNumId="11" w15:restartNumberingAfterBreak="0">
+    <w:nsid w:val="171B264B"/>
+    <w:multiLevelType w:val="hybridMultilevel"/>
+    <w:tmpl w:val="AE9E56D4"/>
+    <w:lvl w:ilvl="0" w:tplc="04150001">
+      <w:start w:val="1"/>
+      <w:numFmt w:val="bullet"/>
+      <w:lvlText w:val=""/>
+      <w:lvlJc w:val="left"/>
+      <w:pPr>
+        <w:ind w:left="720" w:hanging="360"/>
+      </w:pPr>
+      <w:rPr>
+        <w:rFonts w:ascii="Symbol" w:hAnsi="Symbol" w:hint="default"/>
+      </w:rPr>
+    </w:lvl>
+    <w:lvl w:ilvl="1" w:tplc="04150003" w:tentative="1">
+      <w:start w:val="1"/>
+      <w:numFmt w:val="bullet"/>
+      <w:lvlText w:val="o"/>
+      <w:lvlJc w:val="left"/>
+      <w:pPr>
+        <w:ind w:left="1440" w:hanging="360"/>
+      </w:pPr>
+      <w:rPr>
+        <w:rFonts w:ascii="Courier New" w:hAnsi="Courier New" w:cs="Courier New" w:hint="default"/>
+      </w:rPr>
+    </w:lvl>
+    <w:lvl w:ilvl="2" w:tplc="04150005" w:tentative="1">
+      <w:start w:val="1"/>
+      <w:numFmt w:val="bullet"/>
+      <w:lvlText w:val=""/>
+      <w:lvlJc w:val="left"/>
+      <w:pPr>
+        <w:ind w:left="2160" w:hanging="360"/>
+      </w:pPr>
+      <w:rPr>
+        <w:rFonts w:ascii="Wingdings" w:hAnsi="Wingdings" w:hint="default"/>
+      </w:rPr>
+    </w:lvl>
+    <w:lvl w:ilvl="3" w:tplc="04150001" w:tentative="1">
+      <w:start w:val="1"/>
+      <w:numFmt w:val="bullet"/>
+      <w:lvlText w:val=""/>
+      <w:lvlJc w:val="left"/>
+      <w:pPr>
+        <w:ind w:left="2880" w:hanging="360"/>
+      </w:pPr>
+      <w:rPr>
+        <w:rFonts w:ascii="Symbol" w:hAnsi="Symbol" w:hint="default"/>
+      </w:rPr>
+    </w:lvl>
+    <w:lvl w:ilvl="4" w:tplc="04150003" w:tentative="1">
+      <w:start w:val="1"/>
+      <w:numFmt w:val="bullet"/>
+      <w:lvlText w:val="o"/>
+      <w:lvlJc w:val="left"/>
+      <w:pPr>
+        <w:ind w:left="3600" w:hanging="360"/>
+      </w:pPr>
+      <w:rPr>
+        <w:rFonts w:ascii="Courier New" w:hAnsi="Courier New" w:cs="Courier New" w:hint="default"/>
+      </w:rPr>
+    </w:lvl>
+    <w:lvl w:ilvl="5" w:tplc="04150005" w:tentative="1">
+      <w:start w:val="1"/>
+      <w:numFmt w:val="bullet"/>
+      <w:lvlText w:val=""/>
+      <w:lvlJc w:val="left"/>
+      <w:pPr>
+        <w:ind w:left="4320" w:hanging="360"/>
+      </w:pPr>
+      <w:rPr>
+        <w:rFonts w:ascii="Wingdings" w:hAnsi="Wingdings" w:hint="default"/>
+      </w:rPr>
+    </w:lvl>
+    <w:lvl w:ilvl="6" w:tplc="04150001" w:tentative="1">
+      <w:start w:val="1"/>
+      <w:numFmt w:val="bullet"/>
+      <w:lvlText w:val=""/>
+      <w:lvlJc w:val="left"/>
+      <w:pPr>
+        <w:ind w:left="5040" w:hanging="360"/>
+      </w:pPr>
+      <w:rPr>
+        <w:rFonts w:ascii="Symbol" w:hAnsi="Symbol" w:hint="default"/>
+      </w:rPr>
+    </w:lvl>
+    <w:lvl w:ilvl="7" w:tplc="04150003" w:tentative="1">
+      <w:start w:val="1"/>
+      <w:numFmt w:val="bullet"/>
+      <w:lvlText w:val="o"/>
+      <w:lvlJc w:val="left"/>
+      <w:pPr>
+        <w:ind w:left="5760" w:hanging="360"/>
+      </w:pPr>
+      <w:rPr>
+        <w:rFonts w:ascii="Courier New" w:hAnsi="Courier New" w:cs="Courier New" w:hint="default"/>
+      </w:rPr>
+    </w:lvl>
+    <w:lvl w:ilvl="8" w:tplc="04150005" w:tentative="1">
+      <w:start w:val="1"/>
+      <w:numFmt w:val="bullet"/>
+      <w:lvlText w:val=""/>
+      <w:lvlJc w:val="left"/>
+      <w:pPr>
+        <w:ind w:left="6480" w:hanging="360"/>
+      </w:pPr>
+      <w:rPr>
+        <w:rFonts w:ascii="Wingdings" w:hAnsi="Wingdings" w:hint="default"/>
+      </w:rPr>
+    </w:lvl>
+  </w:abstractNum>
+  <w:abstractNum w:abstractNumId="12" w15:restartNumberingAfterBreak="0">
     <w:nsid w:val="208959F5"/>
     <w:multiLevelType w:val="hybridMultilevel"/>
     <w:tmpl w:val="B582E2D4"/>
@@ -36400,7 +36931,7 @@
       </w:rPr>
     </w:lvl>
   </w:abstractNum>
-  <w:abstractNum w:abstractNumId="10" w15:restartNumberingAfterBreak="0">
+  <w:abstractNum w:abstractNumId="13" w15:restartNumberingAfterBreak="0">
     <w:nsid w:val="25086728"/>
     <w:multiLevelType w:val="hybridMultilevel"/>
     <w:tmpl w:val="8CE6E44C"/>
@@ -36513,7 +37044,7 @@
       </w:rPr>
     </w:lvl>
   </w:abstractNum>
-  <w:abstractNum w:abstractNumId="11" w15:restartNumberingAfterBreak="0">
+  <w:abstractNum w:abstractNumId="14" w15:restartNumberingAfterBreak="0">
     <w:nsid w:val="2B594034"/>
     <w:multiLevelType w:val="hybridMultilevel"/>
     <w:tmpl w:val="257A17A6"/>
@@ -36626,7 +37157,7 @@
       </w:rPr>
     </w:lvl>
   </w:abstractNum>
-  <w:abstractNum w:abstractNumId="12" w15:restartNumberingAfterBreak="0">
+  <w:abstractNum w:abstractNumId="15" w15:restartNumberingAfterBreak="0">
     <w:nsid w:val="2E1519A2"/>
     <w:multiLevelType w:val="hybridMultilevel"/>
     <w:tmpl w:val="3B4A1542"/>
@@ -36739,7 +37270,7 @@
       </w:rPr>
     </w:lvl>
   </w:abstractNum>
-  <w:abstractNum w:abstractNumId="13" w15:restartNumberingAfterBreak="0">
+  <w:abstractNum w:abstractNumId="16" w15:restartNumberingAfterBreak="0">
     <w:nsid w:val="2E232234"/>
     <w:multiLevelType w:val="hybridMultilevel"/>
     <w:tmpl w:val="BDD04F76"/>
@@ -36852,7 +37383,7 @@
       </w:rPr>
     </w:lvl>
   </w:abstractNum>
-  <w:abstractNum w:abstractNumId="14" w15:restartNumberingAfterBreak="0">
+  <w:abstractNum w:abstractNumId="17" w15:restartNumberingAfterBreak="0">
     <w:nsid w:val="30572BE5"/>
     <w:multiLevelType w:val="hybridMultilevel"/>
     <w:tmpl w:val="4F304BB8"/>
@@ -36965,7 +37496,7 @@
       </w:rPr>
     </w:lvl>
   </w:abstractNum>
-  <w:abstractNum w:abstractNumId="15" w15:restartNumberingAfterBreak="0">
+  <w:abstractNum w:abstractNumId="18" w15:restartNumberingAfterBreak="0">
     <w:nsid w:val="35483C25"/>
     <w:multiLevelType w:val="hybridMultilevel"/>
     <w:tmpl w:val="4FC47046"/>
@@ -37078,7 +37609,7 @@
       </w:rPr>
     </w:lvl>
   </w:abstractNum>
-  <w:abstractNum w:abstractNumId="16" w15:restartNumberingAfterBreak="0">
+  <w:abstractNum w:abstractNumId="19" w15:restartNumberingAfterBreak="0">
     <w:nsid w:val="3633123C"/>
     <w:multiLevelType w:val="hybridMultilevel"/>
     <w:tmpl w:val="888AB148"/>
@@ -37164,7 +37695,7 @@
       </w:pPr>
     </w:lvl>
   </w:abstractNum>
-  <w:abstractNum w:abstractNumId="17" w15:restartNumberingAfterBreak="0">
+  <w:abstractNum w:abstractNumId="20" w15:restartNumberingAfterBreak="0">
     <w:nsid w:val="3CF5530A"/>
     <w:multiLevelType w:val="hybridMultilevel"/>
     <w:tmpl w:val="EB5E1490"/>
@@ -37277,7 +37808,7 @@
       </w:rPr>
     </w:lvl>
   </w:abstractNum>
-  <w:abstractNum w:abstractNumId="18" w15:restartNumberingAfterBreak="0">
+  <w:abstractNum w:abstractNumId="21" w15:restartNumberingAfterBreak="0">
     <w:nsid w:val="45272628"/>
     <w:multiLevelType w:val="hybridMultilevel"/>
     <w:tmpl w:val="18C6AB40"/>
@@ -37390,7 +37921,7 @@
       </w:rPr>
     </w:lvl>
   </w:abstractNum>
-  <w:abstractNum w:abstractNumId="19" w15:restartNumberingAfterBreak="0">
+  <w:abstractNum w:abstractNumId="22" w15:restartNumberingAfterBreak="0">
     <w:nsid w:val="453A11C7"/>
     <w:multiLevelType w:val="hybridMultilevel"/>
     <w:tmpl w:val="6CC2AF82"/>
@@ -37503,7 +38034,7 @@
       </w:rPr>
     </w:lvl>
   </w:abstractNum>
-  <w:abstractNum w:abstractNumId="20" w15:restartNumberingAfterBreak="0">
+  <w:abstractNum w:abstractNumId="23" w15:restartNumberingAfterBreak="0">
     <w:nsid w:val="481102BE"/>
     <w:multiLevelType w:val="hybridMultilevel"/>
     <w:tmpl w:val="AEDA7868"/>
@@ -37616,7 +38147,7 @@
       </w:rPr>
     </w:lvl>
   </w:abstractNum>
-  <w:abstractNum w:abstractNumId="21" w15:restartNumberingAfterBreak="0">
+  <w:abstractNum w:abstractNumId="24" w15:restartNumberingAfterBreak="0">
     <w:nsid w:val="497A075C"/>
     <w:multiLevelType w:val="multilevel"/>
     <w:tmpl w:val="527CCF0E"/>
@@ -37855,7 +38386,120 @@
       </w:pPr>
     </w:lvl>
   </w:abstractNum>
-  <w:abstractNum w:abstractNumId="22" w15:restartNumberingAfterBreak="0">
+  <w:abstractNum w:abstractNumId="25" w15:restartNumberingAfterBreak="0">
+    <w:nsid w:val="4A490E7F"/>
+    <w:multiLevelType w:val="hybridMultilevel"/>
+    <w:tmpl w:val="81C273FC"/>
+    <w:lvl w:ilvl="0" w:tplc="04150001">
+      <w:start w:val="1"/>
+      <w:numFmt w:val="bullet"/>
+      <w:lvlText w:val=""/>
+      <w:lvlJc w:val="left"/>
+      <w:pPr>
+        <w:ind w:left="720" w:hanging="360"/>
+      </w:pPr>
+      <w:rPr>
+        <w:rFonts w:ascii="Symbol" w:hAnsi="Symbol" w:hint="default"/>
+      </w:rPr>
+    </w:lvl>
+    <w:lvl w:ilvl="1" w:tplc="04150003" w:tentative="1">
+      <w:start w:val="1"/>
+      <w:numFmt w:val="bullet"/>
+      <w:lvlText w:val="o"/>
+      <w:lvlJc w:val="left"/>
+      <w:pPr>
+        <w:ind w:left="1440" w:hanging="360"/>
+      </w:pPr>
+      <w:rPr>
+        <w:rFonts w:ascii="Courier New" w:hAnsi="Courier New" w:cs="Courier New" w:hint="default"/>
+      </w:rPr>
+    </w:lvl>
+    <w:lvl w:ilvl="2" w:tplc="04150005" w:tentative="1">
+      <w:start w:val="1"/>
+      <w:numFmt w:val="bullet"/>
+      <w:lvlText w:val=""/>
+      <w:lvlJc w:val="left"/>
+      <w:pPr>
+        <w:ind w:left="2160" w:hanging="360"/>
+      </w:pPr>
+      <w:rPr>
+        <w:rFonts w:ascii="Wingdings" w:hAnsi="Wingdings" w:hint="default"/>
+      </w:rPr>
+    </w:lvl>
+    <w:lvl w:ilvl="3" w:tplc="04150001" w:tentative="1">
+      <w:start w:val="1"/>
+      <w:numFmt w:val="bullet"/>
+      <w:lvlText w:val=""/>
+      <w:lvlJc w:val="left"/>
+      <w:pPr>
+        <w:ind w:left="2880" w:hanging="360"/>
+      </w:pPr>
+      <w:rPr>
+        <w:rFonts w:ascii="Symbol" w:hAnsi="Symbol" w:hint="default"/>
+      </w:rPr>
+    </w:lvl>
+    <w:lvl w:ilvl="4" w:tplc="04150003" w:tentative="1">
+      <w:start w:val="1"/>
+      <w:numFmt w:val="bullet"/>
+      <w:lvlText w:val="o"/>
+      <w:lvlJc w:val="left"/>
+      <w:pPr>
+        <w:ind w:left="3600" w:hanging="360"/>
+      </w:pPr>
+      <w:rPr>
+        <w:rFonts w:ascii="Courier New" w:hAnsi="Courier New" w:cs="Courier New" w:hint="default"/>
+      </w:rPr>
+    </w:lvl>
+    <w:lvl w:ilvl="5" w:tplc="04150005" w:tentative="1">
+      <w:start w:val="1"/>
+      <w:numFmt w:val="bullet"/>
+      <w:lvlText w:val=""/>
+      <w:lvlJc w:val="left"/>
+      <w:pPr>
+        <w:ind w:left="4320" w:hanging="360"/>
+      </w:pPr>
+      <w:rPr>
+        <w:rFonts w:ascii="Wingdings" w:hAnsi="Wingdings" w:hint="default"/>
+      </w:rPr>
+    </w:lvl>
+    <w:lvl w:ilvl="6" w:tplc="04150001" w:tentative="1">
+      <w:start w:val="1"/>
+      <w:numFmt w:val="bullet"/>
+      <w:lvlText w:val=""/>
+      <w:lvlJc w:val="left"/>
+      <w:pPr>
+        <w:ind w:left="5040" w:hanging="360"/>
+      </w:pPr>
+      <w:rPr>
+        <w:rFonts w:ascii="Symbol" w:hAnsi="Symbol" w:hint="default"/>
+      </w:rPr>
+    </w:lvl>
+    <w:lvl w:ilvl="7" w:tplc="04150003" w:tentative="1">
+      <w:start w:val="1"/>
+      <w:numFmt w:val="bullet"/>
+      <w:lvlText w:val="o"/>
+      <w:lvlJc w:val="left"/>
+      <w:pPr>
+        <w:ind w:left="5760" w:hanging="360"/>
+      </w:pPr>
+      <w:rPr>
+        <w:rFonts w:ascii="Courier New" w:hAnsi="Courier New" w:cs="Courier New" w:hint="default"/>
+      </w:rPr>
+    </w:lvl>
+    <w:lvl w:ilvl="8" w:tplc="04150005" w:tentative="1">
+      <w:start w:val="1"/>
+      <w:numFmt w:val="bullet"/>
+      <w:lvlText w:val=""/>
+      <w:lvlJc w:val="left"/>
+      <w:pPr>
+        <w:ind w:left="6480" w:hanging="360"/>
+      </w:pPr>
+      <w:rPr>
+        <w:rFonts w:ascii="Wingdings" w:hAnsi="Wingdings" w:hint="default"/>
+      </w:rPr>
+    </w:lvl>
+  </w:abstractNum>
+  <w:abstractNum w:abstractNumId="26" w15:restartNumberingAfterBreak="0">
     <w:nsid w:val="4AC531A1"/>
     <w:multiLevelType w:val="hybridMultilevel"/>
     <w:tmpl w:val="60ECD1CC"/>
@@ -37968,7 +38612,7 @@
       </w:rPr>
     </w:lvl>
   </w:abstractNum>
-  <w:abstractNum w:abstractNumId="23" w15:restartNumberingAfterBreak="0">
+  <w:abstractNum w:abstractNumId="27" w15:restartNumberingAfterBreak="0">
     <w:nsid w:val="4B6A6B82"/>
     <w:multiLevelType w:val="hybridMultilevel"/>
     <w:tmpl w:val="365E140A"/>
@@ -38081,7 +38725,7 @@
       </w:rPr>
     </w:lvl>
   </w:abstractNum>
-  <w:abstractNum w:abstractNumId="24" w15:restartNumberingAfterBreak="0">
+  <w:abstractNum w:abstractNumId="28" w15:restartNumberingAfterBreak="0">
     <w:nsid w:val="4E98537C"/>
     <w:multiLevelType w:val="hybridMultilevel"/>
     <w:tmpl w:val="1B88B4AA"/>
@@ -38194,7 +38838,7 @@
       </w:rPr>
     </w:lvl>
   </w:abstractNum>
-  <w:abstractNum w:abstractNumId="25" w15:restartNumberingAfterBreak="0">
+  <w:abstractNum w:abstractNumId="29" w15:restartNumberingAfterBreak="0">
     <w:nsid w:val="53871F40"/>
     <w:multiLevelType w:val="hybridMultilevel"/>
     <w:tmpl w:val="104EFC5E"/>
@@ -38307,7 +38951,7 @@
       </w:rPr>
     </w:lvl>
   </w:abstractNum>
-  <w:abstractNum w:abstractNumId="26" w15:restartNumberingAfterBreak="0">
+  <w:abstractNum w:abstractNumId="30" w15:restartNumberingAfterBreak="0">
     <w:nsid w:val="542D7942"/>
     <w:multiLevelType w:val="hybridMultilevel"/>
     <w:tmpl w:val="7018AF12"/>
@@ -38420,7 +39064,7 @@
       </w:rPr>
     </w:lvl>
   </w:abstractNum>
-  <w:abstractNum w:abstractNumId="27" w15:restartNumberingAfterBreak="0">
+  <w:abstractNum w:abstractNumId="31" w15:restartNumberingAfterBreak="0">
     <w:nsid w:val="557403C3"/>
     <w:multiLevelType w:val="hybridMultilevel"/>
     <w:tmpl w:val="DACA20BA"/>
@@ -38533,7 +39177,7 @@
       </w:rPr>
     </w:lvl>
   </w:abstractNum>
-  <w:abstractNum w:abstractNumId="28" w15:restartNumberingAfterBreak="0">
+  <w:abstractNum w:abstractNumId="32" w15:restartNumberingAfterBreak="0">
     <w:nsid w:val="59B428A4"/>
     <w:multiLevelType w:val="hybridMultilevel"/>
     <w:tmpl w:val="86C0161C"/>
@@ -38646,7 +39290,7 @@
       </w:rPr>
     </w:lvl>
   </w:abstractNum>
-  <w:abstractNum w:abstractNumId="29" w15:restartNumberingAfterBreak="0">
+  <w:abstractNum w:abstractNumId="33" w15:restartNumberingAfterBreak="0">
     <w:nsid w:val="5B367D5F"/>
     <w:multiLevelType w:val="hybridMultilevel"/>
     <w:tmpl w:val="DAA6BA70"/>
@@ -38759,7 +39403,7 @@
       </w:rPr>
     </w:lvl>
   </w:abstractNum>
-  <w:abstractNum w:abstractNumId="30" w15:restartNumberingAfterBreak="0">
+  <w:abstractNum w:abstractNumId="34" w15:restartNumberingAfterBreak="0">
     <w:nsid w:val="5BB03448"/>
     <w:multiLevelType w:val="hybridMultilevel"/>
     <w:tmpl w:val="DF2E6D2E"/>
@@ -38872,7 +39516,7 @@
       </w:rPr>
     </w:lvl>
   </w:abstractNum>
-  <w:abstractNum w:abstractNumId="31" w15:restartNumberingAfterBreak="0">
+  <w:abstractNum w:abstractNumId="35" w15:restartNumberingAfterBreak="0">
     <w:nsid w:val="5BCB3B2B"/>
     <w:multiLevelType w:val="hybridMultilevel"/>
     <w:tmpl w:val="2F8EA3F4"/>
@@ -38985,7 +39629,7 @@
       </w:rPr>
     </w:lvl>
   </w:abstractNum>
-  <w:abstractNum w:abstractNumId="32" w15:restartNumberingAfterBreak="0">
+  <w:abstractNum w:abstractNumId="36" w15:restartNumberingAfterBreak="0">
     <w:nsid w:val="5E652558"/>
     <w:multiLevelType w:val="hybridMultilevel"/>
     <w:tmpl w:val="9BB4C700"/>
@@ -39098,7 +39742,7 @@
       </w:rPr>
     </w:lvl>
   </w:abstractNum>
-  <w:abstractNum w:abstractNumId="33" w15:restartNumberingAfterBreak="0">
+  <w:abstractNum w:abstractNumId="37" w15:restartNumberingAfterBreak="0">
     <w:nsid w:val="5E936515"/>
     <w:multiLevelType w:val="hybridMultilevel"/>
     <w:tmpl w:val="28ACBCE2"/>
@@ -39211,7 +39855,7 @@
       </w:rPr>
     </w:lvl>
   </w:abstractNum>
-  <w:abstractNum w:abstractNumId="34" w15:restartNumberingAfterBreak="0">
+  <w:abstractNum w:abstractNumId="38" w15:restartNumberingAfterBreak="0">
     <w:nsid w:val="607838C5"/>
     <w:multiLevelType w:val="hybridMultilevel"/>
     <w:tmpl w:val="234437C8"/>
@@ -39324,7 +39968,7 @@
       </w:rPr>
     </w:lvl>
   </w:abstractNum>
-  <w:abstractNum w:abstractNumId="35" w15:restartNumberingAfterBreak="0">
+  <w:abstractNum w:abstractNumId="39" w15:restartNumberingAfterBreak="0">
     <w:nsid w:val="6125023B"/>
     <w:multiLevelType w:val="hybridMultilevel"/>
     <w:tmpl w:val="8B4C787C"/>
@@ -39437,7 +40081,120 @@
       </w:rPr>
     </w:lvl>
   </w:abstractNum>
-  <w:abstractNum w:abstractNumId="36" w15:restartNumberingAfterBreak="0">
+  <w:abstractNum w:abstractNumId="40" w15:restartNumberingAfterBreak="0">
+    <w:nsid w:val="71744767"/>
+    <w:multiLevelType w:val="hybridMultilevel"/>
+    <w:tmpl w:val="EA3CC340"/>
+    <w:lvl w:ilvl="0" w:tplc="04150001">
+      <w:start w:val="1"/>
+      <w:numFmt w:val="bullet"/>
+      <w:lvlText w:val=""/>
+      <w:lvlJc w:val="left"/>
+      <w:pPr>
+        <w:ind w:left="720" w:hanging="360"/>
+      </w:pPr>
+      <w:rPr>
+        <w:rFonts w:ascii="Symbol" w:hAnsi="Symbol" w:hint="default"/>
+      </w:rPr>
+    </w:lvl>
+    <w:lvl w:ilvl="1" w:tplc="04150003" w:tentative="1">
+      <w:start w:val="1"/>
+      <w:numFmt w:val="bullet"/>
+      <w:lvlText w:val="o"/>
+      <w:lvlJc w:val="left"/>
+      <w:pPr>
+        <w:ind w:left="1440" w:hanging="360"/>
+      </w:pPr>
+      <w:rPr>
+        <w:rFonts w:ascii="Courier New" w:hAnsi="Courier New" w:cs="Courier New" w:hint="default"/>
+      </w:rPr>
+    </w:lvl>
+    <w:lvl w:ilvl="2" w:tplc="04150005" w:tentative="1">
+      <w:start w:val="1"/>
+      <w:numFmt w:val="bullet"/>
+      <w:lvlText w:val=""/>
+      <w:lvlJc w:val="left"/>
+      <w:pPr>
+        <w:ind w:left="2160" w:hanging="360"/>
+      </w:pPr>
+      <w:rPr>
+        <w:rFonts w:ascii="Wingdings" w:hAnsi="Wingdings" w:hint="default"/>
+      </w:rPr>
+    </w:lvl>
+    <w:lvl w:ilvl="3" w:tplc="04150001" w:tentative="1">
+      <w:start w:val="1"/>
+      <w:numFmt w:val="bullet"/>
+      <w:lvlText w:val=""/>
+      <w:lvlJc w:val="left"/>
+      <w:pPr>
+        <w:ind w:left="2880" w:hanging="360"/>
+      </w:pPr>
+      <w:rPr>
+        <w:rFonts w:ascii="Symbol" w:hAnsi="Symbol" w:hint="default"/>
+      </w:rPr>
+    </w:lvl>
+    <w:lvl w:ilvl="4" w:tplc="04150003" w:tentative="1">
+      <w:start w:val="1"/>
+      <w:numFmt w:val="bullet"/>
+      <w:lvlText w:val="o"/>
+      <w:lvlJc w:val="left"/>
+      <w:pPr>
+        <w:ind w:left="3600" w:hanging="360"/>
+      </w:pPr>
+      <w:rPr>
+        <w:rFonts w:ascii="Courier New" w:hAnsi="Courier New" w:cs="Courier New" w:hint="default"/>
+      </w:rPr>
+    </w:lvl>
+    <w:lvl w:ilvl="5" w:tplc="04150005" w:tentative="1">
+      <w:start w:val="1"/>
+      <w:numFmt w:val="bullet"/>
+      <w:lvlText w:val=""/>
+      <w:lvlJc w:val="left"/>
+      <w:pPr>
+        <w:ind w:left="4320" w:hanging="360"/>
+      </w:pPr>
+      <w:rPr>
+        <w:rFonts w:ascii="Wingdings" w:hAnsi="Wingdings" w:hint="default"/>
+      </w:rPr>
+    </w:lvl>
+    <w:lvl w:ilvl="6" w:tplc="04150001" w:tentative="1">
+      <w:start w:val="1"/>
+      <w:numFmt w:val="bullet"/>
+      <w:lvlText w:val=""/>
+      <w:lvlJc w:val="left"/>
+      <w:pPr>
+        <w:ind w:left="5040" w:hanging="360"/>
+      </w:pPr>
+      <w:rPr>
+        <w:rFonts w:ascii="Symbol" w:hAnsi="Symbol" w:hint="default"/>
+      </w:rPr>
+    </w:lvl>
+    <w:lvl w:ilvl="7" w:tplc="04150003" w:tentative="1">
+      <w:start w:val="1"/>
+      <w:numFmt w:val="bullet"/>
+      <w:lvlText w:val="o"/>
+      <w:lvlJc w:val="left"/>
+      <w:pPr>
+        <w:ind w:left="5760" w:hanging="360"/>
+      </w:pPr>
+      <w:rPr>
+        <w:rFonts w:ascii="Courier New" w:hAnsi="Courier New" w:cs="Courier New" w:hint="default"/>
+      </w:rPr>
+    </w:lvl>
+    <w:lvl w:ilvl="8" w:tplc="04150005" w:tentative="1">
+      <w:start w:val="1"/>
+      <w:numFmt w:val="bullet"/>
+      <w:lvlText w:val=""/>
+      <w:lvlJc w:val="left"/>
+      <w:pPr>
+        <w:ind w:left="6480" w:hanging="360"/>
+      </w:pPr>
+      <w:rPr>
+        <w:rFonts w:ascii="Wingdings" w:hAnsi="Wingdings" w:hint="default"/>
+      </w:rPr>
+    </w:lvl>
+  </w:abstractNum>
+  <w:abstractNum w:abstractNumId="41" w15:restartNumberingAfterBreak="0">
     <w:nsid w:val="71D70EB2"/>
     <w:multiLevelType w:val="hybridMultilevel"/>
     <w:tmpl w:val="0B82EDF6"/>
@@ -39550,7 +40307,7 @@
       </w:rPr>
     </w:lvl>
   </w:abstractNum>
-  <w:abstractNum w:abstractNumId="37" w15:restartNumberingAfterBreak="0">
+  <w:abstractNum w:abstractNumId="42" w15:restartNumberingAfterBreak="0">
     <w:nsid w:val="79FF0095"/>
     <w:multiLevelType w:val="hybridMultilevel"/>
     <w:tmpl w:val="EEE684A8"/>
@@ -39663,7 +40420,7 @@
       </w:rPr>
     </w:lvl>
   </w:abstractNum>
-  <w:abstractNum w:abstractNumId="38" w15:restartNumberingAfterBreak="0">
+  <w:abstractNum w:abstractNumId="43" w15:restartNumberingAfterBreak="0">
     <w:nsid w:val="7C8D0703"/>
     <w:multiLevelType w:val="multilevel"/>
     <w:tmpl w:val="50E0FB14"/>
@@ -39776,7 +40533,7 @@
       </w:rPr>
     </w:lvl>
   </w:abstractNum>
-  <w:abstractNum w:abstractNumId="39" w15:restartNumberingAfterBreak="0">
+  <w:abstractNum w:abstractNumId="44" w15:restartNumberingAfterBreak="0">
     <w:nsid w:val="7D853AD4"/>
     <w:multiLevelType w:val="hybridMultilevel"/>
     <w:tmpl w:val="44503C66"/>
@@ -39889,7 +40646,7 @@
       </w:rPr>
     </w:lvl>
   </w:abstractNum>
-  <w:abstractNum w:abstractNumId="40" w15:restartNumberingAfterBreak="0">
+  <w:abstractNum w:abstractNumId="45" w15:restartNumberingAfterBreak="0">
     <w:nsid w:val="7DC66F1C"/>
     <w:multiLevelType w:val="hybridMultilevel"/>
     <w:tmpl w:val="94644FC2"/>
@@ -40003,127 +40760,142 @@
     </w:lvl>
   </w:abstractNum>
   <w:num w:numId="1">
-    <w:abstractNumId w:val="21"/>
+    <w:abstractNumId w:val="24"/>
   </w:num>
   <w:num w:numId="2">
-    <w:abstractNumId w:val="39"/>
+    <w:abstractNumId w:val="44"/>
   </w:num>
   <w:num w:numId="3">
-    <w:abstractNumId w:val="17"/>
+    <w:abstractNumId w:val="20"/>
   </w:num>
   <w:num w:numId="4">
-    <w:abstractNumId w:val="30"/>
+    <w:abstractNumId w:val="34"/>
   </w:num>
   <w:num w:numId="5">
     <w:abstractNumId w:val="0"/>
   </w:num>
   <w:num w:numId="6">
+    <w:abstractNumId w:val="32"/>
+  </w:num>
+  <w:num w:numId="7">
     <w:abstractNumId w:val="28"/>
   </w:num>
-  <w:num w:numId="7">
-    <w:abstractNumId w:val="24"/>
-  </w:num>
   <w:num w:numId="8">
-    <w:abstractNumId w:val="34"/>
+    <w:abstractNumId w:val="38"/>
   </w:num>
   <w:num w:numId="9">
+    <w:abstractNumId w:val="30"/>
+  </w:num>
+  <w:num w:numId="10">
+    <w:abstractNumId w:val="13"/>
+  </w:num>
+  <w:num w:numId="11">
+    <w:abstractNumId w:val="29"/>
+  </w:num>
+  <w:num w:numId="12">
     <w:abstractNumId w:val="26"/>
   </w:num>
-  <w:num w:numId="10">
-    <w:abstractNumId w:val="10"/>
-  </w:num>
-  <w:num w:numId="11">
-    <w:abstractNumId w:val="25"/>
-  </w:num>
-  <w:num w:numId="12">
-    <w:abstractNumId w:val="22"/>
-  </w:num>
   <w:num w:numId="13">
-    <w:abstractNumId w:val="37"/>
+    <w:abstractNumId w:val="42"/>
   </w:num>
   <w:num w:numId="14">
     <w:abstractNumId w:val="2"/>
   </w:num>
   <w:num w:numId="15">
+    <w:abstractNumId w:val="5"/>
+  </w:num>
+  <w:num w:numId="16">
+    <w:abstractNumId w:val="41"/>
+  </w:num>
+  <w:num w:numId="17">
+    <w:abstractNumId w:val="23"/>
+  </w:num>
+  <w:num w:numId="18">
+    <w:abstractNumId w:val="12"/>
+  </w:num>
+  <w:num w:numId="19">
+    <w:abstractNumId w:val="39"/>
+  </w:num>
+  <w:num w:numId="20">
+    <w:abstractNumId w:val="33"/>
+  </w:num>
+  <w:num w:numId="21">
     <w:abstractNumId w:val="4"/>
   </w:num>
-  <w:num w:numId="16">
-    <w:abstractNumId w:val="36"/>
-  </w:num>
-  <w:num w:numId="17">
-    <w:abstractNumId w:val="20"/>
-  </w:num>
-  <w:num w:numId="18">
-    <w:abstractNumId w:val="9"/>
-  </w:num>
-  <w:num w:numId="19">
-    <w:abstractNumId w:val="35"/>
-  </w:num>
-  <w:num w:numId="20">
-    <w:abstractNumId w:val="29"/>
-  </w:num>
-  <w:num w:numId="21">
-    <w:abstractNumId w:val="3"/>
-  </w:num>
   <w:num w:numId="22">
-    <w:abstractNumId w:val="40"/>
+    <w:abstractNumId w:val="45"/>
   </w:num>
   <w:num w:numId="23">
-    <w:abstractNumId w:val="32"/>
+    <w:abstractNumId w:val="36"/>
   </w:num>
   <w:num w:numId="24">
     <w:abstractNumId w:val="1"/>
   </w:num>
   <w:num w:numId="25">
+    <w:abstractNumId w:val="22"/>
+  </w:num>
+  <w:num w:numId="26">
+    <w:abstractNumId w:val="21"/>
+  </w:num>
+  <w:num w:numId="27">
+    <w:abstractNumId w:val="6"/>
+  </w:num>
+  <w:num w:numId="28">
+    <w:abstractNumId w:val="15"/>
+  </w:num>
+  <w:num w:numId="29">
+    <w:abstractNumId w:val="14"/>
+  </w:num>
+  <w:num w:numId="30">
+    <w:abstractNumId w:val="16"/>
+  </w:num>
+  <w:num w:numId="31">
+    <w:abstractNumId w:val="18"/>
+  </w:num>
+  <w:num w:numId="32">
+    <w:abstractNumId w:val="35"/>
+  </w:num>
+  <w:num w:numId="33">
+    <w:abstractNumId w:val="27"/>
+  </w:num>
+  <w:num w:numId="34">
+    <w:abstractNumId w:val="37"/>
+  </w:num>
+  <w:num w:numId="35">
+    <w:abstractNumId w:val="43"/>
+  </w:num>
+  <w:num w:numId="36">
+    <w:abstractNumId w:val="10"/>
+  </w:num>
+  <w:num w:numId="37">
+    <w:abstractNumId w:val="9"/>
+  </w:num>
+  <w:num w:numId="38">
     <w:abstractNumId w:val="19"/>
   </w:num>
-  <w:num w:numId="26">
-    <w:abstractNumId w:val="18"/>
-  </w:num>
-  <w:num w:numId="27">
-    <w:abstractNumId w:val="5"/>
-  </w:num>
-  <w:num w:numId="28">
-    <w:abstractNumId w:val="12"/>
-  </w:num>
-  <w:num w:numId="29">
-    <w:abstractNumId w:val="11"/>
-  </w:num>
-  <w:num w:numId="30">
-    <w:abstractNumId w:val="13"/>
-  </w:num>
-  <w:num w:numId="31">
-    <w:abstractNumId w:val="15"/>
-  </w:num>
-  <w:num w:numId="32">
+  <w:num w:numId="39">
     <w:abstractNumId w:val="31"/>
   </w:num>
-  <w:num w:numId="33">
-    <w:abstractNumId w:val="23"/>
+  <w:num w:numId="40">
+    <w:abstractNumId w:val="7"/>
   </w:num>
-  <w:num w:numId="34">
-    <w:abstractNumId w:val="33"/>
+  <w:num w:numId="41">
+    <w:abstractNumId w:val="17"/>
   </w:num>
-  <w:num w:numId="35">
-    <w:abstractNumId w:val="38"/>
-  </w:num>
-  <w:num w:numId="36">
+  <w:num w:numId="42">
     <w:abstractNumId w:val="8"/>
   </w:num>
-  <w:num w:numId="37">
-    <w:abstractNumId w:val="7"/>
+  <w:num w:numId="43">
+    <w:abstractNumId w:val="25"/>
   </w:num>
-  <w:num w:numId="38">
-    <w:abstractNumId w:val="16"/>
+  <w:num w:numId="44">
+    <w:abstractNumId w:val="40"/>
   </w:num>
-  <w:num w:numId="39">
-    <w:abstractNumId w:val="27"/>
+  <w:num w:numId="45">
+    <w:abstractNumId w:val="3"/>
   </w:num>
-  <w:num w:numId="40">
-    <w:abstractNumId w:val="6"/>
-  </w:num>
-  <w:num w:numId="41">
-    <w:abstractNumId w:val="14"/>
+  <w:num w:numId="46">
+    <w:abstractNumId w:val="11"/>
   </w:num>
 </w:numbering>
 </file>
@@ -41670,7 +42442,7 @@
 </file>
 
 <file path=customXml/itemProps1.xml><?xml version="1.0" encoding="utf-8"?>
-<ds:datastoreItem xmlns:ds="http://schemas.openxmlformats.org/officeDocument/2006/customXml" ds:itemID="{0AD28081-E689-4525-A647-D4577F9CD1C5}">
+<ds:datastoreItem xmlns:ds="http://schemas.openxmlformats.org/officeDocument/2006/customXml" ds:itemID="{63C6B98C-286C-4ABC-8B1F-6B29A70577D2}">
   <ds:schemaRefs>
     <ds:schemaRef ds:uri="http://schemas.openxmlformats.org/officeDocument/2006/bibliography"/>
   </ds:schemaRefs>

</xml_diff>

<commit_message>
poprawione streszczenie i przykłady skryptów (relatywne ścieżki do bibliotek)
</commit_message>
<xml_diff>
--- a/Cake/Praca2.docx
+++ b/Cake/Praca2.docx
@@ -960,10 +960,7 @@
     </w:p>
     <w:p>
       <w:r>
-        <w:t xml:space="preserve">Nasza aplikacja – </w:t>
-      </w:r>
-      <w:r>
-        <w:t>„</w:t>
+        <w:t>Celem pracy inżynierskiej jest stworzenie narzędzia spełniającego wymagania rozważane powyżej. Nasza aplikacja – „</w:t>
       </w:r>
       <w:proofErr w:type="spellStart"/>
       <w:r>
@@ -971,10 +968,7 @@
       </w:r>
       <w:proofErr w:type="spellEnd"/>
       <w:r>
-        <w:t>”</w:t>
-      </w:r>
-      <w:r>
-        <w:t xml:space="preserve"> – jest jednym z nich. Używa części platformy kompilacyjnej .NET pod kryptonimem „</w:t>
+        <w:t>” – używa części platformy kompilacyjnej .NET, kolokwialnie nazwanej „</w:t>
       </w:r>
       <w:proofErr w:type="spellStart"/>
       <w:r>
@@ -982,23 +976,7 @@
       </w:r>
       <w:proofErr w:type="spellEnd"/>
       <w:r>
-        <w:t>” w celu asynchronicznego uruchamiania skryptów napisanych w C# i zawartego w nich kodu. System umożliwia użytkownikowi specyfikację zależności pomiędzy różnymi zadaniami zdefiniowanymi w skrypcie i jest łatwo rozszerzalny.</w:t>
-      </w:r>
-    </w:p>
-    <w:p>
-      <w:r>
-        <w:t>Celem pracy inżynierskiej jest porównanie istniejących narzędzi, podobnych do „</w:t>
-      </w:r>
-      <w:proofErr w:type="spellStart"/>
-      <w:r>
-        <w:t>Cake</w:t>
-      </w:r>
-      <w:proofErr w:type="spellEnd"/>
-      <w:r>
-        <w:t>” i opis aplikacji ze wszystkimi jej modułami.</w:t>
-      </w:r>
-      <w:r>
-        <w:t xml:space="preserve"> </w:t>
+        <w:t xml:space="preserve">” w celu uruchamiania skryptów napisanych w C# i zawartego w nich kodu. System umożliwia użytkownikowi specyfikację zależności pomiędzy różnymi zadaniami zdefiniowanymi w skrypcie i jest łatwo rozszerzalny. W pracy opisujemy aplikację ze wszystkimi jej modułami oraz porównujemy ją z innymi, podobnymi narzędziami. </w:t>
       </w:r>
       <w:r>
         <w:t>Praca składa się z czterech rozdziałów.</w:t>
@@ -1098,24 +1076,48 @@
           <w:lang w:val="en-GB"/>
         </w:rPr>
       </w:pPr>
-      <w:r>
+    </w:p>
+    <w:p>
+      <w:pPr>
         <w:rPr>
           <w:lang w:val="en-GB"/>
         </w:rPr>
-        <w:t>Our application – Cake - is one of them. It uses a part of .NET Compiler Platform to run scripts written in C# asynchronously and execute code in them. The system enables the user to define dependencies between different jobs defined in scripts and is easily extendable.</w:t>
-      </w:r>
-    </w:p>
-    <w:p>
-      <w:pPr>
+      </w:pPr>
+      <w:r>
+        <w:rPr>
+          <w:lang w:val="en-US"/>
+        </w:rPr>
+        <w:t>The purpose of this e</w:t>
+      </w:r>
+      <w:r>
+        <w:rPr>
+          <w:lang w:val="en-US"/>
+        </w:rPr>
+        <w:t>ngineer thesis is creating  tool that fulfils requirements described above. Our application – Cake – uses a part of .NET Compiler Platform to run scripts written in C# and execute code in them.</w:t>
+      </w:r>
+      <w:r>
         <w:rPr>
           <w:lang w:val="en-GB"/>
         </w:rPr>
-      </w:pPr>
+        <w:t xml:space="preserve"> The system enables the user to define dependencies between different jobs defined in scripts and is easily extendable.</w:t>
+      </w:r>
       <w:r>
         <w:rPr>
           <w:lang w:val="en-GB"/>
         </w:rPr>
-        <w:t xml:space="preserve">The purpose of this engineer thesis is the comparison of existing tools similar to Cake and description of the application with all its modules. The dissertation includes four chapters. </w:t>
+        <w:t xml:space="preserve"> The dissertation contains a description of the application with all its modules</w:t>
+      </w:r>
+      <w:r>
+        <w:rPr>
+          <w:lang w:val="en-GB"/>
+        </w:rPr>
+        <w:t xml:space="preserve"> and a comparison of the system to other, similar tools. The thesis includes four chapters.</w:t>
+      </w:r>
+      <w:r>
+        <w:rPr>
+          <w:lang w:val="en-GB"/>
+        </w:rPr>
+        <w:t xml:space="preserve"> </w:t>
       </w:r>
     </w:p>
     <w:p>
@@ -4718,6 +4720,7 @@
           <w:id w:val="-353033351"/>
           <w:citation/>
         </w:sdtPr>
+        <w:sdtEndPr/>
         <w:sdtContent>
           <w:r>
             <w:fldChar w:fldCharType="begin"/>
@@ -5447,6 +5450,7 @@
           <w:id w:val="10117010"/>
           <w:citation/>
         </w:sdtPr>
+        <w:sdtEndPr/>
         <w:sdtContent>
           <w:r>
             <w:fldChar w:fldCharType="begin"/>
@@ -9308,18 +9312,6 @@
     <w:p>
       <w:r>
         <w:t>Nasza aplikacja powinna być uruchamiana z wiersza poleceń w następujący sposób:</w:t>
-      </w:r>
-    </w:p>
-    <w:p>
-      <w:pPr>
-        <w:pStyle w:val="Legenda"/>
-        <w:keepNext/>
-      </w:pPr>
-      <w:r>
-        <w:t xml:space="preserve">Przykład </w:t>
-      </w:r>
-      <w:r>
-        <w:t>3</w:t>
       </w:r>
     </w:p>
     <w:p>
@@ -9645,7 +9637,10 @@
     </w:p>
     <w:p>
       <w:r>
-        <w:t>Jak widać w powyższym przykładzie, przy uruchamianiu programu możliwe jest wykorzystanie jednego lub więcej poniższych parametrów:</w:t>
+        <w:t>Przy</w:t>
+      </w:r>
+      <w:r>
+        <w:t xml:space="preserve"> uruchamianiu programu możliwe jest wykorzystanie jednego lub więcej poniższych parametrów:</w:t>
       </w:r>
     </w:p>
     <w:p>
@@ -10032,6 +10027,7 @@
           <w:id w:val="-1272550309"/>
           <w:citation/>
         </w:sdtPr>
+        <w:sdtEndPr/>
         <w:sdtContent>
           <w:r>
             <w:fldChar w:fldCharType="begin"/>
@@ -10139,6 +10135,7 @@
           <w:id w:val="-1445685500"/>
           <w:citation/>
         </w:sdtPr>
+        <w:sdtEndPr/>
         <w:sdtContent>
           <w:r>
             <w:fldChar w:fldCharType="begin"/>
@@ -10197,7 +10194,6 @@
     </w:p>
     <w:p>
       <w:r>
-        <w:lastRenderedPageBreak/>
         <w:t>Do obsługi zadań stworzyliśmy następujące obiekty pomocnicze:</w:t>
       </w:r>
     </w:p>
@@ -10218,6 +10214,7 @@
           <w:sz w:val="24"/>
           <w:szCs w:val="24"/>
         </w:rPr>
+        <w:lastRenderedPageBreak/>
         <w:t>JobStatus</w:t>
       </w:r>
       <w:proofErr w:type="spellEnd"/>
@@ -10410,6 +10407,7 @@
           <w:id w:val="-1252202531"/>
           <w:citation/>
         </w:sdtPr>
+        <w:sdtEndPr/>
         <w:sdtContent>
           <w:r>
             <w:fldChar w:fldCharType="begin"/>
@@ -13503,6 +13501,7 @@
           <w:id w:val="-986696879"/>
           <w:citation/>
         </w:sdtPr>
+        <w:sdtEndPr/>
         <w:sdtContent>
           <w:r>
             <w:fldChar w:fldCharType="begin"/>
@@ -13701,6 +13700,7 @@
           <w:id w:val="5406765"/>
           <w:citation/>
         </w:sdtPr>
+        <w:sdtEndPr/>
         <w:sdtContent>
           <w:r>
             <w:fldChar w:fldCharType="begin"/>
@@ -17010,7 +17010,7 @@
           <w:sz w:val="19"/>
           <w:szCs w:val="19"/>
         </w:rPr>
-        <w:t>"C:/Users/ErnestPrzestrzelski/Desktop/Praca/Cake/Z</w:t>
+        <w:t>"</w:t>
       </w:r>
       <w:r>
         <w:rPr>
@@ -17019,6 +17019,24 @@
           <w:sz w:val="19"/>
           <w:szCs w:val="19"/>
         </w:rPr>
+        <w:t>../../..</w:t>
+      </w:r>
+      <w:r>
+        <w:rPr>
+          <w:rFonts w:ascii="Consolas" w:hAnsi="Consolas" w:cs="Consolas"/>
+          <w:color w:val="A31515"/>
+          <w:sz w:val="19"/>
+          <w:szCs w:val="19"/>
+        </w:rPr>
+        <w:t>/Z</w:t>
+      </w:r>
+      <w:r>
+        <w:rPr>
+          <w:rFonts w:ascii="Consolas" w:hAnsi="Consolas" w:cs="Consolas"/>
+          <w:color w:val="A31515"/>
+          <w:sz w:val="19"/>
+          <w:szCs w:val="19"/>
+        </w:rPr>
         <w:t>ip</w:t>
       </w:r>
       <w:r>
@@ -17028,7 +17046,27 @@
           <w:sz w:val="19"/>
           <w:szCs w:val="19"/>
         </w:rPr>
-        <w:t>/bin/Debug/</w:t>
+        <w:t>/bin/</w:t>
+      </w:r>
+      <w:proofErr w:type="spellStart"/>
+      <w:r>
+        <w:rPr>
+          <w:rFonts w:ascii="Consolas" w:hAnsi="Consolas" w:cs="Consolas"/>
+          <w:color w:val="A31515"/>
+          <w:sz w:val="19"/>
+          <w:szCs w:val="19"/>
+        </w:rPr>
+        <w:t>Debug</w:t>
+      </w:r>
+      <w:proofErr w:type="spellEnd"/>
+      <w:r>
+        <w:rPr>
+          <w:rFonts w:ascii="Consolas" w:hAnsi="Consolas" w:cs="Consolas"/>
+          <w:color w:val="A31515"/>
+          <w:sz w:val="19"/>
+          <w:szCs w:val="19"/>
+        </w:rPr>
+        <w:t>/</w:t>
       </w:r>
       <w:r>
         <w:rPr>
@@ -17881,7 +17919,45 @@
           <w:sz w:val="19"/>
           <w:szCs w:val="19"/>
         </w:rPr>
-        <w:t>"C:/Users/ErnestPrzestrzelski/Desktop/Praca/Cake/Zip/bin/Debug/Zip.dll"</w:t>
+        <w:t>"</w:t>
+      </w:r>
+      <w:r>
+        <w:rPr>
+          <w:rFonts w:ascii="Consolas" w:hAnsi="Consolas" w:cs="Consolas"/>
+          <w:color w:val="A31515"/>
+          <w:sz w:val="19"/>
+          <w:szCs w:val="19"/>
+        </w:rPr>
+        <w:t>./../..</w:t>
+      </w:r>
+      <w:r>
+        <w:rPr>
+          <w:rFonts w:ascii="Consolas" w:hAnsi="Consolas" w:cs="Consolas"/>
+          <w:color w:val="A31515"/>
+          <w:sz w:val="19"/>
+          <w:szCs w:val="19"/>
+        </w:rPr>
+        <w:t>/Zip/bin/</w:t>
+      </w:r>
+      <w:proofErr w:type="spellStart"/>
+      <w:r>
+        <w:rPr>
+          <w:rFonts w:ascii="Consolas" w:hAnsi="Consolas" w:cs="Consolas"/>
+          <w:color w:val="A31515"/>
+          <w:sz w:val="19"/>
+          <w:szCs w:val="19"/>
+        </w:rPr>
+        <w:t>Debug</w:t>
+      </w:r>
+      <w:proofErr w:type="spellEnd"/>
+      <w:r>
+        <w:rPr>
+          <w:rFonts w:ascii="Consolas" w:hAnsi="Consolas" w:cs="Consolas"/>
+          <w:color w:val="A31515"/>
+          <w:sz w:val="19"/>
+          <w:szCs w:val="19"/>
+        </w:rPr>
+        <w:t>/Zip.dll"</w:t>
       </w:r>
     </w:p>
     <w:p>
@@ -18716,6 +18792,7 @@
           <w:id w:val="1373968897"/>
           <w:citation/>
         </w:sdtPr>
+        <w:sdtEndPr/>
         <w:sdtContent>
           <w:r>
             <w:rPr>
@@ -19716,7 +19793,7 @@
           <w:numId w:val="24"/>
         </w:numPr>
         <w:rPr>
-          <w:lang w:val="en-US" w:eastAsia="pl-PL"/>
+          <w:lang w:eastAsia="pl-PL"/>
         </w:rPr>
       </w:pPr>
       <w:proofErr w:type="spellStart"/>
@@ -19733,37 +19810,57 @@
         </w:rPr>
         <w:t xml:space="preserve"> – wewnętrzny poziom informacji. </w:t>
       </w:r>
-      <w:proofErr w:type="spellStart"/>
-      <w:r>
-        <w:rPr>
-          <w:lang w:val="en-US" w:eastAsia="pl-PL"/>
-        </w:rPr>
-        <w:t>Możliwe</w:t>
-      </w:r>
-      <w:proofErr w:type="spellEnd"/>
-      <w:r>
-        <w:rPr>
-          <w:lang w:val="en-US" w:eastAsia="pl-PL"/>
-        </w:rPr>
-        <w:t xml:space="preserve"> </w:t>
-      </w:r>
-      <w:proofErr w:type="spellStart"/>
-      <w:r>
-        <w:rPr>
-          <w:lang w:val="en-US" w:eastAsia="pl-PL"/>
-        </w:rPr>
-        <w:t>wartości</w:t>
-      </w:r>
-      <w:proofErr w:type="spellEnd"/>
-      <w:r>
-        <w:rPr>
-          <w:lang w:val="en-US" w:eastAsia="pl-PL"/>
-        </w:rPr>
-        <w:t>: Off, Error, Warning, Info, Verbose (Debug)</w:t>
-      </w:r>
-      <w:r>
-        <w:rPr>
-          <w:lang w:val="en-US" w:eastAsia="pl-PL"/>
+      <w:r>
+        <w:rPr>
+          <w:lang w:eastAsia="pl-PL"/>
+        </w:rPr>
+        <w:t xml:space="preserve">Możliwe wartości: Off, Error, </w:t>
+      </w:r>
+      <w:proofErr w:type="spellStart"/>
+      <w:r>
+        <w:rPr>
+          <w:lang w:eastAsia="pl-PL"/>
+        </w:rPr>
+        <w:t>Warning</w:t>
+      </w:r>
+      <w:proofErr w:type="spellEnd"/>
+      <w:r>
+        <w:rPr>
+          <w:lang w:eastAsia="pl-PL"/>
+        </w:rPr>
+        <w:t xml:space="preserve">, Info, </w:t>
+      </w:r>
+      <w:proofErr w:type="spellStart"/>
+      <w:r>
+        <w:rPr>
+          <w:lang w:eastAsia="pl-PL"/>
+        </w:rPr>
+        <w:t>Verbose</w:t>
+      </w:r>
+      <w:proofErr w:type="spellEnd"/>
+      <w:r>
+        <w:rPr>
+          <w:lang w:eastAsia="pl-PL"/>
+        </w:rPr>
+        <w:t xml:space="preserve"> (</w:t>
+      </w:r>
+      <w:proofErr w:type="spellStart"/>
+      <w:r>
+        <w:rPr>
+          <w:lang w:eastAsia="pl-PL"/>
+        </w:rPr>
+        <w:t>Debug</w:t>
+      </w:r>
+      <w:proofErr w:type="spellEnd"/>
+      <w:r>
+        <w:rPr>
+          <w:lang w:eastAsia="pl-PL"/>
+        </w:rPr>
+        <w:t>)</w:t>
+      </w:r>
+      <w:r>
+        <w:rPr>
+          <w:lang w:eastAsia="pl-PL"/>
         </w:rPr>
         <w:t>.</w:t>
       </w:r>
@@ -20549,6 +20646,7 @@
           <w:color w:val="A31515"/>
           <w:sz w:val="19"/>
           <w:szCs w:val="19"/>
+          <w:lang w:val="en-US"/>
         </w:rPr>
       </w:pPr>
       <w:r>
@@ -20557,6 +20655,7 @@
           <w:color w:val="808080"/>
           <w:sz w:val="19"/>
           <w:szCs w:val="19"/>
+          <w:lang w:val="en-US"/>
         </w:rPr>
         <w:t>#r</w:t>
       </w:r>
@@ -20566,6 +20665,7 @@
           <w:color w:val="000000"/>
           <w:sz w:val="19"/>
           <w:szCs w:val="19"/>
+          <w:lang w:val="en-US"/>
         </w:rPr>
         <w:t xml:space="preserve"> </w:t>
       </w:r>
@@ -20575,8 +20675,61 @@
           <w:color w:val="A31515"/>
           <w:sz w:val="19"/>
           <w:szCs w:val="19"/>
-        </w:rPr>
-        <w:t>"C:/Users/ErnestPrzestrzelski/Desktop/Praca/Cake/NUnit/bin/Debug/NUnit.dll"</w:t>
+          <w:lang w:val="en-US"/>
+        </w:rPr>
+        <w:t>"</w:t>
+      </w:r>
+      <w:r>
+        <w:rPr>
+          <w:rFonts w:ascii="Consolas" w:hAnsi="Consolas" w:cs="Consolas"/>
+          <w:color w:val="A31515"/>
+          <w:sz w:val="19"/>
+          <w:szCs w:val="19"/>
+          <w:lang w:val="en-US"/>
+        </w:rPr>
+        <w:t>..</w:t>
+      </w:r>
+      <w:r>
+        <w:rPr>
+          <w:rFonts w:ascii="Consolas" w:hAnsi="Consolas" w:cs="Consolas"/>
+          <w:color w:val="A31515"/>
+          <w:sz w:val="19"/>
+          <w:szCs w:val="19"/>
+          <w:lang w:val="en-US"/>
+        </w:rPr>
+        <w:t>/../..</w:t>
+      </w:r>
+      <w:r>
+        <w:rPr>
+          <w:rFonts w:ascii="Consolas" w:hAnsi="Consolas" w:cs="Consolas"/>
+          <w:color w:val="A31515"/>
+          <w:sz w:val="19"/>
+          <w:szCs w:val="19"/>
+          <w:lang w:val="en-US"/>
+        </w:rPr>
+        <w:t>/</w:t>
+      </w:r>
+      <w:proofErr w:type="spellStart"/>
+      <w:r>
+        <w:rPr>
+          <w:rFonts w:ascii="Consolas" w:hAnsi="Consolas" w:cs="Consolas"/>
+          <w:color w:val="A31515"/>
+          <w:sz w:val="19"/>
+          <w:szCs w:val="19"/>
+          <w:lang w:val="en-US"/>
+        </w:rPr>
+        <w:t>NUnit</w:t>
+      </w:r>
+      <w:proofErr w:type="spellEnd"/>
+      <w:r>
+        <w:rPr>
+          <w:rFonts w:ascii="Consolas" w:hAnsi="Consolas" w:cs="Consolas"/>
+          <w:color w:val="A31515"/>
+          <w:sz w:val="19"/>
+          <w:szCs w:val="19"/>
+          <w:lang w:val="en-US"/>
+        </w:rPr>
+        <w:t>/bin/Debug/NUnit.dll"</w:t>
       </w:r>
     </w:p>
     <w:p>
@@ -20588,6 +20741,7 @@
           <w:color w:val="008000"/>
           <w:sz w:val="19"/>
           <w:szCs w:val="19"/>
+          <w:lang w:val="en-US"/>
         </w:rPr>
       </w:pPr>
     </w:p>
@@ -22904,6 +23058,7 @@
           <w:color w:val="008000"/>
           <w:sz w:val="19"/>
           <w:szCs w:val="19"/>
+          <w:lang w:val="en-US"/>
         </w:rPr>
       </w:pPr>
       <w:r>
@@ -22912,6 +23067,7 @@
           <w:color w:val="808080"/>
           <w:sz w:val="19"/>
           <w:szCs w:val="19"/>
+          <w:lang w:val="en-US"/>
         </w:rPr>
         <w:t>#r</w:t>
       </w:r>
@@ -22921,6 +23077,7 @@
           <w:color w:val="000000"/>
           <w:sz w:val="19"/>
           <w:szCs w:val="19"/>
+          <w:lang w:val="en-US"/>
         </w:rPr>
         <w:t xml:space="preserve"> </w:t>
       </w:r>
@@ -22930,8 +23087,71 @@
           <w:color w:val="A31515"/>
           <w:sz w:val="19"/>
           <w:szCs w:val="19"/>
-        </w:rPr>
-        <w:t>"C:/Users/ErnestPrzestrzelski/Desktop/Praca/Cake/XUnit/bin/Debug/XUnit.dll"</w:t>
+          <w:lang w:val="en-US"/>
+        </w:rPr>
+        <w:t>"</w:t>
+      </w:r>
+      <w:r>
+        <w:rPr>
+          <w:rFonts w:ascii="Consolas" w:hAnsi="Consolas" w:cs="Consolas"/>
+          <w:color w:val="A31515"/>
+          <w:sz w:val="19"/>
+          <w:szCs w:val="19"/>
+          <w:lang w:val="en-US"/>
+        </w:rPr>
+        <w:t>..</w:t>
+      </w:r>
+      <w:r>
+        <w:rPr>
+          <w:rFonts w:ascii="Consolas" w:hAnsi="Consolas" w:cs="Consolas"/>
+          <w:color w:val="A31515"/>
+          <w:sz w:val="19"/>
+          <w:szCs w:val="19"/>
+          <w:lang w:val="en-US"/>
+        </w:rPr>
+        <w:t>/../.</w:t>
+      </w:r>
+      <w:r>
+        <w:rPr>
+          <w:rFonts w:ascii="Consolas" w:hAnsi="Consolas" w:cs="Consolas"/>
+          <w:color w:val="A31515"/>
+          <w:sz w:val="19"/>
+          <w:szCs w:val="19"/>
+          <w:lang w:val="en-US"/>
+        </w:rPr>
+        <w:t>.</w:t>
+      </w:r>
+      <w:r>
+        <w:rPr>
+          <w:rFonts w:ascii="Consolas" w:hAnsi="Consolas" w:cs="Consolas"/>
+          <w:color w:val="A31515"/>
+          <w:sz w:val="19"/>
+          <w:szCs w:val="19"/>
+          <w:lang w:val="en-US"/>
+        </w:rPr>
+        <w:t>/</w:t>
+      </w:r>
+      <w:proofErr w:type="spellStart"/>
+      <w:r>
+        <w:rPr>
+          <w:rFonts w:ascii="Consolas" w:hAnsi="Consolas" w:cs="Consolas"/>
+          <w:color w:val="A31515"/>
+          <w:sz w:val="19"/>
+          <w:szCs w:val="19"/>
+          <w:lang w:val="en-US"/>
+        </w:rPr>
+        <w:t>XUnit</w:t>
+      </w:r>
+      <w:proofErr w:type="spellEnd"/>
+      <w:r>
+        <w:rPr>
+          <w:rFonts w:ascii="Consolas" w:hAnsi="Consolas" w:cs="Consolas"/>
+          <w:color w:val="A31515"/>
+          <w:sz w:val="19"/>
+          <w:szCs w:val="19"/>
+          <w:lang w:val="en-US"/>
+        </w:rPr>
+        <w:t>/bin/Debug/XUnit.dll"</w:t>
       </w:r>
     </w:p>
     <w:p>
@@ -22943,6 +23163,7 @@
           <w:color w:val="008000"/>
           <w:sz w:val="19"/>
           <w:szCs w:val="19"/>
+          <w:lang w:val="en-US"/>
         </w:rPr>
       </w:pPr>
     </w:p>
@@ -23478,8 +23699,6 @@
         </w:rPr>
         <w:t>)</w:t>
       </w:r>
-      <w:bookmarkStart w:id="21" w:name="_GoBack"/>
-      <w:bookmarkEnd w:id="21"/>
     </w:p>
     <w:p>
       <w:pPr>
@@ -24126,52 +24345,80 @@
         <w:rPr>
           <w:rFonts w:asciiTheme="majorHAnsi" w:hAnsiTheme="majorHAnsi" w:cstheme="majorHAnsi"/>
           <w:color w:val="2F5496" w:themeColor="accent1" w:themeShade="BF"/>
-          <w:lang w:val="en-US" w:eastAsia="pl-PL"/>
-        </w:rPr>
-      </w:pPr>
+          <w:lang w:eastAsia="pl-PL"/>
+        </w:rPr>
+      </w:pPr>
+      <w:proofErr w:type="spellStart"/>
       <w:r>
         <w:rPr>
           <w:rFonts w:asciiTheme="majorHAnsi" w:hAnsiTheme="majorHAnsi" w:cstheme="majorHAnsi"/>
           <w:color w:val="2F5496" w:themeColor="accent1" w:themeShade="BF"/>
-          <w:lang w:val="en-US" w:eastAsia="pl-PL"/>
-        </w:rPr>
-        <w:t xml:space="preserve">bool </w:t>
-      </w:r>
-      <w:proofErr w:type="spellStart"/>
+          <w:lang w:eastAsia="pl-PL"/>
+        </w:rPr>
+        <w:t>bool</w:t>
+      </w:r>
+      <w:proofErr w:type="spellEnd"/>
       <w:r>
         <w:rPr>
           <w:rFonts w:asciiTheme="majorHAnsi" w:hAnsiTheme="majorHAnsi" w:cstheme="majorHAnsi"/>
           <w:color w:val="2F5496" w:themeColor="accent1" w:themeShade="BF"/>
-          <w:lang w:val="en-US" w:eastAsia="pl-PL"/>
-        </w:rPr>
-        <w:t>ResetHard</w:t>
-      </w:r>
-      <w:proofErr w:type="spellEnd"/>
+          <w:lang w:eastAsia="pl-PL"/>
+        </w:rPr>
+        <w:t xml:space="preserve"> </w:t>
+      </w:r>
+      <w:proofErr w:type="spellStart"/>
       <w:r>
         <w:rPr>
           <w:rFonts w:asciiTheme="majorHAnsi" w:hAnsiTheme="majorHAnsi" w:cstheme="majorHAnsi"/>
           <w:color w:val="2F5496" w:themeColor="accent1" w:themeShade="BF"/>
-          <w:lang w:val="en-US" w:eastAsia="pl-PL"/>
-        </w:rPr>
-        <w:t xml:space="preserve">(string </w:t>
-      </w:r>
-      <w:proofErr w:type="spellStart"/>
+          <w:lang w:eastAsia="pl-PL"/>
+        </w:rPr>
+        <w:t>ResetHard</w:t>
+      </w:r>
+      <w:proofErr w:type="spellEnd"/>
       <w:r>
         <w:rPr>
           <w:rFonts w:asciiTheme="majorHAnsi" w:hAnsiTheme="majorHAnsi" w:cstheme="majorHAnsi"/>
           <w:color w:val="2F5496" w:themeColor="accent1" w:themeShade="BF"/>
-          <w:lang w:val="en-US" w:eastAsia="pl-PL"/>
-        </w:rPr>
-        <w:t>commitShaHash</w:t>
-      </w:r>
-      <w:proofErr w:type="spellEnd"/>
+          <w:lang w:eastAsia="pl-PL"/>
+        </w:rPr>
+        <w:t xml:space="preserve">(string </w:t>
+      </w:r>
+      <w:proofErr w:type="spellStart"/>
       <w:r>
         <w:rPr>
           <w:rFonts w:asciiTheme="majorHAnsi" w:hAnsiTheme="majorHAnsi" w:cstheme="majorHAnsi"/>
           <w:color w:val="2F5496" w:themeColor="accent1" w:themeShade="BF"/>
-          <w:lang w:val="en-US" w:eastAsia="pl-PL"/>
-        </w:rPr>
-        <w:t xml:space="preserve"> = null)</w:t>
+          <w:lang w:eastAsia="pl-PL"/>
+        </w:rPr>
+        <w:t>commitShaHash</w:t>
+      </w:r>
+      <w:proofErr w:type="spellEnd"/>
+      <w:r>
+        <w:rPr>
+          <w:rFonts w:asciiTheme="majorHAnsi" w:hAnsiTheme="majorHAnsi" w:cstheme="majorHAnsi"/>
+          <w:color w:val="2F5496" w:themeColor="accent1" w:themeShade="BF"/>
+          <w:lang w:eastAsia="pl-PL"/>
+        </w:rPr>
+        <w:t xml:space="preserve"> = </w:t>
+      </w:r>
+      <w:proofErr w:type="spellStart"/>
+      <w:r>
+        <w:rPr>
+          <w:rFonts w:asciiTheme="majorHAnsi" w:hAnsiTheme="majorHAnsi" w:cstheme="majorHAnsi"/>
+          <w:color w:val="2F5496" w:themeColor="accent1" w:themeShade="BF"/>
+          <w:lang w:eastAsia="pl-PL"/>
+        </w:rPr>
+        <w:t>null</w:t>
+      </w:r>
+      <w:proofErr w:type="spellEnd"/>
+      <w:r>
+        <w:rPr>
+          <w:rFonts w:asciiTheme="majorHAnsi" w:hAnsiTheme="majorHAnsi" w:cstheme="majorHAnsi"/>
+          <w:color w:val="2F5496" w:themeColor="accent1" w:themeShade="BF"/>
+          <w:lang w:eastAsia="pl-PL"/>
+        </w:rPr>
+        <w:t>)</w:t>
       </w:r>
     </w:p>
     <w:p>
@@ -24784,6 +25031,7 @@
           <w:color w:val="A31515"/>
           <w:sz w:val="19"/>
           <w:szCs w:val="19"/>
+          <w:lang w:val="en-US"/>
         </w:rPr>
       </w:pPr>
       <w:r>
@@ -24792,6 +25040,7 @@
           <w:color w:val="808080"/>
           <w:sz w:val="19"/>
           <w:szCs w:val="19"/>
+          <w:lang w:val="en-US"/>
         </w:rPr>
         <w:t>#r</w:t>
       </w:r>
@@ -24801,6 +25050,7 @@
           <w:color w:val="000000"/>
           <w:sz w:val="19"/>
           <w:szCs w:val="19"/>
+          <w:lang w:val="en-US"/>
         </w:rPr>
         <w:t xml:space="preserve"> </w:t>
       </w:r>
@@ -24810,8 +25060,39 @@
           <w:color w:val="A31515"/>
           <w:sz w:val="19"/>
           <w:szCs w:val="19"/>
-        </w:rPr>
-        <w:t>"C:/Users/ErnestPrzestrzelski/Desktop/Praca/Cake/Git/bin/Debug/Git.dll"</w:t>
+          <w:lang w:val="en-US"/>
+        </w:rPr>
+        <w:t>"</w:t>
+      </w:r>
+      <w:r>
+        <w:rPr>
+          <w:rFonts w:ascii="Consolas" w:hAnsi="Consolas" w:cs="Consolas"/>
+          <w:color w:val="A31515"/>
+          <w:sz w:val="19"/>
+          <w:szCs w:val="19"/>
+          <w:lang w:val="en-US"/>
+        </w:rPr>
+        <w:t>..</w:t>
+      </w:r>
+      <w:r>
+        <w:rPr>
+          <w:rFonts w:ascii="Consolas" w:hAnsi="Consolas" w:cs="Consolas"/>
+          <w:color w:val="A31515"/>
+          <w:sz w:val="19"/>
+          <w:szCs w:val="19"/>
+          <w:lang w:val="en-US"/>
+        </w:rPr>
+        <w:t>/../..</w:t>
+      </w:r>
+      <w:r>
+        <w:rPr>
+          <w:rFonts w:ascii="Consolas" w:hAnsi="Consolas" w:cs="Consolas"/>
+          <w:color w:val="A31515"/>
+          <w:sz w:val="19"/>
+          <w:szCs w:val="19"/>
+          <w:lang w:val="en-US"/>
+        </w:rPr>
+        <w:t>/Git/bin/Debug/Git.dll"</w:t>
       </w:r>
     </w:p>
     <w:p>
@@ -24823,6 +25104,7 @@
           <w:color w:val="008000"/>
           <w:sz w:val="19"/>
           <w:szCs w:val="19"/>
+          <w:lang w:val="en-US"/>
         </w:rPr>
       </w:pPr>
     </w:p>
@@ -24840,6 +25122,7 @@
           <w:color w:val="000000"/>
           <w:sz w:val="19"/>
           <w:szCs w:val="19"/>
+          <w:lang w:val="en-US"/>
         </w:rPr>
         <w:t xml:space="preserve"> </w:t>
       </w:r>
@@ -26651,7 +26934,7 @@
           <w:rFonts w:cs="Arial"/>
         </w:rPr>
       </w:pPr>
-      <w:bookmarkStart w:id="22" w:name="_Toc495501762"/>
+      <w:bookmarkStart w:id="21" w:name="_Toc495501762"/>
       <w:r>
         <w:t xml:space="preserve">Rysunek </w:t>
       </w:r>
@@ -26670,22 +26953,22 @@
         </w:rPr>
         <w:t>7</w:t>
       </w:r>
+      <w:bookmarkEnd w:id="21"/>
+      <w:r>
+        <w:fldChar w:fldCharType="end"/>
+      </w:r>
+    </w:p>
+    <w:p/>
+    <w:p>
+      <w:pPr>
+        <w:pStyle w:val="Nagwek3"/>
+      </w:pPr>
+      <w:bookmarkStart w:id="22" w:name="_Toc497851456"/>
+      <w:proofErr w:type="spellStart"/>
+      <w:r>
+        <w:t>Cake.Minify</w:t>
+      </w:r>
       <w:bookmarkEnd w:id="22"/>
-      <w:r>
-        <w:fldChar w:fldCharType="end"/>
-      </w:r>
-    </w:p>
-    <w:p/>
-    <w:p>
-      <w:pPr>
-        <w:pStyle w:val="Nagwek3"/>
-      </w:pPr>
-      <w:bookmarkStart w:id="23" w:name="_Toc497851456"/>
-      <w:proofErr w:type="spellStart"/>
-      <w:r>
-        <w:t>Cake.Minify</w:t>
-      </w:r>
-      <w:bookmarkEnd w:id="23"/>
       <w:proofErr w:type="spellEnd"/>
     </w:p>
     <w:p>
@@ -27809,108 +28092,108 @@
       <w:pPr>
         <w:pStyle w:val="Nagwek2"/>
       </w:pPr>
-      <w:bookmarkStart w:id="24" w:name="_Toc497851457"/>
+      <w:bookmarkStart w:id="23" w:name="_Toc497851457"/>
       <w:r>
         <w:t>Tworzenie własnych modułów rozszerzających</w:t>
       </w:r>
+      <w:bookmarkEnd w:id="23"/>
+    </w:p>
+    <w:p>
+      <w:r>
+        <w:t xml:space="preserve">Oprócz bibliotek załączonych w programie </w:t>
+      </w:r>
+      <w:proofErr w:type="spellStart"/>
+      <w:r>
+        <w:t>C</w:t>
+      </w:r>
+      <w:r>
+        <w:t>ake</w:t>
+      </w:r>
+      <w:proofErr w:type="spellEnd"/>
+      <w:r>
+        <w:t xml:space="preserve"> można dodawać referencje do dowolnego pliku .</w:t>
+      </w:r>
+      <w:proofErr w:type="spellStart"/>
+      <w:r>
+        <w:t>dll</w:t>
+      </w:r>
+      <w:proofErr w:type="spellEnd"/>
+      <w:r>
+        <w:t xml:space="preserve"> ze skompilowanym kodem C# i wykorzystywać klasy i metody w nim zawarte bezpośrednio w skrypcie. Jest to prosty sposób na rozszerzalność naszego systemu o dodatkowe moduły, których funkcjonalności nie przewidzieliśmy w naszej aplikacji. W ten sam sposób powinniśmy odnosić się do bibliotek naszego systemu, aby skorzystać z danego modułu. </w:t>
+      </w:r>
+      <w:r>
+        <w:t>Dzięki temu uzyskujemy modularność naszego rozwiązania</w:t>
+      </w:r>
+      <w:r>
+        <w:t>.</w:t>
+      </w:r>
+    </w:p>
+    <w:p>
+      <w:r>
+        <w:t>Gdy napiszemy moduł rozszerzający nasz program, skompilowany plik .</w:t>
+      </w:r>
+      <w:proofErr w:type="spellStart"/>
+      <w:r>
+        <w:t>dll</w:t>
+      </w:r>
+      <w:proofErr w:type="spellEnd"/>
+      <w:r>
+        <w:t xml:space="preserve"> </w:t>
+      </w:r>
+      <w:r>
+        <w:t>może znajdować</w:t>
+      </w:r>
+      <w:r>
+        <w:t xml:space="preserve"> się w dowolnym miejscu na dysku. Wystarczy użyć dyrektywy wspomnianej w podrozdziale 3.3.3: </w:t>
+      </w:r>
+    </w:p>
+    <w:p>
+      <w:r>
+        <w:t>#r „X:\</w:t>
+      </w:r>
+      <w:proofErr w:type="spellStart"/>
+      <w:r>
+        <w:t>Path</w:t>
+      </w:r>
+      <w:proofErr w:type="spellEnd"/>
+      <w:r>
+        <w:t>\To\</w:t>
+      </w:r>
+      <w:proofErr w:type="spellStart"/>
+      <w:r>
+        <w:t>Your</w:t>
+      </w:r>
+      <w:proofErr w:type="spellEnd"/>
+      <w:r>
+        <w:t>\Library\library.dll”.</w:t>
+      </w:r>
+    </w:p>
+    <w:p>
+      <w:r>
+        <w:t xml:space="preserve">Przestrzenie nazw </w:t>
+      </w:r>
+      <w:r>
+        <w:t>użyte</w:t>
+      </w:r>
+      <w:r>
+        <w:t xml:space="preserve"> w dołączanym pliku będą również zaimportowane.</w:t>
+      </w:r>
+    </w:p>
+    <w:p>
+      <w:pPr>
+        <w:pStyle w:val="Nagwek2"/>
+        <w:rPr>
+          <w:lang w:eastAsia="pl-PL"/>
+        </w:rPr>
+      </w:pPr>
+      <w:bookmarkStart w:id="24" w:name="_Toc497851458"/>
+      <w:r>
+        <w:rPr>
+          <w:lang w:eastAsia="pl-PL"/>
+        </w:rPr>
+        <w:t>Złożone skrypty</w:t>
+      </w:r>
       <w:bookmarkEnd w:id="24"/>
-    </w:p>
-    <w:p>
-      <w:r>
-        <w:t xml:space="preserve">Oprócz bibliotek załączonych w programie </w:t>
-      </w:r>
-      <w:proofErr w:type="spellStart"/>
-      <w:r>
-        <w:t>C</w:t>
-      </w:r>
-      <w:r>
-        <w:t>ake</w:t>
-      </w:r>
-      <w:proofErr w:type="spellEnd"/>
-      <w:r>
-        <w:t xml:space="preserve"> można dodawać referencje do dowolnego pliku .</w:t>
-      </w:r>
-      <w:proofErr w:type="spellStart"/>
-      <w:r>
-        <w:t>dll</w:t>
-      </w:r>
-      <w:proofErr w:type="spellEnd"/>
-      <w:r>
-        <w:t xml:space="preserve"> ze skompilowanym kodem C# i wykorzystywać klasy i metody w nim zawarte bezpośrednio w skrypcie. Jest to prosty sposób na rozszerzalność naszego systemu o dodatkowe moduły, których funkcjonalności nie przewidzieliśmy w naszej aplikacji. W ten sam sposób powinniśmy odnosić się do bibliotek naszego systemu, aby skorzystać z danego modułu. </w:t>
-      </w:r>
-      <w:r>
-        <w:t>Dzięki temu uzyskujemy modularność naszego rozwiązania</w:t>
-      </w:r>
-      <w:r>
-        <w:t>.</w:t>
-      </w:r>
-    </w:p>
-    <w:p>
-      <w:r>
-        <w:t>Gdy napiszemy moduł rozszerzający nasz program, skompilowany plik .</w:t>
-      </w:r>
-      <w:proofErr w:type="spellStart"/>
-      <w:r>
-        <w:t>dll</w:t>
-      </w:r>
-      <w:proofErr w:type="spellEnd"/>
-      <w:r>
-        <w:t xml:space="preserve"> </w:t>
-      </w:r>
-      <w:r>
-        <w:t>może znajdować</w:t>
-      </w:r>
-      <w:r>
-        <w:t xml:space="preserve"> się w dowolnym miejscu na dysku. Wystarczy użyć dyrektywy wspomnianej w podrozdziale 3.3.3: </w:t>
-      </w:r>
-    </w:p>
-    <w:p>
-      <w:r>
-        <w:t>#r „X:\</w:t>
-      </w:r>
-      <w:proofErr w:type="spellStart"/>
-      <w:r>
-        <w:t>Path</w:t>
-      </w:r>
-      <w:proofErr w:type="spellEnd"/>
-      <w:r>
-        <w:t>\To\</w:t>
-      </w:r>
-      <w:proofErr w:type="spellStart"/>
-      <w:r>
-        <w:t>Your</w:t>
-      </w:r>
-      <w:proofErr w:type="spellEnd"/>
-      <w:r>
-        <w:t>\Library\library.dll”.</w:t>
-      </w:r>
-    </w:p>
-    <w:p>
-      <w:r>
-        <w:t xml:space="preserve">Przestrzenie nazw </w:t>
-      </w:r>
-      <w:r>
-        <w:t>użyte</w:t>
-      </w:r>
-      <w:r>
-        <w:t xml:space="preserve"> w dołączanym pliku będą również zaimportowane.</w:t>
-      </w:r>
-    </w:p>
-    <w:p>
-      <w:pPr>
-        <w:pStyle w:val="Nagwek2"/>
-        <w:rPr>
-          <w:lang w:eastAsia="pl-PL"/>
-        </w:rPr>
-      </w:pPr>
-      <w:bookmarkStart w:id="25" w:name="_Toc497851458"/>
-      <w:r>
-        <w:rPr>
-          <w:lang w:eastAsia="pl-PL"/>
-        </w:rPr>
-        <w:t>Złożone skrypty</w:t>
-      </w:r>
-      <w:bookmarkEnd w:id="25"/>
     </w:p>
     <w:p>
       <w:pPr>
@@ -28093,6 +28376,8 @@
       <w:r>
         <w:t>11</w:t>
       </w:r>
+      <w:bookmarkStart w:id="25" w:name="_GoBack"/>
+      <w:bookmarkEnd w:id="25"/>
     </w:p>
     <w:p>
       <w:pPr>
@@ -28103,6 +28388,7 @@
           <w:color w:val="008000"/>
           <w:sz w:val="19"/>
           <w:szCs w:val="19"/>
+          <w:lang w:val="en-US"/>
         </w:rPr>
       </w:pPr>
       <w:r>
@@ -28111,6 +28397,7 @@
           <w:color w:val="808080"/>
           <w:sz w:val="19"/>
           <w:szCs w:val="19"/>
+          <w:lang w:val="en-US"/>
         </w:rPr>
         <w:t>#r</w:t>
       </w:r>
@@ -28120,6 +28407,7 @@
           <w:color w:val="000000"/>
           <w:sz w:val="19"/>
           <w:szCs w:val="19"/>
+          <w:lang w:val="en-US"/>
         </w:rPr>
         <w:t xml:space="preserve"> </w:t>
       </w:r>
@@ -28129,8 +28417,29 @@
           <w:color w:val="A31515"/>
           <w:sz w:val="19"/>
           <w:szCs w:val="19"/>
-        </w:rPr>
-        <w:t>"C:/Users/ErnestPrzestrzelski/Desktop/Praca/Cake/Build/bin/Debug/Build.dll"</w:t>
+          <w:lang w:val="en-US"/>
+        </w:rPr>
+        <w:t>"</w:t>
+      </w:r>
+      <w:r>
+        <w:rPr>
+          <w:rFonts w:ascii="Consolas" w:hAnsi="Consolas" w:cs="Consolas"/>
+          <w:color w:val="A31515"/>
+          <w:sz w:val="19"/>
+          <w:szCs w:val="19"/>
+          <w:lang w:val="en-US"/>
+        </w:rPr>
+        <w:t>../../..</w:t>
+      </w:r>
+      <w:r>
+        <w:rPr>
+          <w:rFonts w:ascii="Consolas" w:hAnsi="Consolas" w:cs="Consolas"/>
+          <w:color w:val="A31515"/>
+          <w:sz w:val="19"/>
+          <w:szCs w:val="19"/>
+          <w:lang w:val="en-US"/>
+        </w:rPr>
+        <w:t>/Build/bin/Debug/Build.dll"</w:t>
       </w:r>
     </w:p>
     <w:p>
@@ -28142,6 +28451,7 @@
           <w:color w:val="008000"/>
           <w:sz w:val="19"/>
           <w:szCs w:val="19"/>
+          <w:lang w:val="en-US"/>
         </w:rPr>
       </w:pPr>
       <w:r>
@@ -28150,6 +28460,7 @@
           <w:color w:val="808080"/>
           <w:sz w:val="19"/>
           <w:szCs w:val="19"/>
+          <w:lang w:val="en-US"/>
         </w:rPr>
         <w:t>#r</w:t>
       </w:r>
@@ -28159,6 +28470,7 @@
           <w:color w:val="000000"/>
           <w:sz w:val="19"/>
           <w:szCs w:val="19"/>
+          <w:lang w:val="en-US"/>
         </w:rPr>
         <w:t xml:space="preserve"> </w:t>
       </w:r>
@@ -28168,8 +28480,51 @@
           <w:color w:val="A31515"/>
           <w:sz w:val="19"/>
           <w:szCs w:val="19"/>
-        </w:rPr>
-        <w:t>"C:/Users/ErnestPrzestrzelski/Desktop/Praca/Cake/NUnit/bin/Debug/NUnit.dll"</w:t>
+          <w:lang w:val="en-US"/>
+        </w:rPr>
+        <w:t>"</w:t>
+      </w:r>
+      <w:r>
+        <w:rPr>
+          <w:rFonts w:ascii="Consolas" w:hAnsi="Consolas" w:cs="Consolas"/>
+          <w:color w:val="A31515"/>
+          <w:sz w:val="19"/>
+          <w:szCs w:val="19"/>
+          <w:lang w:val="en-US"/>
+        </w:rPr>
+        <w:t>../../..</w:t>
+      </w:r>
+      <w:r>
+        <w:rPr>
+          <w:rFonts w:ascii="Consolas" w:hAnsi="Consolas" w:cs="Consolas"/>
+          <w:color w:val="A31515"/>
+          <w:sz w:val="19"/>
+          <w:szCs w:val="19"/>
+          <w:lang w:val="en-US"/>
+        </w:rPr>
+        <w:t>/</w:t>
+      </w:r>
+      <w:proofErr w:type="spellStart"/>
+      <w:r>
+        <w:rPr>
+          <w:rFonts w:ascii="Consolas" w:hAnsi="Consolas" w:cs="Consolas"/>
+          <w:color w:val="A31515"/>
+          <w:sz w:val="19"/>
+          <w:szCs w:val="19"/>
+          <w:lang w:val="en-US"/>
+        </w:rPr>
+        <w:t>NUnit</w:t>
+      </w:r>
+      <w:proofErr w:type="spellEnd"/>
+      <w:r>
+        <w:rPr>
+          <w:rFonts w:ascii="Consolas" w:hAnsi="Consolas" w:cs="Consolas"/>
+          <w:color w:val="A31515"/>
+          <w:sz w:val="19"/>
+          <w:szCs w:val="19"/>
+          <w:lang w:val="en-US"/>
+        </w:rPr>
+        <w:t>/bin/Debug/NUnit.dll"</w:t>
       </w:r>
     </w:p>
     <w:p>
@@ -28181,6 +28536,7 @@
           <w:color w:val="008000"/>
           <w:sz w:val="19"/>
           <w:szCs w:val="19"/>
+          <w:lang w:val="en-US"/>
         </w:rPr>
       </w:pPr>
       <w:r>
@@ -28189,6 +28545,7 @@
           <w:color w:val="808080"/>
           <w:sz w:val="19"/>
           <w:szCs w:val="19"/>
+          <w:lang w:val="en-US"/>
         </w:rPr>
         <w:t>#r</w:t>
       </w:r>
@@ -28198,6 +28555,7 @@
           <w:color w:val="000000"/>
           <w:sz w:val="19"/>
           <w:szCs w:val="19"/>
+          <w:lang w:val="en-US"/>
         </w:rPr>
         <w:t xml:space="preserve"> </w:t>
       </w:r>
@@ -28207,8 +28565,29 @@
           <w:color w:val="A31515"/>
           <w:sz w:val="19"/>
           <w:szCs w:val="19"/>
-        </w:rPr>
-        <w:t>"C:/Users/ErnestPrzestrzelski/Desktop/Praca/Cake/Zip/bin/Debug/Zip.dll"</w:t>
+          <w:lang w:val="en-US"/>
+        </w:rPr>
+        <w:t>"</w:t>
+      </w:r>
+      <w:r>
+        <w:rPr>
+          <w:rFonts w:ascii="Consolas" w:hAnsi="Consolas" w:cs="Consolas"/>
+          <w:color w:val="A31515"/>
+          <w:sz w:val="19"/>
+          <w:szCs w:val="19"/>
+          <w:lang w:val="en-US"/>
+        </w:rPr>
+        <w:t>../../..</w:t>
+      </w:r>
+      <w:r>
+        <w:rPr>
+          <w:rFonts w:ascii="Consolas" w:hAnsi="Consolas" w:cs="Consolas"/>
+          <w:color w:val="A31515"/>
+          <w:sz w:val="19"/>
+          <w:szCs w:val="19"/>
+          <w:lang w:val="en-US"/>
+        </w:rPr>
+        <w:t>/Zip/bin/Debug/Zip.dll"</w:t>
       </w:r>
     </w:p>
     <w:p>
@@ -28251,7 +28630,27 @@
           <w:szCs w:val="19"/>
           <w:lang w:val="en-US"/>
         </w:rPr>
-        <w:t>"C:/Users/ErnestPrzestrzelski/Desktop/Praca/Cake/</w:t>
+        <w:t>"</w:t>
+      </w:r>
+      <w:r>
+        <w:rPr>
+          <w:rFonts w:ascii="Consolas" w:hAnsi="Consolas" w:cs="Consolas"/>
+          <w:color w:val="A31515"/>
+          <w:sz w:val="19"/>
+          <w:szCs w:val="19"/>
+          <w:lang w:val="en-US"/>
+        </w:rPr>
+        <w:t>../../..</w:t>
+      </w:r>
+      <w:r>
+        <w:rPr>
+          <w:rFonts w:ascii="Consolas" w:hAnsi="Consolas" w:cs="Consolas"/>
+          <w:color w:val="A31515"/>
+          <w:sz w:val="19"/>
+          <w:szCs w:val="19"/>
+          <w:lang w:val="en-US"/>
+        </w:rPr>
+        <w:t>/</w:t>
       </w:r>
       <w:r>
         <w:rPr>
@@ -28334,7 +28733,27 @@
           <w:szCs w:val="19"/>
           <w:lang w:val="en-US"/>
         </w:rPr>
-        <w:t>"C:/Users/ErnestPrzestrzelski/Desktop/Praca/Cake/Minif</w:t>
+        <w:t>"</w:t>
+      </w:r>
+      <w:r>
+        <w:rPr>
+          <w:rFonts w:ascii="Consolas" w:hAnsi="Consolas" w:cs="Consolas"/>
+          <w:color w:val="A31515"/>
+          <w:sz w:val="19"/>
+          <w:szCs w:val="19"/>
+          <w:lang w:val="en-US"/>
+        </w:rPr>
+        <w:t>../../..</w:t>
+      </w:r>
+      <w:r>
+        <w:rPr>
+          <w:rFonts w:ascii="Consolas" w:hAnsi="Consolas" w:cs="Consolas"/>
+          <w:color w:val="A31515"/>
+          <w:sz w:val="19"/>
+          <w:szCs w:val="19"/>
+          <w:lang w:val="en-US"/>
+        </w:rPr>
+        <w:t>/Minif</w:t>
       </w:r>
       <w:r>
         <w:rPr>
@@ -30727,6 +31146,7 @@
           <w:color w:val="008000"/>
           <w:sz w:val="19"/>
           <w:szCs w:val="19"/>
+          <w:lang w:val="en-US"/>
         </w:rPr>
       </w:pPr>
       <w:r>
@@ -30735,6 +31155,7 @@
           <w:color w:val="808080"/>
           <w:sz w:val="19"/>
           <w:szCs w:val="19"/>
+          <w:lang w:val="en-US"/>
         </w:rPr>
         <w:t>#r</w:t>
       </w:r>
@@ -30744,6 +31165,7 @@
           <w:color w:val="000000"/>
           <w:sz w:val="19"/>
           <w:szCs w:val="19"/>
+          <w:lang w:val="en-US"/>
         </w:rPr>
         <w:t xml:space="preserve"> </w:t>
       </w:r>
@@ -30753,8 +31175,29 @@
           <w:color w:val="A31515"/>
           <w:sz w:val="19"/>
           <w:szCs w:val="19"/>
-        </w:rPr>
-        <w:t>"C:/Users/ErnestPrzestrzelski/Desktop/Praca/Cake/Minify/bin/Debug/Minify.dll"</w:t>
+          <w:lang w:val="en-US"/>
+        </w:rPr>
+        <w:t>"</w:t>
+      </w:r>
+      <w:r>
+        <w:rPr>
+          <w:rFonts w:ascii="Consolas" w:hAnsi="Consolas" w:cs="Consolas"/>
+          <w:color w:val="A31515"/>
+          <w:sz w:val="19"/>
+          <w:szCs w:val="19"/>
+          <w:lang w:val="en-US"/>
+        </w:rPr>
+        <w:t>../../..</w:t>
+      </w:r>
+      <w:r>
+        <w:rPr>
+          <w:rFonts w:ascii="Consolas" w:hAnsi="Consolas" w:cs="Consolas"/>
+          <w:color w:val="A31515"/>
+          <w:sz w:val="19"/>
+          <w:szCs w:val="19"/>
+          <w:lang w:val="en-US"/>
+        </w:rPr>
+        <w:t>/Minify/bin/Debug/Minify.dll"</w:t>
       </w:r>
     </w:p>
     <w:p>
@@ -30766,6 +31209,7 @@
           <w:color w:val="008000"/>
           <w:sz w:val="19"/>
           <w:szCs w:val="19"/>
+          <w:lang w:val="en-US"/>
         </w:rPr>
       </w:pPr>
       <w:r>
@@ -30774,6 +31218,7 @@
           <w:color w:val="808080"/>
           <w:sz w:val="19"/>
           <w:szCs w:val="19"/>
+          <w:lang w:val="en-US"/>
         </w:rPr>
         <w:t>#r</w:t>
       </w:r>
@@ -30783,6 +31228,7 @@
           <w:color w:val="000000"/>
           <w:sz w:val="19"/>
           <w:szCs w:val="19"/>
+          <w:lang w:val="en-US"/>
         </w:rPr>
         <w:t xml:space="preserve"> </w:t>
       </w:r>
@@ -30792,8 +31238,51 @@
           <w:color w:val="A31515"/>
           <w:sz w:val="19"/>
           <w:szCs w:val="19"/>
-        </w:rPr>
-        <w:t>"C:/Users/ErnestPrzestrzelski/Desktop/Praca/Cake/NUnit/bin/Debug/NUnit.dll"</w:t>
+          <w:lang w:val="en-US"/>
+        </w:rPr>
+        <w:t>"</w:t>
+      </w:r>
+      <w:r>
+        <w:rPr>
+          <w:rFonts w:ascii="Consolas" w:hAnsi="Consolas" w:cs="Consolas"/>
+          <w:color w:val="A31515"/>
+          <w:sz w:val="19"/>
+          <w:szCs w:val="19"/>
+          <w:lang w:val="en-US"/>
+        </w:rPr>
+        <w:t>../../..</w:t>
+      </w:r>
+      <w:r>
+        <w:rPr>
+          <w:rFonts w:ascii="Consolas" w:hAnsi="Consolas" w:cs="Consolas"/>
+          <w:color w:val="A31515"/>
+          <w:sz w:val="19"/>
+          <w:szCs w:val="19"/>
+          <w:lang w:val="en-US"/>
+        </w:rPr>
+        <w:t>/</w:t>
+      </w:r>
+      <w:proofErr w:type="spellStart"/>
+      <w:r>
+        <w:rPr>
+          <w:rFonts w:ascii="Consolas" w:hAnsi="Consolas" w:cs="Consolas"/>
+          <w:color w:val="A31515"/>
+          <w:sz w:val="19"/>
+          <w:szCs w:val="19"/>
+          <w:lang w:val="en-US"/>
+        </w:rPr>
+        <w:t>NUnit</w:t>
+      </w:r>
+      <w:proofErr w:type="spellEnd"/>
+      <w:r>
+        <w:rPr>
+          <w:rFonts w:ascii="Consolas" w:hAnsi="Consolas" w:cs="Consolas"/>
+          <w:color w:val="A31515"/>
+          <w:sz w:val="19"/>
+          <w:szCs w:val="19"/>
+          <w:lang w:val="en-US"/>
+        </w:rPr>
+        <w:t>/bin/Debug/NUnit.dll"</w:t>
       </w:r>
     </w:p>
     <w:p>
@@ -30805,6 +31294,7 @@
           <w:color w:val="008000"/>
           <w:sz w:val="19"/>
           <w:szCs w:val="19"/>
+          <w:lang w:val="en-US"/>
         </w:rPr>
       </w:pPr>
       <w:r>
@@ -30813,6 +31303,7 @@
           <w:color w:val="808080"/>
           <w:sz w:val="19"/>
           <w:szCs w:val="19"/>
+          <w:lang w:val="en-US"/>
         </w:rPr>
         <w:t>#r</w:t>
       </w:r>
@@ -30822,6 +31313,7 @@
           <w:color w:val="000000"/>
           <w:sz w:val="19"/>
           <w:szCs w:val="19"/>
+          <w:lang w:val="en-US"/>
         </w:rPr>
         <w:t xml:space="preserve"> </w:t>
       </w:r>
@@ -30831,8 +31323,29 @@
           <w:color w:val="A31515"/>
           <w:sz w:val="19"/>
           <w:szCs w:val="19"/>
-        </w:rPr>
-        <w:t>"C:/Users/ErnestPrzestrzelski/Desktop/Praca/Cake/Git/bin/Debug/Git.dll"</w:t>
+          <w:lang w:val="en-US"/>
+        </w:rPr>
+        <w:t>"</w:t>
+      </w:r>
+      <w:r>
+        <w:rPr>
+          <w:rFonts w:ascii="Consolas" w:hAnsi="Consolas" w:cs="Consolas"/>
+          <w:color w:val="A31515"/>
+          <w:sz w:val="19"/>
+          <w:szCs w:val="19"/>
+          <w:lang w:val="en-US"/>
+        </w:rPr>
+        <w:t>../../..</w:t>
+      </w:r>
+      <w:r>
+        <w:rPr>
+          <w:rFonts w:ascii="Consolas" w:hAnsi="Consolas" w:cs="Consolas"/>
+          <w:color w:val="A31515"/>
+          <w:sz w:val="19"/>
+          <w:szCs w:val="19"/>
+          <w:lang w:val="en-US"/>
+        </w:rPr>
+        <w:t>/Git/bin/Debug/Git.dll"</w:t>
       </w:r>
     </w:p>
     <w:p>
@@ -30844,6 +31357,7 @@
           <w:color w:val="000000"/>
           <w:sz w:val="19"/>
           <w:szCs w:val="19"/>
+          <w:lang w:val="en-US"/>
         </w:rPr>
       </w:pPr>
     </w:p>
@@ -35624,6 +36138,7 @@
           <w:docPartUnique/>
         </w:docPartObj>
       </w:sdtPr>
+      <w:sdtEndPr/>
       <w:sdtContent>
         <w:p>
           <w:pPr>
@@ -35652,6 +36167,7 @@
             <w:id w:val="111145805"/>
             <w:bibliography/>
           </w:sdtPr>
+          <w:sdtEndPr/>
           <w:sdtContent>
             <w:p>
               <w:pPr>
@@ -36716,7 +37232,7 @@
         <w:rStyle w:val="Numerstrony"/>
         <w:noProof/>
       </w:rPr>
-      <w:t>33</w:t>
+      <w:t>38</w:t>
     </w:r>
     <w:r>
       <w:rPr>
@@ -42970,6 +43486,7 @@
   <w:style w:type="character" w:default="1" w:styleId="Domylnaczcionkaakapitu">
     <w:name w:val="Default Paragraph Font"/>
     <w:uiPriority w:val="1"/>
+    <w:semiHidden/>
     <w:unhideWhenUsed/>
   </w:style>
   <w:style w:type="table" w:default="1" w:styleId="Standardowy">
@@ -44095,7 +44612,7 @@
 </file>
 
 <file path=customXml/itemProps1.xml><?xml version="1.0" encoding="utf-8"?>
-<ds:datastoreItem xmlns:ds="http://schemas.openxmlformats.org/officeDocument/2006/customXml" ds:itemID="{CA9D47FD-26B6-4E0D-82E0-DC51B6C8E1F8}">
+<ds:datastoreItem xmlns:ds="http://schemas.openxmlformats.org/officeDocument/2006/customXml" ds:itemID="{F9FAA259-8ABF-4D3C-96A4-55D1F3EEE9FB}">
   <ds:schemaRefs>
     <ds:schemaRef ds:uri="http://schemas.openxmlformats.org/officeDocument/2006/bibliography"/>
   </ds:schemaRefs>

</xml_diff>